<commit_message>
Add description of the Pluralsight clip "Build the Main Layout".
</commit_message>
<xml_diff>
--- a/FundamentalsOfBuilding_NET_DesktopApplications/FundamentalsOfBuilding_NET_DesktopApplications.docx
+++ b/FundamentalsOfBuilding_NET_DesktopApplications/FundamentalsOfBuilding_NET_DesktopApplications.docx
@@ -124,19 +124,7 @@
                 <w:rPr>
                   <w:rStyle w:val="Hyperlink"/>
                 </w:rPr>
-                <w:t>Create a Windo</w:t>
-              </w:r>
-              <w:r>
-                <w:rPr>
-                  <w:rStyle w:val="Hyperlink"/>
-                </w:rPr>
-                <w:t>w</w:t>
-              </w:r>
-              <w:r>
-                <w:rPr>
-                  <w:rStyle w:val="Hyperlink"/>
-                </w:rPr>
-                <w:t>s Forms App</w:t>
+                <w:t>Create a Windows Forms App</w:t>
               </w:r>
             </w:hyperlink>
           </w:p>
@@ -145,7 +133,28 @@
           <w:tcPr>
             <w:tcW w:w="4788" w:type="dxa"/>
           </w:tcPr>
-          <w:p/>
+          <w:p>
+            <w:r>
+              <w:fldChar w:fldCharType="begin"/>
+            </w:r>
+            <w:r>
+              <w:instrText xml:space="preserve"> HYPERLINK  \l "_Build_the_Main" </w:instrText>
+            </w:r>
+            <w:r>
+              <w:fldChar w:fldCharType="separate"/>
+            </w:r>
+            <w:r>
+              <w:rPr>
+                <w:rStyle w:val="Hyperlink"/>
+              </w:rPr>
+              <w:t>Build the Main Layout</w:t>
+            </w:r>
+            <w:r>
+              <w:fldChar w:fldCharType="end"/>
+            </w:r>
+            <w:bookmarkStart w:id="0" w:name="_GoBack"/>
+            <w:bookmarkEnd w:id="0"/>
+          </w:p>
         </w:tc>
       </w:tr>
       <w:tr>
@@ -227,8 +236,8 @@
       <w:pPr>
         <w:spacing w:before="200" w:after="0"/>
       </w:pPr>
-      <w:bookmarkStart w:id="0" w:name="_New_Tools_1"/>
-      <w:bookmarkEnd w:id="0"/>
+      <w:bookmarkStart w:id="1" w:name="_New_Tools_1"/>
+      <w:bookmarkEnd w:id="1"/>
       <w:r>
         <w:t xml:space="preserve">I have bypassed the earlier sections pertaining to the </w:t>
       </w:r>
@@ -553,8 +562,8 @@
           <w:rFonts w:ascii="Cambria" w:hAnsi="Cambria"/>
         </w:rPr>
       </w:pPr>
-      <w:bookmarkStart w:id="1" w:name="_Create_a_Windows"/>
-      <w:bookmarkEnd w:id="1"/>
+      <w:bookmarkStart w:id="2" w:name="_Create_a_Windows"/>
+      <w:bookmarkEnd w:id="2"/>
       <w:r>
         <w:rPr>
           <w:rFonts w:ascii="Cambria" w:hAnsi="Cambria"/>
@@ -1891,8 +1900,6 @@
       <w:r>
         <w:t>)</w:t>
       </w:r>
-      <w:bookmarkStart w:id="2" w:name="_GoBack"/>
-      <w:bookmarkEnd w:id="2"/>
       <w:r>
         <w:t xml:space="preserve"> a statement to install the event handler.  He corrected the error by removing that statement, as well.  </w:t>
       </w:r>
@@ -2169,6 +2176,2240 @@
     <w:p>
       <w:pPr>
         <w:pStyle w:val="Heading2"/>
+        <w:rPr>
+          <w:rFonts w:ascii="Cambria" w:hAnsi="Cambria"/>
+        </w:rPr>
+      </w:pPr>
+      <w:bookmarkStart w:id="3" w:name="_Build_the_Main"/>
+      <w:bookmarkEnd w:id="3"/>
+      <w:r>
+        <w:t>Build the Main Layout</w:t>
+      </w:r>
+    </w:p>
+    <w:p>
+      <w:pPr>
+        <w:spacing w:after="0"/>
+      </w:pPr>
+      <w:r>
+        <w:t>We now proceed to populate the form with controls that we pick from the T</w:t>
+      </w:r>
+      <w:r>
+        <w:rPr>
+          <w:b/>
+          <w:bCs/>
+        </w:rPr>
+        <w:t>oolbox</w:t>
+      </w:r>
+      <w:r>
+        <w:t>.</w:t>
+      </w:r>
+    </w:p>
+    <w:p>
+      <w:pPr>
+        <w:pStyle w:val="ListParagraph"/>
+        <w:numPr>
+          <w:ilvl w:val="0"/>
+          <w:numId w:val="20"/>
+        </w:numPr>
+        <w:spacing w:after="0"/>
+        <w:rPr>
+          <w:rFonts w:asciiTheme="minorEastAsia" w:eastAsiaTheme="minorEastAsia" w:hAnsiTheme="minorEastAsia" w:cstheme="minorEastAsia"/>
+        </w:rPr>
+      </w:pPr>
+      <w:r>
+        <w:t xml:space="preserve">In Visual Studio select </w:t>
+      </w:r>
+      <w:proofErr w:type="spellStart"/>
+      <w:r>
+        <w:rPr>
+          <w:rFonts w:eastAsiaTheme="minorEastAsia"/>
+        </w:rPr>
+        <w:t>Ma</w:t>
+      </w:r>
+      <w:r>
+        <w:rPr>
+          <w:rFonts w:eastAsiaTheme="minorEastAsia"/>
+        </w:rPr>
+        <w:t>inForm.cs</w:t>
+      </w:r>
+      <w:proofErr w:type="spellEnd"/>
+      <w:r>
+        <w:rPr>
+          <w:rFonts w:eastAsiaTheme="minorEastAsia"/>
+        </w:rPr>
+        <w:t xml:space="preserve"> (designer).  Make </w:t>
+      </w:r>
+      <w:r>
+        <w:rPr>
+          <w:b/>
+          <w:bCs/>
+        </w:rPr>
+        <w:t>Toolbox</w:t>
+      </w:r>
+      <w:r>
+        <w:t xml:space="preserve"> and </w:t>
+      </w:r>
+      <w:r>
+        <w:rPr>
+          <w:b/>
+          <w:bCs/>
+        </w:rPr>
+        <w:t>Properties</w:t>
+      </w:r>
+      <w:r>
+        <w:t xml:space="preserve"> visible.</w:t>
+      </w:r>
+    </w:p>
+    <w:p>
+      <w:pPr>
+        <w:pStyle w:val="ListParagraph"/>
+        <w:numPr>
+          <w:ilvl w:val="0"/>
+          <w:numId w:val="20"/>
+        </w:numPr>
+        <w:spacing w:after="0"/>
+        <w:rPr>
+          <w:rFonts w:eastAsiaTheme="minorEastAsia"/>
+        </w:rPr>
+      </w:pPr>
+      <w:r>
+        <w:t xml:space="preserve">Set the </w:t>
+      </w:r>
+      <w:r>
+        <w:rPr>
+          <w:b/>
+          <w:bCs/>
+        </w:rPr>
+        <w:t>Font Size</w:t>
+      </w:r>
+      <w:r>
+        <w:t xml:space="preserve"> property of </w:t>
+      </w:r>
+      <w:proofErr w:type="spellStart"/>
+      <w:r>
+        <w:rPr>
+          <w:rFonts w:eastAsiaTheme="minorEastAsia"/>
+        </w:rPr>
+        <w:t>MainForm</w:t>
+      </w:r>
+      <w:proofErr w:type="spellEnd"/>
+      <w:r>
+        <w:rPr>
+          <w:rFonts w:eastAsiaTheme="minorEastAsia"/>
+        </w:rPr>
+        <w:t xml:space="preserve"> to 13.  This means that all controls in </w:t>
+      </w:r>
+      <w:proofErr w:type="spellStart"/>
+      <w:r>
+        <w:rPr>
+          <w:rFonts w:eastAsiaTheme="minorEastAsia"/>
+        </w:rPr>
+        <w:t>MainForm</w:t>
+      </w:r>
+      <w:proofErr w:type="spellEnd"/>
+      <w:r>
+        <w:rPr>
+          <w:rFonts w:eastAsiaTheme="minorEastAsia"/>
+        </w:rPr>
+        <w:t xml:space="preserve"> will inherit this size.</w:t>
+      </w:r>
+    </w:p>
+    <w:p>
+      <w:pPr>
+        <w:pStyle w:val="ListParagraph"/>
+        <w:numPr>
+          <w:ilvl w:val="0"/>
+          <w:numId w:val="20"/>
+        </w:numPr>
+        <w:spacing w:after="0"/>
+      </w:pPr>
+      <w:r>
+        <w:rPr>
+          <w:rFonts w:eastAsiaTheme="minorEastAsia"/>
+        </w:rPr>
+        <w:t xml:space="preserve">The </w:t>
+      </w:r>
+      <w:r>
+        <w:rPr>
+          <w:rFonts w:eastAsiaTheme="minorEastAsia"/>
+          <w:b/>
+          <w:bCs/>
+        </w:rPr>
+        <w:t>Panel</w:t>
+      </w:r>
+      <w:r>
+        <w:rPr>
+          <w:rFonts w:eastAsiaTheme="minorEastAsia"/>
+        </w:rPr>
+        <w:t xml:space="preserve"> control is used to contain a subset of the controls on a form.  Select </w:t>
+      </w:r>
+      <w:r>
+        <w:rPr>
+          <w:rFonts w:eastAsiaTheme="minorEastAsia"/>
+          <w:b/>
+          <w:bCs/>
+        </w:rPr>
+        <w:t>Panel</w:t>
+      </w:r>
+      <w:r>
+        <w:rPr>
+          <w:rFonts w:eastAsiaTheme="minorEastAsia"/>
+        </w:rPr>
+        <w:t xml:space="preserve"> from </w:t>
+      </w:r>
+      <w:r>
+        <w:rPr>
+          <w:rFonts w:eastAsiaTheme="minorEastAsia"/>
+          <w:b/>
+          <w:bCs/>
+        </w:rPr>
+        <w:t>Toolbox</w:t>
+      </w:r>
+      <w:r>
+        <w:rPr>
+          <w:rFonts w:eastAsiaTheme="minorEastAsia"/>
+        </w:rPr>
+        <w:t>, and drop it on the form.</w:t>
+      </w:r>
+    </w:p>
+    <w:p>
+      <w:pPr>
+        <w:pStyle w:val="ListParagraph"/>
+        <w:numPr>
+          <w:ilvl w:val="0"/>
+          <w:numId w:val="20"/>
+        </w:numPr>
+        <w:spacing w:after="0"/>
+      </w:pPr>
+      <w:r>
+        <w:rPr>
+          <w:rFonts w:eastAsiaTheme="minorEastAsia"/>
+        </w:rPr>
+        <w:t>This</w:t>
+      </w:r>
+      <w:r>
+        <w:rPr>
+          <w:rFonts w:eastAsiaTheme="minorEastAsia"/>
+        </w:rPr>
+        <w:t xml:space="preserve"> </w:t>
+      </w:r>
+      <w:r>
+        <w:rPr>
+          <w:rFonts w:eastAsiaTheme="minorEastAsia"/>
+          <w:b/>
+        </w:rPr>
+        <w:t>Panel</w:t>
+      </w:r>
+      <w:r>
+        <w:rPr>
+          <w:rFonts w:eastAsiaTheme="minorEastAsia"/>
+        </w:rPr>
+        <w:t xml:space="preserve"> will be used for the header of the form.  Use </w:t>
+      </w:r>
+      <w:r>
+        <w:rPr>
+          <w:rFonts w:eastAsiaTheme="minorEastAsia"/>
+          <w:b/>
+          <w:bCs/>
+        </w:rPr>
+        <w:t>Properties</w:t>
+      </w:r>
+      <w:r>
+        <w:rPr>
+          <w:rFonts w:eastAsiaTheme="minorEastAsia"/>
+        </w:rPr>
+        <w:t xml:space="preserve"> to rename the panel to </w:t>
+      </w:r>
+      <w:proofErr w:type="spellStart"/>
+      <w:r>
+        <w:rPr>
+          <w:rFonts w:eastAsiaTheme="minorEastAsia"/>
+        </w:rPr>
+        <w:t>pnlHeader</w:t>
+      </w:r>
+      <w:proofErr w:type="spellEnd"/>
+      <w:r>
+        <w:rPr>
+          <w:rFonts w:eastAsiaTheme="minorEastAsia"/>
+        </w:rPr>
+        <w:t>.</w:t>
+      </w:r>
+    </w:p>
+    <w:p>
+      <w:pPr>
+        <w:pStyle w:val="ListParagraph"/>
+        <w:numPr>
+          <w:ilvl w:val="0"/>
+          <w:numId w:val="20"/>
+        </w:numPr>
+        <w:spacing w:after="0"/>
+      </w:pPr>
+      <w:r>
+        <w:rPr>
+          <w:rFonts w:eastAsiaTheme="minorEastAsia"/>
+        </w:rPr>
+        <w:t xml:space="preserve">Change </w:t>
+      </w:r>
+      <w:proofErr w:type="spellStart"/>
+      <w:r>
+        <w:rPr>
+          <w:rFonts w:eastAsiaTheme="minorEastAsia"/>
+        </w:rPr>
+        <w:t>pnlHeader’s</w:t>
+      </w:r>
+      <w:proofErr w:type="spellEnd"/>
+      <w:r>
+        <w:rPr>
+          <w:rFonts w:eastAsiaTheme="minorEastAsia"/>
+        </w:rPr>
+        <w:t xml:space="preserve"> </w:t>
+      </w:r>
+      <w:r>
+        <w:rPr>
+          <w:rFonts w:eastAsiaTheme="minorEastAsia"/>
+          <w:b/>
+          <w:bCs/>
+        </w:rPr>
+        <w:t>Dock</w:t>
+      </w:r>
+      <w:r>
+        <w:rPr>
+          <w:rFonts w:eastAsiaTheme="minorEastAsia"/>
+        </w:rPr>
+        <w:t xml:space="preserve"> property to </w:t>
+      </w:r>
+      <w:r>
+        <w:rPr>
+          <w:rFonts w:eastAsiaTheme="minorEastAsia"/>
+          <w:b/>
+          <w:bCs/>
+        </w:rPr>
+        <w:t>Top</w:t>
+      </w:r>
+      <w:r>
+        <w:rPr>
+          <w:rFonts w:eastAsiaTheme="minorEastAsia"/>
+        </w:rPr>
+        <w:t>.  Visual Studio responds by</w:t>
+      </w:r>
+      <w:r>
+        <w:rPr>
+          <w:rFonts w:eastAsiaTheme="minorEastAsia"/>
+        </w:rPr>
+        <w:t xml:space="preserve"> placing the panel across the top of the form.</w:t>
+      </w:r>
+    </w:p>
+    <w:p>
+      <w:pPr>
+        <w:pStyle w:val="ListParagraph"/>
+        <w:numPr>
+          <w:ilvl w:val="0"/>
+          <w:numId w:val="20"/>
+        </w:numPr>
+        <w:spacing w:after="0"/>
+      </w:pPr>
+      <w:r>
+        <w:rPr>
+          <w:rFonts w:eastAsiaTheme="minorEastAsia"/>
+        </w:rPr>
+        <w:t xml:space="preserve">Make a copy of </w:t>
+      </w:r>
+      <w:proofErr w:type="spellStart"/>
+      <w:r>
+        <w:rPr>
+          <w:rFonts w:eastAsiaTheme="minorEastAsia"/>
+        </w:rPr>
+        <w:t>pnlHeader</w:t>
+      </w:r>
+      <w:proofErr w:type="spellEnd"/>
+      <w:r>
+        <w:rPr>
+          <w:rFonts w:eastAsiaTheme="minorEastAsia"/>
+        </w:rPr>
+        <w:t xml:space="preserve"> on the form.  Select the panel; right-click, and select </w:t>
+      </w:r>
+      <w:r>
+        <w:rPr>
+          <w:rFonts w:eastAsiaTheme="minorEastAsia"/>
+          <w:b/>
+          <w:bCs/>
+        </w:rPr>
+        <w:t>Copy</w:t>
+      </w:r>
+      <w:r>
+        <w:rPr>
+          <w:rFonts w:eastAsiaTheme="minorEastAsia"/>
+        </w:rPr>
+        <w:t xml:space="preserve">; move the mouse to the center of the form; right-click, and select </w:t>
+      </w:r>
+      <w:r>
+        <w:rPr>
+          <w:rFonts w:eastAsiaTheme="minorEastAsia"/>
+          <w:b/>
+          <w:bCs/>
+        </w:rPr>
+        <w:t>Paste</w:t>
+      </w:r>
+      <w:r>
+        <w:rPr>
+          <w:rFonts w:eastAsiaTheme="minorEastAsia"/>
+        </w:rPr>
+        <w:t>.</w:t>
+      </w:r>
+    </w:p>
+    <w:p>
+      <w:pPr>
+        <w:pStyle w:val="ListParagraph"/>
+        <w:numPr>
+          <w:ilvl w:val="0"/>
+          <w:numId w:val="20"/>
+        </w:numPr>
+        <w:spacing w:after="0"/>
+        <w:rPr>
+          <w:rFonts w:asciiTheme="minorEastAsia" w:eastAsiaTheme="minorEastAsia" w:hAnsiTheme="minorEastAsia" w:cstheme="minorEastAsia"/>
+        </w:rPr>
+      </w:pPr>
+      <w:r>
+        <w:rPr>
+          <w:rFonts w:eastAsiaTheme="minorEastAsia"/>
+        </w:rPr>
+        <w:t xml:space="preserve">This copied panel will be used for navigation.  Use </w:t>
+      </w:r>
+      <w:r>
+        <w:rPr>
+          <w:rFonts w:eastAsiaTheme="minorEastAsia"/>
+          <w:b/>
+          <w:bCs/>
+        </w:rPr>
+        <w:t>Properties</w:t>
+      </w:r>
+      <w:r>
+        <w:rPr>
+          <w:rFonts w:eastAsiaTheme="minorEastAsia"/>
+        </w:rPr>
+        <w:t xml:space="preserve"> to rename the copied panel to </w:t>
+      </w:r>
+      <w:proofErr w:type="spellStart"/>
+      <w:r>
+        <w:rPr>
+          <w:rFonts w:eastAsiaTheme="minorEastAsia"/>
+        </w:rPr>
+        <w:t>pnlNavigation</w:t>
+      </w:r>
+      <w:proofErr w:type="spellEnd"/>
+      <w:r>
+        <w:rPr>
+          <w:rFonts w:eastAsiaTheme="minorEastAsia"/>
+        </w:rPr>
+        <w:t>.</w:t>
+      </w:r>
+    </w:p>
+    <w:p>
+      <w:pPr>
+        <w:pStyle w:val="ListParagraph"/>
+        <w:numPr>
+          <w:ilvl w:val="0"/>
+          <w:numId w:val="20"/>
+        </w:numPr>
+        <w:spacing w:after="0"/>
+        <w:rPr>
+          <w:rFonts w:asciiTheme="minorEastAsia" w:eastAsiaTheme="minorEastAsia" w:hAnsiTheme="minorEastAsia" w:cstheme="minorEastAsia"/>
+        </w:rPr>
+      </w:pPr>
+      <w:r>
+        <w:rPr>
+          <w:rFonts w:eastAsiaTheme="minorEastAsia"/>
+        </w:rPr>
+        <w:t xml:space="preserve">Change </w:t>
+      </w:r>
+      <w:proofErr w:type="spellStart"/>
+      <w:r>
+        <w:rPr>
+          <w:rFonts w:eastAsiaTheme="minorEastAsia"/>
+        </w:rPr>
+        <w:t>pnlNavigation’s</w:t>
+      </w:r>
+      <w:proofErr w:type="spellEnd"/>
+      <w:r>
+        <w:rPr>
+          <w:rFonts w:eastAsiaTheme="minorEastAsia"/>
+        </w:rPr>
+        <w:t xml:space="preserve"> </w:t>
+      </w:r>
+      <w:r>
+        <w:rPr>
+          <w:rFonts w:eastAsiaTheme="minorEastAsia"/>
+          <w:b/>
+          <w:bCs/>
+        </w:rPr>
+        <w:t>Dock</w:t>
+      </w:r>
+      <w:r>
+        <w:rPr>
+          <w:rFonts w:eastAsiaTheme="minorEastAsia"/>
+        </w:rPr>
+        <w:t xml:space="preserve"> property to </w:t>
+      </w:r>
+      <w:r>
+        <w:rPr>
+          <w:rFonts w:eastAsiaTheme="minorEastAsia"/>
+          <w:b/>
+          <w:bCs/>
+        </w:rPr>
+        <w:t>Left</w:t>
+      </w:r>
+      <w:r>
+        <w:rPr>
+          <w:rFonts w:eastAsiaTheme="minorEastAsia"/>
+        </w:rPr>
+        <w:t>.  Visual Studio responds to placing the panel next to the left edge of the form.</w:t>
+      </w:r>
+    </w:p>
+    <w:p>
+      <w:pPr>
+        <w:pStyle w:val="ListParagraph"/>
+        <w:numPr>
+          <w:ilvl w:val="0"/>
+          <w:numId w:val="20"/>
+        </w:numPr>
+        <w:spacing w:after="0"/>
+        <w:rPr>
+          <w:rFonts w:asciiTheme="minorEastAsia" w:eastAsiaTheme="minorEastAsia" w:hAnsiTheme="minorEastAsia" w:cstheme="minorEastAsia"/>
+        </w:rPr>
+      </w:pPr>
+      <w:r>
+        <w:rPr>
+          <w:rFonts w:eastAsiaTheme="minorEastAsia"/>
+        </w:rPr>
+        <w:t xml:space="preserve">Resize </w:t>
+      </w:r>
+      <w:proofErr w:type="spellStart"/>
+      <w:r>
+        <w:rPr>
+          <w:rFonts w:eastAsiaTheme="minorEastAsia"/>
+        </w:rPr>
+        <w:t>pnlNavigation</w:t>
+      </w:r>
+      <w:proofErr w:type="spellEnd"/>
+      <w:r>
+        <w:rPr>
+          <w:rFonts w:eastAsiaTheme="minorEastAsia"/>
+        </w:rPr>
+        <w:t xml:space="preserve"> to make it narrower.</w:t>
+      </w:r>
+    </w:p>
+    <w:p>
+      <w:pPr>
+        <w:pStyle w:val="ListParagraph"/>
+        <w:numPr>
+          <w:ilvl w:val="0"/>
+          <w:numId w:val="20"/>
+        </w:numPr>
+        <w:spacing w:after="0"/>
+        <w:rPr>
+          <w:rFonts w:asciiTheme="minorEastAsia" w:eastAsiaTheme="minorEastAsia" w:hAnsiTheme="minorEastAsia" w:cstheme="minorEastAsia"/>
+        </w:rPr>
+      </w:pPr>
+      <w:r>
+        <w:rPr>
+          <w:rFonts w:eastAsiaTheme="minorEastAsia"/>
+        </w:rPr>
+        <w:t xml:space="preserve">Copy </w:t>
+      </w:r>
+      <w:proofErr w:type="spellStart"/>
+      <w:r>
+        <w:rPr>
+          <w:rFonts w:eastAsiaTheme="minorEastAsia"/>
+        </w:rPr>
+        <w:t>pnlNavigation</w:t>
+      </w:r>
+      <w:proofErr w:type="spellEnd"/>
+      <w:r>
+        <w:rPr>
+          <w:rFonts w:eastAsiaTheme="minorEastAsia"/>
+        </w:rPr>
+        <w:t xml:space="preserve"> (using methods described above).</w:t>
+      </w:r>
+    </w:p>
+    <w:p>
+      <w:pPr>
+        <w:pStyle w:val="ListParagraph"/>
+        <w:numPr>
+          <w:ilvl w:val="0"/>
+          <w:numId w:val="20"/>
+        </w:numPr>
+        <w:spacing w:after="0"/>
+      </w:pPr>
+      <w:r>
+        <w:rPr>
+          <w:rFonts w:eastAsiaTheme="minorEastAsia"/>
+        </w:rPr>
+        <w:t>Rename this 3</w:t>
+      </w:r>
+      <w:r>
+        <w:rPr>
+          <w:rFonts w:eastAsiaTheme="minorEastAsia"/>
+          <w:vertAlign w:val="superscript"/>
+        </w:rPr>
+        <w:t>rd</w:t>
+      </w:r>
+      <w:r>
+        <w:rPr>
+          <w:rFonts w:eastAsiaTheme="minorEastAsia"/>
+        </w:rPr>
+        <w:t xml:space="preserve"> panel to </w:t>
+      </w:r>
+      <w:proofErr w:type="spellStart"/>
+      <w:r>
+        <w:rPr>
+          <w:rFonts w:eastAsiaTheme="minorEastAsia"/>
+        </w:rPr>
+        <w:t>pnlMainArea</w:t>
+      </w:r>
+      <w:proofErr w:type="spellEnd"/>
+      <w:r>
+        <w:rPr>
+          <w:rFonts w:eastAsiaTheme="minorEastAsia"/>
+        </w:rPr>
+        <w:t>.</w:t>
+      </w:r>
+    </w:p>
+    <w:p>
+      <w:pPr>
+        <w:pStyle w:val="ListParagraph"/>
+        <w:numPr>
+          <w:ilvl w:val="0"/>
+          <w:numId w:val="20"/>
+        </w:numPr>
+        <w:spacing w:after="0"/>
+        <w:rPr>
+          <w:rFonts w:asciiTheme="minorEastAsia" w:eastAsiaTheme="minorEastAsia" w:hAnsiTheme="minorEastAsia" w:cstheme="minorEastAsia"/>
+        </w:rPr>
+      </w:pPr>
+      <w:r>
+        <w:rPr>
+          <w:rFonts w:eastAsiaTheme="minorEastAsia"/>
+        </w:rPr>
+        <w:t xml:space="preserve">Change </w:t>
+      </w:r>
+      <w:proofErr w:type="spellStart"/>
+      <w:r>
+        <w:rPr>
+          <w:rFonts w:eastAsiaTheme="minorEastAsia"/>
+        </w:rPr>
+        <w:t>pnlMainArea’s</w:t>
+      </w:r>
+      <w:proofErr w:type="spellEnd"/>
+      <w:r>
+        <w:rPr>
+          <w:rFonts w:eastAsiaTheme="minorEastAsia"/>
+        </w:rPr>
+        <w:t xml:space="preserve"> </w:t>
+      </w:r>
+      <w:r>
+        <w:rPr>
+          <w:rFonts w:eastAsiaTheme="minorEastAsia"/>
+          <w:b/>
+          <w:bCs/>
+        </w:rPr>
+        <w:t>Dock</w:t>
+      </w:r>
+      <w:r>
+        <w:rPr>
+          <w:rFonts w:eastAsiaTheme="minorEastAsia"/>
+        </w:rPr>
+        <w:t xml:space="preserve"> property to </w:t>
+      </w:r>
+      <w:r>
+        <w:rPr>
+          <w:rFonts w:eastAsiaTheme="minorEastAsia"/>
+          <w:b/>
+          <w:bCs/>
+        </w:rPr>
+        <w:t>Fill</w:t>
+      </w:r>
+      <w:r>
+        <w:rPr>
+          <w:rFonts w:eastAsiaTheme="minorEastAsia"/>
+        </w:rPr>
+        <w:t xml:space="preserve">.  As a result, </w:t>
+      </w:r>
+      <w:proofErr w:type="spellStart"/>
+      <w:r>
+        <w:rPr>
+          <w:rFonts w:eastAsiaTheme="minorEastAsia"/>
+        </w:rPr>
+        <w:t>pnlMainArea</w:t>
+      </w:r>
+      <w:proofErr w:type="spellEnd"/>
+      <w:r>
+        <w:rPr>
+          <w:rFonts w:eastAsiaTheme="minorEastAsia"/>
+        </w:rPr>
+        <w:t xml:space="preserve"> fills the remaining space in the form.</w:t>
+      </w:r>
+    </w:p>
+    <w:p>
+      <w:pPr>
+        <w:pStyle w:val="ListParagraph"/>
+        <w:numPr>
+          <w:ilvl w:val="0"/>
+          <w:numId w:val="20"/>
+        </w:numPr>
+        <w:spacing w:after="0"/>
+        <w:rPr>
+          <w:rFonts w:asciiTheme="minorEastAsia" w:eastAsiaTheme="minorEastAsia" w:hAnsiTheme="minorEastAsia" w:cstheme="minorEastAsia"/>
+        </w:rPr>
+      </w:pPr>
+      <w:r>
+        <w:rPr>
+          <w:rFonts w:eastAsiaTheme="minorEastAsia"/>
+        </w:rPr>
+        <w:t xml:space="preserve">Increase the width of </w:t>
+      </w:r>
+      <w:proofErr w:type="spellStart"/>
+      <w:r>
+        <w:rPr>
+          <w:rFonts w:eastAsiaTheme="minorEastAsia"/>
+        </w:rPr>
+        <w:t>pnlNavigation</w:t>
+      </w:r>
+      <w:proofErr w:type="spellEnd"/>
+      <w:r>
+        <w:rPr>
+          <w:rFonts w:eastAsiaTheme="minorEastAsia"/>
+        </w:rPr>
+        <w:t>, so that it’s width about 20% of the form’s width.</w:t>
+      </w:r>
+    </w:p>
+    <w:p>
+      <w:pPr>
+        <w:pStyle w:val="ListParagraph"/>
+        <w:numPr>
+          <w:ilvl w:val="0"/>
+          <w:numId w:val="20"/>
+        </w:numPr>
+        <w:spacing w:after="0"/>
+        <w:rPr>
+          <w:rFonts w:asciiTheme="minorEastAsia" w:eastAsiaTheme="minorEastAsia" w:hAnsiTheme="minorEastAsia" w:cstheme="minorEastAsia"/>
+        </w:rPr>
+      </w:pPr>
+      <w:r>
+        <w:rPr>
+          <w:rFonts w:eastAsiaTheme="minorEastAsia"/>
+        </w:rPr>
+        <w:t xml:space="preserve">Drop another panel into </w:t>
+      </w:r>
+      <w:proofErr w:type="spellStart"/>
+      <w:r>
+        <w:rPr>
+          <w:rFonts w:eastAsiaTheme="minorEastAsia"/>
+        </w:rPr>
+        <w:t>pnlNavigation</w:t>
+      </w:r>
+      <w:proofErr w:type="spellEnd"/>
+      <w:r>
+        <w:rPr>
+          <w:rFonts w:eastAsiaTheme="minorEastAsia"/>
+        </w:rPr>
+        <w:t xml:space="preserve"> – for the refresh button.  Rename this panel to </w:t>
+      </w:r>
+      <w:proofErr w:type="spellStart"/>
+      <w:r>
+        <w:rPr>
+          <w:rFonts w:eastAsiaTheme="minorEastAsia"/>
+        </w:rPr>
+        <w:t>pnlRefresh</w:t>
+      </w:r>
+      <w:proofErr w:type="spellEnd"/>
+      <w:r>
+        <w:rPr>
+          <w:rFonts w:eastAsiaTheme="minorEastAsia"/>
+        </w:rPr>
+        <w:t>.</w:t>
+      </w:r>
+    </w:p>
+    <w:p>
+      <w:pPr>
+        <w:pStyle w:val="ListParagraph"/>
+        <w:numPr>
+          <w:ilvl w:val="0"/>
+          <w:numId w:val="20"/>
+        </w:numPr>
+        <w:spacing w:after="0"/>
+      </w:pPr>
+      <w:r>
+        <w:rPr>
+          <w:rFonts w:eastAsiaTheme="minorEastAsia"/>
+        </w:rPr>
+        <w:t xml:space="preserve">Set </w:t>
+      </w:r>
+      <w:proofErr w:type="spellStart"/>
+      <w:r>
+        <w:rPr>
+          <w:rFonts w:eastAsiaTheme="minorEastAsia"/>
+        </w:rPr>
+        <w:t>pnlRefresh’s</w:t>
+      </w:r>
+      <w:proofErr w:type="spellEnd"/>
+      <w:r>
+        <w:rPr>
+          <w:rFonts w:eastAsiaTheme="minorEastAsia"/>
+        </w:rPr>
+        <w:t xml:space="preserve"> </w:t>
+      </w:r>
+      <w:r>
+        <w:rPr>
+          <w:rFonts w:eastAsiaTheme="minorEastAsia"/>
+          <w:b/>
+          <w:bCs/>
+        </w:rPr>
+        <w:t>Dock</w:t>
+      </w:r>
+      <w:r>
+        <w:rPr>
+          <w:rFonts w:eastAsiaTheme="minorEastAsia"/>
+        </w:rPr>
+        <w:t xml:space="preserve"> property to </w:t>
+      </w:r>
+      <w:r>
+        <w:rPr>
+          <w:rFonts w:eastAsiaTheme="minorEastAsia"/>
+          <w:b/>
+          <w:bCs/>
+        </w:rPr>
+        <w:t>Top</w:t>
+      </w:r>
+      <w:r>
+        <w:rPr>
+          <w:rFonts w:eastAsiaTheme="minorEastAsia"/>
+        </w:rPr>
+        <w:t>.</w:t>
+      </w:r>
+    </w:p>
+    <w:p>
+      <w:pPr>
+        <w:pStyle w:val="ListParagraph"/>
+        <w:numPr>
+          <w:ilvl w:val="0"/>
+          <w:numId w:val="20"/>
+        </w:numPr>
+        <w:spacing w:after="0"/>
+      </w:pPr>
+      <w:r>
+        <w:rPr>
+          <w:rFonts w:eastAsiaTheme="minorEastAsia"/>
+        </w:rPr>
+        <w:t xml:space="preserve">Drop a command button into </w:t>
+      </w:r>
+      <w:proofErr w:type="spellStart"/>
+      <w:r>
+        <w:rPr>
+          <w:rFonts w:eastAsiaTheme="minorEastAsia"/>
+        </w:rPr>
+        <w:t>pnlRefresh</w:t>
+      </w:r>
+      <w:proofErr w:type="spellEnd"/>
+      <w:r>
+        <w:rPr>
+          <w:rFonts w:eastAsiaTheme="minorEastAsia"/>
+        </w:rPr>
+        <w:t>.   Enlarge it.</w:t>
+      </w:r>
+    </w:p>
+    <w:p>
+      <w:pPr>
+        <w:pStyle w:val="ListParagraph"/>
+        <w:numPr>
+          <w:ilvl w:val="0"/>
+          <w:numId w:val="20"/>
+        </w:numPr>
+        <w:spacing w:after="0"/>
+        <w:rPr>
+          <w:rFonts w:asciiTheme="minorEastAsia" w:eastAsiaTheme="minorEastAsia" w:hAnsiTheme="minorEastAsia" w:cstheme="minorEastAsia"/>
+        </w:rPr>
+      </w:pPr>
+      <w:r>
+        <w:rPr>
+          <w:rFonts w:eastAsiaTheme="minorEastAsia"/>
+        </w:rPr>
+        <w:t xml:space="preserve">Notice that when </w:t>
+      </w:r>
+      <w:proofErr w:type="spellStart"/>
+      <w:r>
+        <w:rPr>
+          <w:rFonts w:eastAsiaTheme="minorEastAsia"/>
+        </w:rPr>
+        <w:t>pnlNavigation</w:t>
+      </w:r>
+      <w:proofErr w:type="spellEnd"/>
+      <w:r>
+        <w:rPr>
+          <w:rFonts w:eastAsiaTheme="minorEastAsia"/>
+        </w:rPr>
+        <w:t xml:space="preserve"> is resized, the </w:t>
+      </w:r>
+      <w:r>
+        <w:rPr>
+          <w:rFonts w:eastAsiaTheme="minorEastAsia"/>
+          <w:b/>
+          <w:bCs/>
+        </w:rPr>
+        <w:t>Button</w:t>
+      </w:r>
+      <w:r>
+        <w:rPr>
+          <w:rFonts w:eastAsiaTheme="minorEastAsia"/>
+        </w:rPr>
+        <w:t xml:space="preserve"> does not change size.  Look at the </w:t>
+      </w:r>
+      <w:r>
+        <w:rPr>
+          <w:rFonts w:eastAsiaTheme="minorEastAsia"/>
+          <w:b/>
+          <w:bCs/>
+        </w:rPr>
+        <w:t>Button</w:t>
+      </w:r>
+      <w:r>
+        <w:rPr>
+          <w:rFonts w:eastAsiaTheme="minorEastAsia"/>
+        </w:rPr>
+        <w:t xml:space="preserve">’s </w:t>
+      </w:r>
+      <w:r>
+        <w:rPr>
+          <w:rFonts w:eastAsiaTheme="minorEastAsia"/>
+          <w:b/>
+          <w:bCs/>
+        </w:rPr>
+        <w:t>Anchor</w:t>
+      </w:r>
+      <w:r>
+        <w:rPr>
+          <w:rFonts w:eastAsiaTheme="minorEastAsia"/>
+        </w:rPr>
+        <w:t xml:space="preserve"> property - “Top, Left”.  This means that the button’s distance to the top edge of </w:t>
+      </w:r>
+      <w:proofErr w:type="spellStart"/>
+      <w:r>
+        <w:rPr>
+          <w:rFonts w:eastAsiaTheme="minorEastAsia"/>
+        </w:rPr>
+        <w:t>pnlRefresh</w:t>
+      </w:r>
+      <w:proofErr w:type="spellEnd"/>
+      <w:r>
+        <w:rPr>
+          <w:rFonts w:eastAsiaTheme="minorEastAsia"/>
+        </w:rPr>
+        <w:t xml:space="preserve"> is a fixed value, and the button’s distance to the left edge of </w:t>
+      </w:r>
+      <w:proofErr w:type="spellStart"/>
+      <w:r>
+        <w:rPr>
+          <w:rFonts w:eastAsiaTheme="minorEastAsia"/>
+        </w:rPr>
+        <w:t>pnlRefresh</w:t>
+      </w:r>
+      <w:proofErr w:type="spellEnd"/>
+      <w:r>
+        <w:rPr>
+          <w:rFonts w:eastAsiaTheme="minorEastAsia"/>
+        </w:rPr>
+        <w:t xml:space="preserve"> is a fixed value.  If we </w:t>
+      </w:r>
+      <w:r>
+        <w:rPr>
+          <w:rFonts w:eastAsiaTheme="minorEastAsia"/>
+        </w:rPr>
+        <w:lastRenderedPageBreak/>
+        <w:t xml:space="preserve">change the </w:t>
+      </w:r>
+      <w:r>
+        <w:rPr>
+          <w:rFonts w:eastAsiaTheme="minorEastAsia"/>
+          <w:b/>
+          <w:bCs/>
+        </w:rPr>
+        <w:t>Anchor</w:t>
+      </w:r>
+      <w:r>
+        <w:rPr>
+          <w:rFonts w:eastAsiaTheme="minorEastAsia"/>
+        </w:rPr>
+        <w:t xml:space="preserve"> property to “Top, Left, Right”, the button will enlarge when </w:t>
+      </w:r>
+      <w:proofErr w:type="spellStart"/>
+      <w:r>
+        <w:rPr>
+          <w:rFonts w:eastAsiaTheme="minorEastAsia"/>
+        </w:rPr>
+        <w:t>pnlNavigation</w:t>
+      </w:r>
+      <w:proofErr w:type="spellEnd"/>
+      <w:r>
+        <w:rPr>
+          <w:rFonts w:eastAsiaTheme="minorEastAsia"/>
+        </w:rPr>
+        <w:t xml:space="preserve"> is enlarged.</w:t>
+      </w:r>
+    </w:p>
+    <w:p>
+      <w:pPr>
+        <w:pStyle w:val="ListParagraph"/>
+        <w:numPr>
+          <w:ilvl w:val="0"/>
+          <w:numId w:val="20"/>
+        </w:numPr>
+        <w:spacing w:after="0"/>
+        <w:rPr>
+          <w:rFonts w:asciiTheme="minorEastAsia" w:eastAsiaTheme="minorEastAsia" w:hAnsiTheme="minorEastAsia" w:cstheme="minorEastAsia"/>
+        </w:rPr>
+      </w:pPr>
+      <w:r>
+        <w:rPr>
+          <w:rFonts w:eastAsiaTheme="minorEastAsia"/>
+        </w:rPr>
+        <w:t xml:space="preserve">Change the height of </w:t>
+      </w:r>
+      <w:proofErr w:type="spellStart"/>
+      <w:r>
+        <w:rPr>
+          <w:rFonts w:eastAsiaTheme="minorEastAsia"/>
+        </w:rPr>
+        <w:t>pnlRefresh</w:t>
+      </w:r>
+      <w:proofErr w:type="spellEnd"/>
+      <w:r>
+        <w:rPr>
+          <w:rFonts w:eastAsiaTheme="minorEastAsia"/>
+        </w:rPr>
+        <w:t xml:space="preserve">, and the position of the button, so that the button is (roughly) centered in </w:t>
+      </w:r>
+      <w:proofErr w:type="spellStart"/>
+      <w:r>
+        <w:rPr>
+          <w:rFonts w:eastAsiaTheme="minorEastAsia"/>
+        </w:rPr>
+        <w:t>pnlRefresh</w:t>
+      </w:r>
+      <w:proofErr w:type="spellEnd"/>
+      <w:r>
+        <w:rPr>
+          <w:rFonts w:eastAsiaTheme="minorEastAsia"/>
+        </w:rPr>
+        <w:t>.</w:t>
+      </w:r>
+    </w:p>
+    <w:p>
+      <w:pPr>
+        <w:pStyle w:val="ListParagraph"/>
+        <w:numPr>
+          <w:ilvl w:val="0"/>
+          <w:numId w:val="20"/>
+        </w:numPr>
+        <w:spacing w:after="0"/>
+        <w:rPr>
+          <w:rFonts w:asciiTheme="minorEastAsia" w:eastAsiaTheme="minorEastAsia" w:hAnsiTheme="minorEastAsia" w:cstheme="minorEastAsia"/>
+        </w:rPr>
+      </w:pPr>
+      <w:r>
+        <w:rPr>
+          <w:rFonts w:eastAsiaTheme="minorEastAsia"/>
+        </w:rPr>
+        <w:t xml:space="preserve">Drop a </w:t>
+      </w:r>
+      <w:proofErr w:type="spellStart"/>
+      <w:r>
+        <w:rPr>
+          <w:rFonts w:eastAsiaTheme="minorEastAsia"/>
+          <w:b/>
+          <w:bCs/>
+        </w:rPr>
+        <w:t>ListBox</w:t>
+      </w:r>
+      <w:proofErr w:type="spellEnd"/>
+      <w:r>
+        <w:rPr>
+          <w:rFonts w:eastAsiaTheme="minorEastAsia"/>
+        </w:rPr>
+        <w:t xml:space="preserve"> into </w:t>
+      </w:r>
+      <w:proofErr w:type="spellStart"/>
+      <w:r>
+        <w:rPr>
+          <w:rFonts w:eastAsiaTheme="minorEastAsia"/>
+        </w:rPr>
+        <w:t>pnlNavigation</w:t>
+      </w:r>
+      <w:proofErr w:type="spellEnd"/>
+      <w:r>
+        <w:rPr>
+          <w:rFonts w:eastAsiaTheme="minorEastAsia"/>
+        </w:rPr>
+        <w:t xml:space="preserve">.  Set the </w:t>
+      </w:r>
+      <w:r>
+        <w:rPr>
+          <w:rFonts w:eastAsiaTheme="minorEastAsia"/>
+          <w:b/>
+          <w:bCs/>
+        </w:rPr>
+        <w:t>Dock</w:t>
+      </w:r>
+      <w:r>
+        <w:rPr>
+          <w:rFonts w:eastAsiaTheme="minorEastAsia"/>
+        </w:rPr>
+        <w:t xml:space="preserve"> property of this </w:t>
+      </w:r>
+      <w:proofErr w:type="spellStart"/>
+      <w:r>
+        <w:rPr>
+          <w:rFonts w:eastAsiaTheme="minorEastAsia"/>
+          <w:b/>
+          <w:bCs/>
+        </w:rPr>
+        <w:t>ListBox</w:t>
+      </w:r>
+      <w:proofErr w:type="spellEnd"/>
+      <w:r>
+        <w:rPr>
+          <w:rFonts w:eastAsiaTheme="minorEastAsia"/>
+        </w:rPr>
+        <w:t xml:space="preserve"> to </w:t>
+      </w:r>
+      <w:r>
+        <w:rPr>
+          <w:rFonts w:eastAsiaTheme="minorEastAsia"/>
+          <w:b/>
+          <w:bCs/>
+        </w:rPr>
+        <w:t>Fill</w:t>
+      </w:r>
+      <w:r>
+        <w:rPr>
+          <w:rFonts w:eastAsiaTheme="minorEastAsia"/>
+        </w:rPr>
+        <w:t>.</w:t>
+      </w:r>
+    </w:p>
+    <w:p>
+      <w:pPr>
+        <w:pStyle w:val="ListParagraph"/>
+        <w:numPr>
+          <w:ilvl w:val="0"/>
+          <w:numId w:val="20"/>
+        </w:numPr>
+        <w:spacing w:after="0"/>
+        <w:rPr>
+          <w:rFonts w:asciiTheme="minorEastAsia" w:eastAsiaTheme="minorEastAsia" w:hAnsiTheme="minorEastAsia" w:cstheme="minorEastAsia"/>
+        </w:rPr>
+      </w:pPr>
+      <w:r>
+        <w:rPr>
+          <w:rFonts w:eastAsiaTheme="minorEastAsia"/>
+        </w:rPr>
+        <w:t xml:space="preserve"> Rename the </w:t>
+      </w:r>
+      <w:proofErr w:type="spellStart"/>
+      <w:r>
+        <w:rPr>
+          <w:rFonts w:eastAsiaTheme="minorEastAsia"/>
+          <w:b/>
+          <w:bCs/>
+        </w:rPr>
+        <w:t>ListBox</w:t>
+      </w:r>
+      <w:proofErr w:type="spellEnd"/>
+      <w:r>
+        <w:rPr>
+          <w:rFonts w:eastAsiaTheme="minorEastAsia"/>
+        </w:rPr>
+        <w:t xml:space="preserve"> to </w:t>
+      </w:r>
+      <w:proofErr w:type="spellStart"/>
+      <w:r>
+        <w:rPr>
+          <w:rFonts w:eastAsiaTheme="minorEastAsia"/>
+        </w:rPr>
+        <w:t>lsbEmployees</w:t>
+      </w:r>
+      <w:proofErr w:type="spellEnd"/>
+      <w:r>
+        <w:rPr>
+          <w:rFonts w:eastAsiaTheme="minorEastAsia"/>
+        </w:rPr>
+        <w:t xml:space="preserve">.  Rename the </w:t>
+      </w:r>
+      <w:r>
+        <w:rPr>
+          <w:rFonts w:eastAsiaTheme="minorEastAsia"/>
+          <w:b/>
+          <w:bCs/>
+        </w:rPr>
+        <w:t>Button</w:t>
+      </w:r>
+      <w:r>
+        <w:rPr>
+          <w:rFonts w:eastAsiaTheme="minorEastAsia"/>
+        </w:rPr>
+        <w:t xml:space="preserve"> to </w:t>
+      </w:r>
+      <w:proofErr w:type="spellStart"/>
+      <w:r>
+        <w:rPr>
+          <w:rFonts w:eastAsiaTheme="minorEastAsia"/>
+        </w:rPr>
+        <w:t>btnRefresh</w:t>
+      </w:r>
+      <w:proofErr w:type="spellEnd"/>
+      <w:r>
+        <w:rPr>
+          <w:rFonts w:eastAsiaTheme="minorEastAsia"/>
+        </w:rPr>
+        <w:t xml:space="preserve">.  Rename </w:t>
+      </w:r>
+      <w:proofErr w:type="spellStart"/>
+      <w:r>
+        <w:rPr>
+          <w:rFonts w:eastAsiaTheme="minorEastAsia"/>
+        </w:rPr>
+        <w:t>btnRefresh’s</w:t>
+      </w:r>
+      <w:proofErr w:type="spellEnd"/>
+      <w:r>
+        <w:rPr>
+          <w:rFonts w:eastAsiaTheme="minorEastAsia"/>
+        </w:rPr>
+        <w:t xml:space="preserve"> </w:t>
+      </w:r>
+      <w:r>
+        <w:rPr>
+          <w:rFonts w:eastAsiaTheme="minorEastAsia"/>
+          <w:b/>
+          <w:bCs/>
+        </w:rPr>
+        <w:t>Text</w:t>
+      </w:r>
+      <w:r>
+        <w:rPr>
+          <w:rFonts w:eastAsiaTheme="minorEastAsia"/>
+        </w:rPr>
+        <w:t xml:space="preserve"> property to “Refresh”.</w:t>
+      </w:r>
+    </w:p>
+    <w:p>
+      <w:pPr>
+        <w:pStyle w:val="ListParagraph"/>
+        <w:numPr>
+          <w:ilvl w:val="0"/>
+          <w:numId w:val="20"/>
+        </w:numPr>
+        <w:spacing w:after="0"/>
+      </w:pPr>
+      <w:r>
+        <w:rPr>
+          <w:rFonts w:eastAsiaTheme="minorEastAsia"/>
+        </w:rPr>
+        <w:t xml:space="preserve">Drop a </w:t>
+      </w:r>
+      <w:r>
+        <w:rPr>
+          <w:rFonts w:eastAsiaTheme="minorEastAsia"/>
+          <w:b/>
+          <w:bCs/>
+        </w:rPr>
+        <w:t>Label</w:t>
+      </w:r>
+      <w:r>
+        <w:rPr>
+          <w:rFonts w:eastAsiaTheme="minorEastAsia"/>
+        </w:rPr>
+        <w:t xml:space="preserve"> onto </w:t>
+      </w:r>
+      <w:proofErr w:type="spellStart"/>
+      <w:r>
+        <w:rPr>
+          <w:rFonts w:eastAsiaTheme="minorEastAsia"/>
+        </w:rPr>
+        <w:t>pnlMainArea</w:t>
+      </w:r>
+      <w:proofErr w:type="spellEnd"/>
+      <w:r>
+        <w:rPr>
+          <w:rFonts w:eastAsiaTheme="minorEastAsia"/>
+        </w:rPr>
+        <w:t>. Copy the label into the clipboard, and paste it twice.  The result is label1, label2, and label3 on the panel.  Arrange them so that they are in a vertical column, with label1 at the top, and label3 at the bottom.</w:t>
+      </w:r>
+    </w:p>
+    <w:p>
+      <w:pPr>
+        <w:pStyle w:val="ListParagraph"/>
+        <w:numPr>
+          <w:ilvl w:val="0"/>
+          <w:numId w:val="20"/>
+        </w:numPr>
+        <w:spacing w:after="0"/>
+      </w:pPr>
+      <w:r>
+        <w:rPr>
+          <w:rFonts w:eastAsiaTheme="minorEastAsia"/>
+        </w:rPr>
+        <w:t xml:space="preserve">Rename label1 to </w:t>
+      </w:r>
+      <w:proofErr w:type="spellStart"/>
+      <w:r>
+        <w:rPr>
+          <w:rFonts w:eastAsiaTheme="minorEastAsia"/>
+        </w:rPr>
+        <w:t>lblFirstName</w:t>
+      </w:r>
+      <w:proofErr w:type="spellEnd"/>
+      <w:r>
+        <w:rPr>
+          <w:rFonts w:eastAsiaTheme="minorEastAsia"/>
+        </w:rPr>
+        <w:t xml:space="preserve">, and set its </w:t>
+      </w:r>
+      <w:r>
+        <w:rPr>
+          <w:rFonts w:eastAsiaTheme="minorEastAsia"/>
+          <w:b/>
+          <w:bCs/>
+        </w:rPr>
+        <w:t>Text</w:t>
+      </w:r>
+      <w:r>
+        <w:rPr>
+          <w:rFonts w:eastAsiaTheme="minorEastAsia"/>
+        </w:rPr>
+        <w:t xml:space="preserve"> property to </w:t>
+      </w:r>
+      <w:proofErr w:type="spellStart"/>
+      <w:r>
+        <w:rPr>
+          <w:rFonts w:eastAsiaTheme="minorEastAsia"/>
+        </w:rPr>
+        <w:t>Firstname</w:t>
+      </w:r>
+      <w:proofErr w:type="spellEnd"/>
+      <w:r>
+        <w:rPr>
+          <w:rFonts w:eastAsiaTheme="minorEastAsia"/>
+        </w:rPr>
+        <w:t>.</w:t>
+      </w:r>
+    </w:p>
+    <w:p>
+      <w:pPr>
+        <w:pStyle w:val="ListParagraph"/>
+        <w:numPr>
+          <w:ilvl w:val="0"/>
+          <w:numId w:val="20"/>
+        </w:numPr>
+        <w:spacing w:after="0"/>
+        <w:rPr>
+          <w:rFonts w:asciiTheme="minorEastAsia" w:eastAsiaTheme="minorEastAsia" w:hAnsiTheme="minorEastAsia" w:cstheme="minorEastAsia"/>
+        </w:rPr>
+      </w:pPr>
+      <w:r>
+        <w:rPr>
+          <w:rFonts w:eastAsiaTheme="minorEastAsia"/>
+        </w:rPr>
+        <w:t xml:space="preserve">Rename label2 to </w:t>
+      </w:r>
+      <w:proofErr w:type="spellStart"/>
+      <w:r>
+        <w:rPr>
+          <w:rFonts w:eastAsiaTheme="minorEastAsia"/>
+        </w:rPr>
+        <w:t>lblEntryDate</w:t>
+      </w:r>
+      <w:proofErr w:type="spellEnd"/>
+      <w:r>
+        <w:rPr>
+          <w:rFonts w:eastAsiaTheme="minorEastAsia"/>
+        </w:rPr>
+        <w:t xml:space="preserve">, and set its </w:t>
+      </w:r>
+      <w:r>
+        <w:rPr>
+          <w:rFonts w:eastAsiaTheme="minorEastAsia"/>
+          <w:b/>
+          <w:bCs/>
+        </w:rPr>
+        <w:t>Text</w:t>
+      </w:r>
+      <w:r>
+        <w:rPr>
+          <w:rFonts w:eastAsiaTheme="minorEastAsia"/>
+        </w:rPr>
+        <w:t xml:space="preserve"> property to Entry date.</w:t>
+      </w:r>
+    </w:p>
+    <w:p>
+      <w:pPr>
+        <w:pStyle w:val="ListParagraph"/>
+        <w:numPr>
+          <w:ilvl w:val="0"/>
+          <w:numId w:val="20"/>
+        </w:numPr>
+        <w:spacing w:after="0"/>
+        <w:rPr>
+          <w:rFonts w:asciiTheme="minorEastAsia" w:eastAsiaTheme="minorEastAsia" w:hAnsiTheme="minorEastAsia" w:cstheme="minorEastAsia"/>
+        </w:rPr>
+      </w:pPr>
+      <w:r>
+        <w:rPr>
+          <w:rFonts w:eastAsiaTheme="minorEastAsia"/>
+        </w:rPr>
+        <w:t xml:space="preserve">Rename label3 to </w:t>
+      </w:r>
+      <w:proofErr w:type="spellStart"/>
+      <w:r>
+        <w:rPr>
+          <w:rFonts w:eastAsiaTheme="minorEastAsia"/>
+        </w:rPr>
+        <w:t>lblJobRole</w:t>
+      </w:r>
+      <w:proofErr w:type="spellEnd"/>
+      <w:r>
+        <w:rPr>
+          <w:rFonts w:eastAsiaTheme="minorEastAsia"/>
+        </w:rPr>
+        <w:t xml:space="preserve">, and set its </w:t>
+      </w:r>
+      <w:r>
+        <w:rPr>
+          <w:rFonts w:eastAsiaTheme="minorEastAsia"/>
+          <w:b/>
+          <w:bCs/>
+        </w:rPr>
+        <w:t>Text</w:t>
+      </w:r>
+      <w:r>
+        <w:rPr>
+          <w:rFonts w:eastAsiaTheme="minorEastAsia"/>
+        </w:rPr>
+        <w:t xml:space="preserve"> property to Job role.</w:t>
+      </w:r>
+    </w:p>
+    <w:p>
+      <w:pPr>
+        <w:pStyle w:val="ListParagraph"/>
+        <w:numPr>
+          <w:ilvl w:val="0"/>
+          <w:numId w:val="20"/>
+        </w:numPr>
+        <w:spacing w:after="0"/>
+        <w:rPr>
+          <w:rFonts w:asciiTheme="minorEastAsia" w:eastAsiaTheme="minorEastAsia" w:hAnsiTheme="minorEastAsia" w:cstheme="minorEastAsia"/>
+          <w:b/>
+          <w:bCs/>
+        </w:rPr>
+      </w:pPr>
+      <w:r>
+        <w:rPr>
+          <w:rFonts w:eastAsiaTheme="minorEastAsia"/>
+        </w:rPr>
+        <w:t xml:space="preserve">Drop a </w:t>
+      </w:r>
+      <w:proofErr w:type="spellStart"/>
+      <w:r>
+        <w:rPr>
+          <w:rFonts w:eastAsiaTheme="minorEastAsia"/>
+          <w:b/>
+          <w:bCs/>
+        </w:rPr>
+        <w:t>TextBox</w:t>
+      </w:r>
+      <w:proofErr w:type="spellEnd"/>
+      <w:r>
+        <w:rPr>
+          <w:rFonts w:eastAsiaTheme="minorEastAsia"/>
+        </w:rPr>
+        <w:t xml:space="preserve"> onto </w:t>
+      </w:r>
+      <w:proofErr w:type="spellStart"/>
+      <w:r>
+        <w:rPr>
+          <w:rFonts w:eastAsiaTheme="minorEastAsia"/>
+        </w:rPr>
+        <w:t>pnlMainArea</w:t>
+      </w:r>
+      <w:proofErr w:type="spellEnd"/>
+      <w:r>
+        <w:rPr>
+          <w:rFonts w:eastAsiaTheme="minorEastAsia"/>
+        </w:rPr>
+        <w:t xml:space="preserve">.  Place it immediately below </w:t>
+      </w:r>
+      <w:proofErr w:type="spellStart"/>
+      <w:r>
+        <w:rPr>
+          <w:rFonts w:eastAsiaTheme="minorEastAsia"/>
+        </w:rPr>
+        <w:t>lblFirstName</w:t>
+      </w:r>
+      <w:proofErr w:type="spellEnd"/>
+      <w:r>
+        <w:rPr>
+          <w:rFonts w:eastAsiaTheme="minorEastAsia"/>
+        </w:rPr>
+        <w:t>.  Widen it so that it looks good on the form.</w:t>
+      </w:r>
+    </w:p>
+    <w:p>
+      <w:pPr>
+        <w:pStyle w:val="ListParagraph"/>
+        <w:numPr>
+          <w:ilvl w:val="0"/>
+          <w:numId w:val="20"/>
+        </w:numPr>
+        <w:spacing w:after="0"/>
+        <w:rPr>
+          <w:rFonts w:asciiTheme="minorEastAsia" w:eastAsiaTheme="minorEastAsia" w:hAnsiTheme="minorEastAsia" w:cstheme="minorEastAsia"/>
+        </w:rPr>
+      </w:pPr>
+      <w:r>
+        <w:rPr>
+          <w:rFonts w:eastAsiaTheme="minorEastAsia"/>
+        </w:rPr>
+        <w:t xml:space="preserve">Notice that the </w:t>
+      </w:r>
+      <w:proofErr w:type="spellStart"/>
+      <w:r>
+        <w:rPr>
+          <w:rFonts w:eastAsiaTheme="minorEastAsia"/>
+          <w:b/>
+          <w:bCs/>
+        </w:rPr>
+        <w:t>TextBox’s</w:t>
+      </w:r>
+      <w:proofErr w:type="spellEnd"/>
+      <w:r>
+        <w:rPr>
+          <w:rFonts w:eastAsiaTheme="minorEastAsia"/>
+          <w:b/>
+          <w:bCs/>
+        </w:rPr>
+        <w:t xml:space="preserve"> Anchor</w:t>
+      </w:r>
+      <w:r>
+        <w:rPr>
+          <w:rFonts w:eastAsiaTheme="minorEastAsia"/>
+        </w:rPr>
+        <w:t xml:space="preserve"> property is Top, Left.  Change </w:t>
+      </w:r>
+      <w:r>
+        <w:rPr>
+          <w:rFonts w:eastAsiaTheme="minorEastAsia"/>
+          <w:b/>
+          <w:bCs/>
+        </w:rPr>
+        <w:t>Anchor</w:t>
+      </w:r>
+      <w:r>
+        <w:rPr>
+          <w:rFonts w:eastAsiaTheme="minorEastAsia"/>
+        </w:rPr>
+        <w:t xml:space="preserve"> property to Top, Left, </w:t>
+      </w:r>
+      <w:proofErr w:type="gramStart"/>
+      <w:r>
+        <w:rPr>
+          <w:rFonts w:eastAsiaTheme="minorEastAsia"/>
+        </w:rPr>
+        <w:t>Right</w:t>
+      </w:r>
+      <w:proofErr w:type="gramEnd"/>
+      <w:r>
+        <w:rPr>
+          <w:rFonts w:eastAsiaTheme="minorEastAsia"/>
+        </w:rPr>
+        <w:t xml:space="preserve">.  This lets the </w:t>
+      </w:r>
+      <w:proofErr w:type="spellStart"/>
+      <w:r>
+        <w:rPr>
+          <w:rFonts w:eastAsiaTheme="minorEastAsia"/>
+          <w:b/>
+          <w:bCs/>
+        </w:rPr>
+        <w:t>TextBox</w:t>
+      </w:r>
+      <w:proofErr w:type="spellEnd"/>
+      <w:r>
+        <w:rPr>
+          <w:rFonts w:eastAsiaTheme="minorEastAsia"/>
+        </w:rPr>
+        <w:t xml:space="preserve"> shrink or expand when one shrinks or expands the form horizontally.</w:t>
+      </w:r>
+    </w:p>
+    <w:p>
+      <w:pPr>
+        <w:pStyle w:val="ListParagraph"/>
+        <w:numPr>
+          <w:ilvl w:val="0"/>
+          <w:numId w:val="20"/>
+        </w:numPr>
+        <w:spacing w:after="0"/>
+        <w:rPr>
+          <w:rFonts w:asciiTheme="minorEastAsia" w:eastAsiaTheme="minorEastAsia" w:hAnsiTheme="minorEastAsia" w:cstheme="minorEastAsia"/>
+        </w:rPr>
+      </w:pPr>
+      <w:r>
+        <w:rPr>
+          <w:rFonts w:eastAsiaTheme="minorEastAsia"/>
+        </w:rPr>
+        <w:t xml:space="preserve">Rename the </w:t>
+      </w:r>
+      <w:proofErr w:type="spellStart"/>
+      <w:r>
+        <w:rPr>
+          <w:rFonts w:eastAsiaTheme="minorEastAsia"/>
+          <w:b/>
+          <w:bCs/>
+        </w:rPr>
+        <w:t>TextBox</w:t>
+      </w:r>
+      <w:proofErr w:type="spellEnd"/>
+      <w:r>
+        <w:rPr>
+          <w:rFonts w:eastAsiaTheme="minorEastAsia"/>
+        </w:rPr>
+        <w:t xml:space="preserve"> to </w:t>
+      </w:r>
+      <w:proofErr w:type="spellStart"/>
+      <w:r>
+        <w:rPr>
+          <w:rFonts w:eastAsiaTheme="minorEastAsia"/>
+        </w:rPr>
+        <w:t>txtFirstName</w:t>
+      </w:r>
+      <w:proofErr w:type="spellEnd"/>
+      <w:r>
+        <w:rPr>
+          <w:rFonts w:eastAsiaTheme="minorEastAsia"/>
+        </w:rPr>
+        <w:t>.</w:t>
+      </w:r>
+    </w:p>
+    <w:p>
+      <w:pPr>
+        <w:pStyle w:val="ListParagraph"/>
+        <w:numPr>
+          <w:ilvl w:val="0"/>
+          <w:numId w:val="20"/>
+        </w:numPr>
+        <w:spacing w:after="0"/>
+      </w:pPr>
+      <w:r>
+        <w:rPr>
+          <w:rFonts w:eastAsiaTheme="minorEastAsia"/>
+        </w:rPr>
+        <w:t xml:space="preserve">Just to review our renaming, click the down arrow on the </w:t>
+      </w:r>
+      <w:r>
+        <w:rPr>
+          <w:rFonts w:eastAsiaTheme="minorEastAsia"/>
+          <w:b/>
+          <w:bCs/>
+        </w:rPr>
+        <w:t>Properties</w:t>
+      </w:r>
+      <w:r>
+        <w:rPr>
+          <w:rFonts w:eastAsiaTheme="minorEastAsia"/>
+        </w:rPr>
+        <w:t xml:space="preserve"> window, 2</w:t>
+      </w:r>
+      <w:r>
+        <w:rPr>
+          <w:rFonts w:eastAsiaTheme="minorEastAsia"/>
+          <w:vertAlign w:val="superscript"/>
+        </w:rPr>
+        <w:t>nd</w:t>
+      </w:r>
+      <w:r>
+        <w:rPr>
+          <w:rFonts w:eastAsiaTheme="minorEastAsia"/>
+        </w:rPr>
+        <w:t xml:space="preserve"> line.  Visual Studio shows the list of the various controls.</w:t>
+      </w:r>
+    </w:p>
+    <w:p>
+      <w:pPr>
+        <w:pStyle w:val="ListParagraph"/>
+        <w:numPr>
+          <w:ilvl w:val="0"/>
+          <w:numId w:val="20"/>
+        </w:numPr>
+        <w:spacing w:after="0"/>
+      </w:pPr>
+      <w:r>
+        <w:rPr>
+          <w:rFonts w:eastAsiaTheme="minorEastAsia"/>
+        </w:rPr>
+        <w:t xml:space="preserve">You can also review the parent/child relationships among the controls by selecting </w:t>
+      </w:r>
+      <w:r>
+        <w:rPr>
+          <w:rFonts w:eastAsiaTheme="minorEastAsia"/>
+          <w:b/>
+          <w:bCs/>
+        </w:rPr>
+        <w:t>View -&gt; Other Windows -&gt; Document Outline</w:t>
+      </w:r>
+      <w:r>
+        <w:rPr>
+          <w:rFonts w:eastAsiaTheme="minorEastAsia"/>
+        </w:rPr>
+        <w:t>.  Click the name of a control to navigate to that control.</w:t>
+      </w:r>
+    </w:p>
+    <w:p>
+      <w:pPr>
+        <w:pStyle w:val="ListParagraph"/>
+        <w:numPr>
+          <w:ilvl w:val="0"/>
+          <w:numId w:val="20"/>
+        </w:numPr>
+        <w:spacing w:after="0"/>
+        <w:rPr>
+          <w:rFonts w:asciiTheme="minorEastAsia" w:eastAsiaTheme="minorEastAsia" w:hAnsiTheme="minorEastAsia" w:cstheme="minorEastAsia"/>
+        </w:rPr>
+      </w:pPr>
+      <w:r>
+        <w:rPr>
+          <w:rFonts w:eastAsiaTheme="minorEastAsia"/>
+        </w:rPr>
+        <w:t xml:space="preserve">Drop a </w:t>
+      </w:r>
+      <w:proofErr w:type="spellStart"/>
+      <w:r>
+        <w:rPr>
+          <w:rFonts w:eastAsiaTheme="minorEastAsia"/>
+          <w:b/>
+          <w:bCs/>
+        </w:rPr>
+        <w:t>DateTimePicker</w:t>
+      </w:r>
+      <w:proofErr w:type="spellEnd"/>
+      <w:r>
+        <w:rPr>
+          <w:rFonts w:eastAsiaTheme="minorEastAsia"/>
+        </w:rPr>
+        <w:t xml:space="preserve"> onto </w:t>
+      </w:r>
+      <w:proofErr w:type="spellStart"/>
+      <w:r>
+        <w:rPr>
+          <w:rFonts w:eastAsiaTheme="minorEastAsia"/>
+        </w:rPr>
+        <w:t>pnlMainArea</w:t>
+      </w:r>
+      <w:proofErr w:type="spellEnd"/>
+      <w:r>
+        <w:rPr>
+          <w:rFonts w:eastAsiaTheme="minorEastAsia"/>
+        </w:rPr>
+        <w:t xml:space="preserve">.  Place it immediately below </w:t>
+      </w:r>
+      <w:proofErr w:type="spellStart"/>
+      <w:r>
+        <w:rPr>
+          <w:rFonts w:eastAsiaTheme="minorEastAsia"/>
+        </w:rPr>
+        <w:t>lblEntryDate</w:t>
+      </w:r>
+      <w:proofErr w:type="spellEnd"/>
+      <w:r>
+        <w:rPr>
+          <w:rFonts w:eastAsiaTheme="minorEastAsia"/>
+        </w:rPr>
+        <w:t>.  Widen it so that it looks good on the form.</w:t>
+      </w:r>
+    </w:p>
+    <w:p>
+      <w:pPr>
+        <w:pStyle w:val="ListParagraph"/>
+        <w:numPr>
+          <w:ilvl w:val="0"/>
+          <w:numId w:val="20"/>
+        </w:numPr>
+        <w:spacing w:after="0"/>
+        <w:rPr>
+          <w:rFonts w:asciiTheme="minorEastAsia" w:eastAsiaTheme="minorEastAsia" w:hAnsiTheme="minorEastAsia" w:cstheme="minorEastAsia"/>
+        </w:rPr>
+      </w:pPr>
+      <w:r>
+        <w:rPr>
+          <w:rFonts w:eastAsiaTheme="minorEastAsia"/>
+        </w:rPr>
+        <w:t xml:space="preserve">Drop a </w:t>
+      </w:r>
+      <w:proofErr w:type="spellStart"/>
+      <w:r>
+        <w:rPr>
+          <w:rFonts w:eastAsiaTheme="minorEastAsia"/>
+          <w:b/>
+          <w:bCs/>
+        </w:rPr>
+        <w:t>ComboBox</w:t>
+      </w:r>
+      <w:proofErr w:type="spellEnd"/>
+      <w:r>
+        <w:rPr>
+          <w:rFonts w:eastAsiaTheme="minorEastAsia"/>
+        </w:rPr>
+        <w:t xml:space="preserve"> onto </w:t>
+      </w:r>
+      <w:proofErr w:type="spellStart"/>
+      <w:r>
+        <w:rPr>
+          <w:rFonts w:eastAsiaTheme="minorEastAsia"/>
+        </w:rPr>
+        <w:t>pnlMainArea</w:t>
+      </w:r>
+      <w:proofErr w:type="spellEnd"/>
+      <w:r>
+        <w:rPr>
+          <w:rFonts w:eastAsiaTheme="minorEastAsia"/>
+        </w:rPr>
+        <w:t xml:space="preserve">.  Place it immediately below </w:t>
+      </w:r>
+      <w:proofErr w:type="spellStart"/>
+      <w:r>
+        <w:rPr>
+          <w:rFonts w:eastAsiaTheme="minorEastAsia"/>
+        </w:rPr>
+        <w:t>lblJobRole</w:t>
+      </w:r>
+      <w:proofErr w:type="spellEnd"/>
+      <w:r>
+        <w:rPr>
+          <w:rFonts w:eastAsiaTheme="minorEastAsia"/>
+        </w:rPr>
+        <w:t xml:space="preserve">.  Widen it to the same width as </w:t>
+      </w:r>
+      <w:proofErr w:type="spellStart"/>
+      <w:r>
+        <w:rPr>
+          <w:rFonts w:eastAsiaTheme="minorEastAsia"/>
+        </w:rPr>
+        <w:t>txtFirstName</w:t>
+      </w:r>
+      <w:proofErr w:type="spellEnd"/>
+      <w:r>
+        <w:rPr>
+          <w:rFonts w:eastAsiaTheme="minorEastAsia"/>
+        </w:rPr>
+        <w:t xml:space="preserve">.  Change its </w:t>
+      </w:r>
+      <w:r>
+        <w:rPr>
+          <w:rFonts w:eastAsiaTheme="minorEastAsia"/>
+          <w:b/>
+          <w:bCs/>
+        </w:rPr>
+        <w:t>Anchor</w:t>
+      </w:r>
+      <w:r>
+        <w:rPr>
+          <w:rFonts w:eastAsiaTheme="minorEastAsia"/>
+        </w:rPr>
+        <w:t xml:space="preserve"> property to Top, Left, </w:t>
+      </w:r>
+      <w:proofErr w:type="gramStart"/>
+      <w:r>
+        <w:rPr>
+          <w:rFonts w:eastAsiaTheme="minorEastAsia"/>
+        </w:rPr>
+        <w:t>Right</w:t>
+      </w:r>
+      <w:proofErr w:type="gramEnd"/>
+      <w:r>
+        <w:rPr>
+          <w:rFonts w:eastAsiaTheme="minorEastAsia"/>
+        </w:rPr>
+        <w:t>.</w:t>
+      </w:r>
+    </w:p>
+    <w:p>
+      <w:pPr>
+        <w:pStyle w:val="ListParagraph"/>
+        <w:numPr>
+          <w:ilvl w:val="0"/>
+          <w:numId w:val="20"/>
+        </w:numPr>
+        <w:spacing w:after="0"/>
+        <w:rPr>
+          <w:rFonts w:asciiTheme="minorEastAsia" w:eastAsiaTheme="minorEastAsia" w:hAnsiTheme="minorEastAsia" w:cstheme="minorEastAsia"/>
+        </w:rPr>
+      </w:pPr>
+      <w:r>
+        <w:rPr>
+          <w:rFonts w:eastAsiaTheme="minorEastAsia"/>
+        </w:rPr>
+        <w:t xml:space="preserve">Drop a </w:t>
+      </w:r>
+      <w:proofErr w:type="spellStart"/>
+      <w:r>
+        <w:rPr>
+          <w:rFonts w:eastAsiaTheme="minorEastAsia"/>
+          <w:b/>
+          <w:bCs/>
+        </w:rPr>
+        <w:t>CheckBox</w:t>
+      </w:r>
+      <w:proofErr w:type="spellEnd"/>
+      <w:r>
+        <w:rPr>
+          <w:rFonts w:eastAsiaTheme="minorEastAsia"/>
+          <w:b/>
+          <w:bCs/>
+        </w:rPr>
+        <w:t xml:space="preserve"> </w:t>
+      </w:r>
+      <w:r>
+        <w:rPr>
+          <w:rFonts w:eastAsiaTheme="minorEastAsia"/>
+        </w:rPr>
+        <w:t xml:space="preserve">onto </w:t>
+      </w:r>
+      <w:proofErr w:type="spellStart"/>
+      <w:r>
+        <w:rPr>
+          <w:rFonts w:eastAsiaTheme="minorEastAsia"/>
+        </w:rPr>
+        <w:t>pnlMainArea</w:t>
+      </w:r>
+      <w:proofErr w:type="spellEnd"/>
+      <w:r>
+        <w:rPr>
+          <w:rFonts w:eastAsiaTheme="minorEastAsia"/>
+        </w:rPr>
+        <w:t xml:space="preserve">.  Place it below the </w:t>
+      </w:r>
+      <w:proofErr w:type="spellStart"/>
+      <w:r>
+        <w:rPr>
+          <w:rFonts w:eastAsiaTheme="minorEastAsia"/>
+          <w:b/>
+          <w:bCs/>
+        </w:rPr>
+        <w:t>ComboBox</w:t>
+      </w:r>
+      <w:proofErr w:type="spellEnd"/>
+      <w:r>
+        <w:rPr>
+          <w:rFonts w:eastAsiaTheme="minorEastAsia"/>
+        </w:rPr>
+        <w:t>.</w:t>
+      </w:r>
+    </w:p>
+    <w:p>
+      <w:pPr>
+        <w:pStyle w:val="ListParagraph"/>
+        <w:numPr>
+          <w:ilvl w:val="0"/>
+          <w:numId w:val="20"/>
+        </w:numPr>
+        <w:spacing w:after="0"/>
+        <w:rPr>
+          <w:rFonts w:asciiTheme="minorEastAsia" w:eastAsiaTheme="minorEastAsia" w:hAnsiTheme="minorEastAsia" w:cstheme="minorEastAsia"/>
+        </w:rPr>
+      </w:pPr>
+      <w:r>
+        <w:rPr>
+          <w:rFonts w:eastAsiaTheme="minorEastAsia"/>
+        </w:rPr>
+        <w:t xml:space="preserve">Rename the </w:t>
+      </w:r>
+      <w:proofErr w:type="spellStart"/>
+      <w:r>
+        <w:rPr>
+          <w:rFonts w:eastAsiaTheme="minorEastAsia"/>
+          <w:b/>
+          <w:bCs/>
+        </w:rPr>
+        <w:t>CheckBox</w:t>
+      </w:r>
+      <w:proofErr w:type="spellEnd"/>
+      <w:r>
+        <w:rPr>
+          <w:rFonts w:eastAsiaTheme="minorEastAsia"/>
+        </w:rPr>
+        <w:t xml:space="preserve"> to </w:t>
+      </w:r>
+      <w:proofErr w:type="spellStart"/>
+      <w:r>
+        <w:rPr>
+          <w:rFonts w:eastAsiaTheme="minorEastAsia"/>
+        </w:rPr>
+        <w:t>chkIsCoffeeDrinker</w:t>
+      </w:r>
+      <w:proofErr w:type="spellEnd"/>
+      <w:r>
+        <w:rPr>
+          <w:rFonts w:eastAsiaTheme="minorEastAsia"/>
+        </w:rPr>
+        <w:t xml:space="preserve">.  Set </w:t>
+      </w:r>
+      <w:proofErr w:type="spellStart"/>
+      <w:r>
+        <w:rPr>
+          <w:rFonts w:eastAsiaTheme="minorEastAsia"/>
+        </w:rPr>
+        <w:t>chkIsCoffeeDrinker’s</w:t>
+      </w:r>
+      <w:proofErr w:type="spellEnd"/>
+      <w:r>
+        <w:rPr>
+          <w:rFonts w:eastAsiaTheme="minorEastAsia"/>
+        </w:rPr>
+        <w:t xml:space="preserve"> </w:t>
+      </w:r>
+      <w:r>
+        <w:rPr>
+          <w:rFonts w:eastAsiaTheme="minorEastAsia"/>
+          <w:b/>
+          <w:bCs/>
+        </w:rPr>
+        <w:t>Text</w:t>
+      </w:r>
+      <w:r>
+        <w:rPr>
+          <w:rFonts w:eastAsiaTheme="minorEastAsia"/>
+        </w:rPr>
+        <w:t xml:space="preserve"> property to “Is coffee drinker”.</w:t>
+      </w:r>
+    </w:p>
+    <w:p>
+      <w:pPr>
+        <w:pStyle w:val="ListParagraph"/>
+        <w:numPr>
+          <w:ilvl w:val="0"/>
+          <w:numId w:val="20"/>
+        </w:numPr>
+        <w:spacing w:after="0"/>
+        <w:rPr>
+          <w:rFonts w:asciiTheme="minorEastAsia" w:eastAsiaTheme="minorEastAsia" w:hAnsiTheme="minorEastAsia" w:cstheme="minorEastAsia"/>
+        </w:rPr>
+      </w:pPr>
+      <w:r>
+        <w:rPr>
+          <w:rFonts w:eastAsiaTheme="minorEastAsia"/>
+        </w:rPr>
+        <w:t xml:space="preserve">Drop a </w:t>
+      </w:r>
+      <w:r>
+        <w:rPr>
+          <w:rFonts w:eastAsiaTheme="minorEastAsia"/>
+          <w:b/>
+          <w:bCs/>
+        </w:rPr>
+        <w:t>Button</w:t>
+      </w:r>
+      <w:r>
+        <w:rPr>
+          <w:rFonts w:eastAsiaTheme="minorEastAsia"/>
+        </w:rPr>
+        <w:t xml:space="preserve"> onto </w:t>
+      </w:r>
+      <w:proofErr w:type="spellStart"/>
+      <w:r>
+        <w:rPr>
+          <w:rFonts w:eastAsiaTheme="minorEastAsia"/>
+        </w:rPr>
+        <w:t>pnlMainArea</w:t>
+      </w:r>
+      <w:proofErr w:type="spellEnd"/>
+      <w:r>
+        <w:rPr>
+          <w:rFonts w:eastAsiaTheme="minorEastAsia"/>
+        </w:rPr>
+        <w:t xml:space="preserve">.  Place it below </w:t>
+      </w:r>
+      <w:proofErr w:type="spellStart"/>
+      <w:r>
+        <w:rPr>
+          <w:rFonts w:eastAsiaTheme="minorEastAsia"/>
+        </w:rPr>
+        <w:t>chkIsCoffeeDrinker</w:t>
+      </w:r>
+      <w:proofErr w:type="spellEnd"/>
+      <w:r>
+        <w:rPr>
+          <w:rFonts w:eastAsiaTheme="minorEastAsia"/>
+        </w:rPr>
+        <w:t>.  Resize it to make it look good.</w:t>
+      </w:r>
+    </w:p>
+    <w:p>
+      <w:pPr>
+        <w:pStyle w:val="ListParagraph"/>
+        <w:numPr>
+          <w:ilvl w:val="0"/>
+          <w:numId w:val="20"/>
+        </w:numPr>
+        <w:spacing w:after="0"/>
+        <w:rPr>
+          <w:rFonts w:asciiTheme="minorEastAsia" w:eastAsiaTheme="minorEastAsia" w:hAnsiTheme="minorEastAsia" w:cstheme="minorEastAsia"/>
+        </w:rPr>
+      </w:pPr>
+      <w:r>
+        <w:rPr>
+          <w:rFonts w:eastAsiaTheme="minorEastAsia"/>
+        </w:rPr>
+        <w:t xml:space="preserve">Rename the </w:t>
+      </w:r>
+      <w:r>
+        <w:rPr>
+          <w:rFonts w:eastAsiaTheme="minorEastAsia"/>
+          <w:b/>
+          <w:bCs/>
+        </w:rPr>
+        <w:t>Button</w:t>
+      </w:r>
+      <w:r>
+        <w:rPr>
+          <w:rFonts w:eastAsiaTheme="minorEastAsia"/>
+        </w:rPr>
+        <w:t xml:space="preserve"> to </w:t>
+      </w:r>
+      <w:proofErr w:type="spellStart"/>
+      <w:r>
+        <w:rPr>
+          <w:rFonts w:eastAsiaTheme="minorEastAsia"/>
+        </w:rPr>
+        <w:t>btnSave</w:t>
+      </w:r>
+      <w:proofErr w:type="spellEnd"/>
+      <w:r>
+        <w:rPr>
+          <w:rFonts w:eastAsiaTheme="minorEastAsia"/>
+        </w:rPr>
+        <w:t xml:space="preserve">.  Set </w:t>
+      </w:r>
+      <w:proofErr w:type="spellStart"/>
+      <w:r>
+        <w:rPr>
+          <w:rFonts w:eastAsiaTheme="minorEastAsia"/>
+        </w:rPr>
+        <w:t>btnSave’s</w:t>
+      </w:r>
+      <w:proofErr w:type="spellEnd"/>
+      <w:r>
+        <w:rPr>
+          <w:rFonts w:eastAsiaTheme="minorEastAsia"/>
+        </w:rPr>
+        <w:t xml:space="preserve"> </w:t>
+      </w:r>
+      <w:r>
+        <w:rPr>
+          <w:rFonts w:eastAsiaTheme="minorEastAsia"/>
+          <w:b/>
+          <w:bCs/>
+        </w:rPr>
+        <w:t>Text</w:t>
+      </w:r>
+      <w:r>
+        <w:rPr>
+          <w:rFonts w:eastAsiaTheme="minorEastAsia"/>
+        </w:rPr>
+        <w:t xml:space="preserve"> property </w:t>
+      </w:r>
+      <w:proofErr w:type="gramStart"/>
+      <w:r>
+        <w:rPr>
+          <w:rFonts w:eastAsiaTheme="minorEastAsia"/>
+        </w:rPr>
+        <w:t>to ”</w:t>
+      </w:r>
+      <w:proofErr w:type="gramEnd"/>
+      <w:r>
+        <w:rPr>
+          <w:rFonts w:eastAsiaTheme="minorEastAsia"/>
+        </w:rPr>
+        <w:t>Save”.</w:t>
+      </w:r>
+    </w:p>
+    <w:p>
+      <w:pPr>
+        <w:pStyle w:val="ListParagraph"/>
+        <w:numPr>
+          <w:ilvl w:val="0"/>
+          <w:numId w:val="20"/>
+        </w:numPr>
+        <w:spacing w:after="0"/>
+        <w:rPr>
+          <w:rFonts w:asciiTheme="minorEastAsia" w:eastAsiaTheme="minorEastAsia" w:hAnsiTheme="minorEastAsia" w:cstheme="minorEastAsia"/>
+        </w:rPr>
+      </w:pPr>
+      <w:r>
+        <w:rPr>
+          <w:rFonts w:eastAsiaTheme="minorEastAsia"/>
+        </w:rPr>
+        <w:t xml:space="preserve">Change </w:t>
+      </w:r>
+      <w:proofErr w:type="spellStart"/>
+      <w:r>
+        <w:rPr>
+          <w:rFonts w:eastAsiaTheme="minorEastAsia"/>
+        </w:rPr>
+        <w:t>btnSave’s</w:t>
+      </w:r>
+      <w:proofErr w:type="spellEnd"/>
+      <w:r>
+        <w:rPr>
+          <w:rFonts w:eastAsiaTheme="minorEastAsia"/>
+        </w:rPr>
+        <w:t xml:space="preserve"> </w:t>
+      </w:r>
+      <w:r>
+        <w:rPr>
+          <w:rFonts w:eastAsiaTheme="minorEastAsia"/>
+          <w:b/>
+          <w:bCs/>
+        </w:rPr>
+        <w:t>Anchor</w:t>
+      </w:r>
+      <w:r>
+        <w:rPr>
+          <w:rFonts w:eastAsiaTheme="minorEastAsia"/>
+        </w:rPr>
+        <w:t xml:space="preserve"> property to Left, Bottom.</w:t>
+      </w:r>
+    </w:p>
+    <w:p>
+      <w:pPr>
+        <w:spacing w:before="200" w:after="0"/>
+        <w:rPr>
+          <w:rFonts w:eastAsiaTheme="minorEastAsia"/>
+        </w:rPr>
+      </w:pPr>
+      <w:r>
+        <w:rPr>
+          <w:rFonts w:eastAsiaTheme="minorEastAsia"/>
+        </w:rPr>
+        <w:t>Rebuild and run the application.  Experiment with resizing the form.</w:t>
+      </w:r>
+    </w:p>
+    <w:p>
+      <w:pPr>
+        <w:spacing w:after="0"/>
+        <w:rPr>
+          <w:rFonts w:eastAsiaTheme="minorEastAsia"/>
+        </w:rPr>
+      </w:pPr>
+    </w:p>
+    <w:p>
+      <w:pPr>
+        <w:spacing w:after="0"/>
       </w:pPr>
     </w:p>
     <w:sectPr>
@@ -3418,6 +5659,119 @@
     </w:lvl>
   </w:abstractNum>
   <w:abstractNum w:abstractNumId="10">
+    <w:nsid w:val="3D441E29"/>
+    <w:multiLevelType w:val="hybridMultilevel"/>
+    <w:tmpl w:val="99725618"/>
+    <w:lvl w:ilvl="0" w:tplc="50E4B24A">
+      <w:start w:val="1"/>
+      <w:numFmt w:val="bullet"/>
+      <w:lvlText w:val=""/>
+      <w:lvlJc w:val="left"/>
+      <w:pPr>
+        <w:ind w:left="360" w:hanging="360"/>
+      </w:pPr>
+      <w:rPr>
+        <w:rFonts w:ascii="Symbol" w:hAnsi="Symbol" w:hint="default"/>
+      </w:rPr>
+    </w:lvl>
+    <w:lvl w:ilvl="1" w:tplc="50C4D86A">
+      <w:start w:val="1"/>
+      <w:numFmt w:val="bullet"/>
+      <w:lvlText w:val="o"/>
+      <w:lvlJc w:val="left"/>
+      <w:pPr>
+        <w:ind w:left="1080" w:hanging="360"/>
+      </w:pPr>
+      <w:rPr>
+        <w:rFonts w:ascii="Courier New" w:hAnsi="Courier New" w:hint="default"/>
+      </w:rPr>
+    </w:lvl>
+    <w:lvl w:ilvl="2" w:tplc="1304EDA0">
+      <w:start w:val="1"/>
+      <w:numFmt w:val="bullet"/>
+      <w:lvlText w:val=""/>
+      <w:lvlJc w:val="left"/>
+      <w:pPr>
+        <w:ind w:left="1800" w:hanging="360"/>
+      </w:pPr>
+      <w:rPr>
+        <w:rFonts w:ascii="Wingdings" w:hAnsi="Wingdings" w:hint="default"/>
+      </w:rPr>
+    </w:lvl>
+    <w:lvl w:ilvl="3" w:tplc="A4304A38">
+      <w:start w:val="1"/>
+      <w:numFmt w:val="bullet"/>
+      <w:lvlText w:val=""/>
+      <w:lvlJc w:val="left"/>
+      <w:pPr>
+        <w:ind w:left="2520" w:hanging="360"/>
+      </w:pPr>
+      <w:rPr>
+        <w:rFonts w:ascii="Symbol" w:hAnsi="Symbol" w:hint="default"/>
+      </w:rPr>
+    </w:lvl>
+    <w:lvl w:ilvl="4" w:tplc="B2865FFC">
+      <w:start w:val="1"/>
+      <w:numFmt w:val="bullet"/>
+      <w:lvlText w:val="o"/>
+      <w:lvlJc w:val="left"/>
+      <w:pPr>
+        <w:ind w:left="3240" w:hanging="360"/>
+      </w:pPr>
+      <w:rPr>
+        <w:rFonts w:ascii="Courier New" w:hAnsi="Courier New" w:hint="default"/>
+      </w:rPr>
+    </w:lvl>
+    <w:lvl w:ilvl="5" w:tplc="C8561216">
+      <w:start w:val="1"/>
+      <w:numFmt w:val="bullet"/>
+      <w:lvlText w:val=""/>
+      <w:lvlJc w:val="left"/>
+      <w:pPr>
+        <w:ind w:left="3960" w:hanging="360"/>
+      </w:pPr>
+      <w:rPr>
+        <w:rFonts w:ascii="Wingdings" w:hAnsi="Wingdings" w:hint="default"/>
+      </w:rPr>
+    </w:lvl>
+    <w:lvl w:ilvl="6" w:tplc="1DA6F070">
+      <w:start w:val="1"/>
+      <w:numFmt w:val="bullet"/>
+      <w:lvlText w:val=""/>
+      <w:lvlJc w:val="left"/>
+      <w:pPr>
+        <w:ind w:left="4680" w:hanging="360"/>
+      </w:pPr>
+      <w:rPr>
+        <w:rFonts w:ascii="Symbol" w:hAnsi="Symbol" w:hint="default"/>
+      </w:rPr>
+    </w:lvl>
+    <w:lvl w:ilvl="7" w:tplc="837003E4">
+      <w:start w:val="1"/>
+      <w:numFmt w:val="bullet"/>
+      <w:lvlText w:val="o"/>
+      <w:lvlJc w:val="left"/>
+      <w:pPr>
+        <w:ind w:left="5400" w:hanging="360"/>
+      </w:pPr>
+      <w:rPr>
+        <w:rFonts w:ascii="Courier New" w:hAnsi="Courier New" w:hint="default"/>
+      </w:rPr>
+    </w:lvl>
+    <w:lvl w:ilvl="8" w:tplc="92EAA1F2">
+      <w:start w:val="1"/>
+      <w:numFmt w:val="bullet"/>
+      <w:lvlText w:val=""/>
+      <w:lvlJc w:val="left"/>
+      <w:pPr>
+        <w:ind w:left="6120" w:hanging="360"/>
+      </w:pPr>
+      <w:rPr>
+        <w:rFonts w:ascii="Wingdings" w:hAnsi="Wingdings" w:hint="default"/>
+      </w:rPr>
+    </w:lvl>
+  </w:abstractNum>
+  <w:abstractNum w:abstractNumId="11">
     <w:nsid w:val="42FD16DE"/>
     <w:multiLevelType w:val="hybridMultilevel"/>
     <w:tmpl w:val="FECA51BE"/>
@@ -3530,7 +5884,7 @@
       </w:rPr>
     </w:lvl>
   </w:abstractNum>
-  <w:abstractNum w:abstractNumId="11">
+  <w:abstractNum w:abstractNumId="12">
     <w:nsid w:val="478D280D"/>
     <w:multiLevelType w:val="hybridMultilevel"/>
     <w:tmpl w:val="6A84A5FE"/>
@@ -3643,7 +5997,7 @@
       </w:rPr>
     </w:lvl>
   </w:abstractNum>
-  <w:abstractNum w:abstractNumId="12">
+  <w:abstractNum w:abstractNumId="13">
     <w:nsid w:val="4DF333DA"/>
     <w:multiLevelType w:val="hybridMultilevel"/>
     <w:tmpl w:val="C992663E"/>
@@ -3756,7 +6110,7 @@
       </w:rPr>
     </w:lvl>
   </w:abstractNum>
-  <w:abstractNum w:abstractNumId="13">
+  <w:abstractNum w:abstractNumId="14">
     <w:nsid w:val="55D87980"/>
     <w:multiLevelType w:val="hybridMultilevel"/>
     <w:tmpl w:val="C89A38AA"/>
@@ -3869,7 +6223,7 @@
       </w:rPr>
     </w:lvl>
   </w:abstractNum>
-  <w:abstractNum w:abstractNumId="14">
+  <w:abstractNum w:abstractNumId="15">
     <w:nsid w:val="57260528"/>
     <w:multiLevelType w:val="hybridMultilevel"/>
     <w:tmpl w:val="023E59EA"/>
@@ -3982,7 +6336,7 @@
       </w:rPr>
     </w:lvl>
   </w:abstractNum>
-  <w:abstractNum w:abstractNumId="15">
+  <w:abstractNum w:abstractNumId="16">
     <w:nsid w:val="5F2E21EE"/>
     <w:multiLevelType w:val="hybridMultilevel"/>
     <w:tmpl w:val="7A7A2144"/>
@@ -4095,7 +6449,7 @@
       </w:rPr>
     </w:lvl>
   </w:abstractNum>
-  <w:abstractNum w:abstractNumId="16">
+  <w:abstractNum w:abstractNumId="17">
     <w:nsid w:val="61182F85"/>
     <w:multiLevelType w:val="hybridMultilevel"/>
     <w:tmpl w:val="917E0FDC"/>
@@ -4208,7 +6562,7 @@
       </w:rPr>
     </w:lvl>
   </w:abstractNum>
-  <w:abstractNum w:abstractNumId="17">
+  <w:abstractNum w:abstractNumId="18">
     <w:nsid w:val="6D180D2D"/>
     <w:multiLevelType w:val="hybridMultilevel"/>
     <w:tmpl w:val="47783350"/>
@@ -4321,7 +6675,7 @@
       </w:rPr>
     </w:lvl>
   </w:abstractNum>
-  <w:abstractNum w:abstractNumId="18">
+  <w:abstractNum w:abstractNumId="19">
     <w:nsid w:val="7C203691"/>
     <w:multiLevelType w:val="hybridMultilevel"/>
     <w:tmpl w:val="C710470C"/>
@@ -4435,10 +6789,10 @@
     </w:lvl>
   </w:abstractNum>
   <w:num w:numId="1">
-    <w:abstractNumId w:val="18"/>
+    <w:abstractNumId w:val="19"/>
   </w:num>
   <w:num w:numId="2">
-    <w:abstractNumId w:val="15"/>
+    <w:abstractNumId w:val="16"/>
   </w:num>
   <w:num w:numId="3">
     <w:abstractNumId w:val="4"/>
@@ -4447,10 +6801,10 @@
     <w:abstractNumId w:val="7"/>
   </w:num>
   <w:num w:numId="5">
-    <w:abstractNumId w:val="13"/>
+    <w:abstractNumId w:val="14"/>
   </w:num>
   <w:num w:numId="6">
-    <w:abstractNumId w:val="11"/>
+    <w:abstractNumId w:val="12"/>
   </w:num>
   <w:num w:numId="7">
     <w:abstractNumId w:val="3"/>
@@ -4459,19 +6813,19 @@
     <w:abstractNumId w:val="2"/>
   </w:num>
   <w:num w:numId="9">
-    <w:abstractNumId w:val="12"/>
+    <w:abstractNumId w:val="13"/>
   </w:num>
   <w:num w:numId="10">
-    <w:abstractNumId w:val="10"/>
+    <w:abstractNumId w:val="11"/>
   </w:num>
   <w:num w:numId="11">
     <w:abstractNumId w:val="8"/>
   </w:num>
   <w:num w:numId="12">
-    <w:abstractNumId w:val="17"/>
+    <w:abstractNumId w:val="18"/>
   </w:num>
   <w:num w:numId="13">
-    <w:abstractNumId w:val="14"/>
+    <w:abstractNumId w:val="15"/>
   </w:num>
   <w:num w:numId="14">
     <w:abstractNumId w:val="5"/>
@@ -4483,13 +6837,16 @@
     <w:abstractNumId w:val="6"/>
   </w:num>
   <w:num w:numId="17">
-    <w:abstractNumId w:val="16"/>
+    <w:abstractNumId w:val="17"/>
   </w:num>
   <w:num w:numId="18">
     <w:abstractNumId w:val="1"/>
   </w:num>
   <w:num w:numId="19">
     <w:abstractNumId w:val="9"/>
+  </w:num>
+  <w:num w:numId="20">
+    <w:abstractNumId w:val="10"/>
   </w:num>
 </w:numbering>
 </file>

</xml_diff>

<commit_message>
Add notes pertaining to the clip "Add a User Control for the Header".
</commit_message>
<xml_diff>
--- a/FundamentalsOfBuilding_NET_DesktopApplications/FundamentalsOfBuilding_NET_DesktopApplications.docx
+++ b/FundamentalsOfBuilding_NET_DesktopApplications/FundamentalsOfBuilding_NET_DesktopApplications.docx
@@ -134,26 +134,14 @@
             <w:tcW w:w="4788" w:type="dxa"/>
           </w:tcPr>
           <w:p>
-            <w:r>
-              <w:fldChar w:fldCharType="begin"/>
-            </w:r>
-            <w:r>
-              <w:instrText xml:space="preserve"> HYPERLINK  \l "_Build_the_Main" </w:instrText>
-            </w:r>
-            <w:r>
-              <w:fldChar w:fldCharType="separate"/>
-            </w:r>
-            <w:r>
-              <w:rPr>
-                <w:rStyle w:val="Hyperlink"/>
-              </w:rPr>
-              <w:t>Build the Main Layout</w:t>
-            </w:r>
-            <w:r>
-              <w:fldChar w:fldCharType="end"/>
-            </w:r>
-            <w:bookmarkStart w:id="0" w:name="_GoBack"/>
-            <w:bookmarkEnd w:id="0"/>
+            <w:hyperlink w:anchor="_Build_the_Main" w:history="1">
+              <w:r>
+                <w:rPr>
+                  <w:rStyle w:val="Hyperlink"/>
+                </w:rPr>
+                <w:t>Build the Main Layout</w:t>
+              </w:r>
+            </w:hyperlink>
           </w:p>
         </w:tc>
       </w:tr>
@@ -166,6 +154,26 @@
             <w:pPr>
               <w:spacing w:line="276" w:lineRule="auto"/>
             </w:pPr>
+            <w:hyperlink w:anchor="_Add_a_User" w:history="1">
+              <w:r>
+                <w:rPr>
+                  <w:rStyle w:val="Hyperlink"/>
+                </w:rPr>
+                <w:t>Add a User Control f</w:t>
+              </w:r>
+              <w:r>
+                <w:rPr>
+                  <w:rStyle w:val="Hyperlink"/>
+                </w:rPr>
+                <w:t>o</w:t>
+              </w:r>
+              <w:r>
+                <w:rPr>
+                  <w:rStyle w:val="Hyperlink"/>
+                </w:rPr>
+                <w:t>r the Header</w:t>
+              </w:r>
+            </w:hyperlink>
           </w:p>
         </w:tc>
         <w:tc>
@@ -236,334 +244,334 @@
       <w:pPr>
         <w:spacing w:before="200" w:after="0"/>
       </w:pPr>
-      <w:bookmarkStart w:id="1" w:name="_New_Tools_1"/>
+      <w:bookmarkStart w:id="0" w:name="_New_Tools_1"/>
+      <w:bookmarkEnd w:id="0"/>
+      <w:r>
+        <w:t xml:space="preserve">I have bypassed the earlier sections pertaining to the </w:t>
+      </w:r>
+      <w:proofErr w:type="spellStart"/>
+      <w:r>
+        <w:t>WinUI</w:t>
+      </w:r>
+      <w:proofErr w:type="spellEnd"/>
+      <w:r>
+        <w:t xml:space="preserve"> demo and the WPF demo.  Somewhere in these sections the </w:t>
+      </w:r>
+      <w:proofErr w:type="spellStart"/>
+      <w:r>
+        <w:t>Pluralsight</w:t>
+      </w:r>
+      <w:proofErr w:type="spellEnd"/>
+      <w:r>
+        <w:t xml:space="preserve"> instructor has constructed the “</w:t>
+      </w:r>
+      <w:proofErr w:type="spellStart"/>
+      <w:r>
+        <w:t>EmployeeManager</w:t>
+      </w:r>
+      <w:proofErr w:type="spellEnd"/>
+      <w:r>
+        <w:t>” solution.  To fill in the gap</w:t>
+      </w:r>
+    </w:p>
+    <w:p>
+      <w:pPr>
+        <w:pStyle w:val="ListParagraph"/>
+        <w:numPr>
+          <w:ilvl w:val="0"/>
+          <w:numId w:val="19"/>
+        </w:numPr>
+        <w:spacing w:after="0"/>
+        <w:rPr>
+          <w:rFonts w:eastAsiaTheme="minorEastAsia"/>
+        </w:rPr>
+      </w:pPr>
+      <w:r>
+        <w:t xml:space="preserve">Open Visual Studio.  </w:t>
+      </w:r>
+      <w:proofErr w:type="spellStart"/>
+      <w:r>
+        <w:t>VisualStudio</w:t>
+      </w:r>
+      <w:proofErr w:type="spellEnd"/>
+      <w:r>
+        <w:t xml:space="preserve"> displays a welcome screen titled </w:t>
+      </w:r>
+      <w:r>
+        <w:rPr>
+          <w:b/>
+          <w:bCs/>
+        </w:rPr>
+        <w:t>Visual Studio 2019</w:t>
+      </w:r>
+      <w:r>
+        <w:t>.</w:t>
+      </w:r>
+    </w:p>
+    <w:p>
+      <w:pPr>
+        <w:pStyle w:val="ListParagraph"/>
+        <w:numPr>
+          <w:ilvl w:val="0"/>
+          <w:numId w:val="19"/>
+        </w:numPr>
+        <w:spacing w:after="0"/>
+      </w:pPr>
+      <w:r>
+        <w:t xml:space="preserve">Click </w:t>
+      </w:r>
+      <w:r>
+        <w:rPr>
+          <w:b/>
+          <w:bCs/>
+        </w:rPr>
+        <w:t>Continue without code</w:t>
+      </w:r>
+      <w:r>
+        <w:t xml:space="preserve"> - in the right-hand panel.  Visual Studio displays an empty user interface; if the </w:t>
+      </w:r>
+      <w:r>
+        <w:rPr>
+          <w:b/>
+          <w:bCs/>
+        </w:rPr>
+        <w:t>Solution Explorer</w:t>
+      </w:r>
+      <w:r>
+        <w:t xml:space="preserve"> is shown, it will be empty, and the central pane will also be empty.</w:t>
+      </w:r>
+    </w:p>
+    <w:p>
+      <w:pPr>
+        <w:pStyle w:val="ListParagraph"/>
+        <w:numPr>
+          <w:ilvl w:val="0"/>
+          <w:numId w:val="19"/>
+        </w:numPr>
+        <w:spacing w:after="0"/>
+      </w:pPr>
+      <w:r>
+        <w:t xml:space="preserve">From the pull-down menu – at the top line – click </w:t>
+      </w:r>
+      <w:r>
+        <w:rPr>
+          <w:b/>
+          <w:bCs/>
+        </w:rPr>
+        <w:t>File -&gt; New -&gt; Project...</w:t>
+      </w:r>
+      <w:r>
+        <w:t xml:space="preserve">  Visual Studio displays a dialog titled </w:t>
+      </w:r>
+      <w:proofErr w:type="gramStart"/>
+      <w:r>
+        <w:rPr>
+          <w:b/>
+          <w:bCs/>
+        </w:rPr>
+        <w:t>Create</w:t>
+      </w:r>
+      <w:proofErr w:type="gramEnd"/>
+      <w:r>
+        <w:rPr>
+          <w:b/>
+          <w:bCs/>
+        </w:rPr>
+        <w:t xml:space="preserve"> a new project</w:t>
+      </w:r>
+      <w:r>
+        <w:t>.</w:t>
+      </w:r>
+    </w:p>
+    <w:p>
+      <w:pPr>
+        <w:pStyle w:val="ListParagraph"/>
+        <w:numPr>
+          <w:ilvl w:val="0"/>
+          <w:numId w:val="19"/>
+        </w:numPr>
+        <w:spacing w:after="0"/>
+      </w:pPr>
+      <w:r>
+        <w:t xml:space="preserve">Type “blank” in the </w:t>
+      </w:r>
+      <w:r>
+        <w:rPr>
+          <w:b/>
+          <w:bCs/>
+        </w:rPr>
+        <w:t>search</w:t>
+      </w:r>
+      <w:r>
+        <w:t xml:space="preserve"> box.  Visual Studio displays the </w:t>
+      </w:r>
+      <w:r>
+        <w:rPr>
+          <w:b/>
+          <w:bCs/>
+        </w:rPr>
+        <w:t>Blank Solution</w:t>
+      </w:r>
+      <w:r>
+        <w:t xml:space="preserve"> option in the right-hand pane.</w:t>
+      </w:r>
+    </w:p>
+    <w:p>
+      <w:pPr>
+        <w:pStyle w:val="ListParagraph"/>
+        <w:numPr>
+          <w:ilvl w:val="0"/>
+          <w:numId w:val="19"/>
+        </w:numPr>
+        <w:spacing w:after="0"/>
+      </w:pPr>
+      <w:r>
+        <w:t xml:space="preserve">Select the </w:t>
+      </w:r>
+      <w:r>
+        <w:rPr>
+          <w:b/>
+          <w:bCs/>
+        </w:rPr>
+        <w:t xml:space="preserve">Blank Solution </w:t>
+      </w:r>
+      <w:r>
+        <w:t xml:space="preserve">option, and click the </w:t>
+      </w:r>
+      <w:r>
+        <w:rPr>
+          <w:b/>
+          <w:bCs/>
+        </w:rPr>
+        <w:t>Next</w:t>
+      </w:r>
+      <w:r>
+        <w:t xml:space="preserve"> command button.  Visual Studio displays a dialog titled </w:t>
+      </w:r>
+      <w:r>
+        <w:rPr>
+          <w:b/>
+          <w:bCs/>
+        </w:rPr>
+        <w:t>Configure your new project</w:t>
+      </w:r>
+      <w:r>
+        <w:t>.</w:t>
+      </w:r>
+    </w:p>
+    <w:p>
+      <w:pPr>
+        <w:pStyle w:val="ListParagraph"/>
+        <w:numPr>
+          <w:ilvl w:val="0"/>
+          <w:numId w:val="19"/>
+        </w:numPr>
+        <w:spacing w:after="0"/>
+      </w:pPr>
+      <w:r>
+        <w:t>Type “</w:t>
+      </w:r>
+      <w:proofErr w:type="spellStart"/>
+      <w:r>
+        <w:t>EmployeeManager</w:t>
+      </w:r>
+      <w:proofErr w:type="spellEnd"/>
+      <w:r>
+        <w:t xml:space="preserve">” in the </w:t>
+      </w:r>
+      <w:r>
+        <w:rPr>
+          <w:b/>
+          <w:bCs/>
+        </w:rPr>
+        <w:t>Solution name</w:t>
+      </w:r>
+      <w:r>
+        <w:t xml:space="preserve"> text box.</w:t>
+      </w:r>
+    </w:p>
+    <w:p>
+      <w:pPr>
+        <w:pStyle w:val="ListParagraph"/>
+        <w:numPr>
+          <w:ilvl w:val="0"/>
+          <w:numId w:val="19"/>
+        </w:numPr>
+        <w:spacing w:after="0"/>
+        <w:rPr>
+          <w:rFonts w:eastAsiaTheme="minorEastAsia"/>
+        </w:rPr>
+      </w:pPr>
+      <w:r>
+        <w:t>Navigate to the folder where you want this solution to reside.  On my Windows 10 computer, I chose</w:t>
+      </w:r>
+    </w:p>
+    <w:p>
+      <w:pPr>
+        <w:spacing w:after="0"/>
+        <w:ind w:left="720"/>
+      </w:pPr>
+      <w:r>
+        <w:t>C:\Users\sncole\source\GitRepositories\VSAndOtherPlatformProjects\</w:t>
+      </w:r>
+    </w:p>
+    <w:p>
+      <w:pPr>
+        <w:spacing w:after="0"/>
+        <w:ind w:left="720"/>
+      </w:pPr>
+      <w:proofErr w:type="spellStart"/>
+      <w:r>
+        <w:t>FundamentalsOfBuilding_NET_DesktopApplications</w:t>
+      </w:r>
+      <w:proofErr w:type="spellEnd"/>
+      <w:r>
+        <w:t>\</w:t>
+      </w:r>
+    </w:p>
+    <w:p>
+      <w:pPr>
+        <w:pStyle w:val="ListParagraph"/>
+        <w:numPr>
+          <w:ilvl w:val="0"/>
+          <w:numId w:val="18"/>
+        </w:numPr>
+        <w:spacing w:after="0"/>
+        <w:rPr>
+          <w:rFonts w:eastAsiaTheme="minorEastAsia"/>
+        </w:rPr>
+      </w:pPr>
+      <w:r>
+        <w:t xml:space="preserve">Click the </w:t>
+      </w:r>
+      <w:r>
+        <w:rPr>
+          <w:b/>
+          <w:bCs/>
+        </w:rPr>
+        <w:t>Create</w:t>
+      </w:r>
+      <w:r>
+        <w:t xml:space="preserve"> command button.  Visual Studio displays “</w:t>
+      </w:r>
+      <w:proofErr w:type="spellStart"/>
+      <w:r>
+        <w:t>EmployeeManager</w:t>
+      </w:r>
+      <w:proofErr w:type="spellEnd"/>
+      <w:r>
+        <w:t>” as the solution name in the right-hand panel.</w:t>
+      </w:r>
+    </w:p>
+    <w:p>
+      <w:pPr>
+        <w:pStyle w:val="Heading2"/>
+        <w:rPr>
+          <w:rFonts w:ascii="Cambria" w:hAnsi="Cambria"/>
+        </w:rPr>
+      </w:pPr>
+      <w:bookmarkStart w:id="1" w:name="_Create_a_Windows"/>
       <w:bookmarkEnd w:id="1"/>
-      <w:r>
-        <w:t xml:space="preserve">I have bypassed the earlier sections pertaining to the </w:t>
-      </w:r>
-      <w:proofErr w:type="spellStart"/>
-      <w:r>
-        <w:t>WinUI</w:t>
-      </w:r>
-      <w:proofErr w:type="spellEnd"/>
-      <w:r>
-        <w:t xml:space="preserve"> demo and the WPF demo.  Somewhere in these sections the </w:t>
-      </w:r>
-      <w:proofErr w:type="spellStart"/>
-      <w:r>
-        <w:t>Pluralsight</w:t>
-      </w:r>
-      <w:proofErr w:type="spellEnd"/>
-      <w:r>
-        <w:t xml:space="preserve"> instructor has constructed the “</w:t>
-      </w:r>
-      <w:proofErr w:type="spellStart"/>
-      <w:r>
-        <w:t>EmployeeManager</w:t>
-      </w:r>
-      <w:proofErr w:type="spellEnd"/>
-      <w:r>
-        <w:t>” solution.  To fill in the gap</w:t>
-      </w:r>
-    </w:p>
-    <w:p>
-      <w:pPr>
-        <w:pStyle w:val="ListParagraph"/>
-        <w:numPr>
-          <w:ilvl w:val="0"/>
-          <w:numId w:val="19"/>
-        </w:numPr>
-        <w:spacing w:after="0"/>
-        <w:rPr>
-          <w:rFonts w:eastAsiaTheme="minorEastAsia"/>
-        </w:rPr>
-      </w:pPr>
-      <w:r>
-        <w:t xml:space="preserve">Open Visual Studio.  </w:t>
-      </w:r>
-      <w:proofErr w:type="spellStart"/>
-      <w:r>
-        <w:t>VisualStudio</w:t>
-      </w:r>
-      <w:proofErr w:type="spellEnd"/>
-      <w:r>
-        <w:t xml:space="preserve"> displays a welcome screen titled </w:t>
-      </w:r>
-      <w:r>
-        <w:rPr>
-          <w:b/>
-          <w:bCs/>
-        </w:rPr>
-        <w:t>Visual Studio 2019</w:t>
-      </w:r>
-      <w:r>
-        <w:t>.</w:t>
-      </w:r>
-    </w:p>
-    <w:p>
-      <w:pPr>
-        <w:pStyle w:val="ListParagraph"/>
-        <w:numPr>
-          <w:ilvl w:val="0"/>
-          <w:numId w:val="19"/>
-        </w:numPr>
-        <w:spacing w:after="0"/>
-      </w:pPr>
-      <w:r>
-        <w:t xml:space="preserve">Click </w:t>
-      </w:r>
-      <w:r>
-        <w:rPr>
-          <w:b/>
-          <w:bCs/>
-        </w:rPr>
-        <w:t>Continue without code</w:t>
-      </w:r>
-      <w:r>
-        <w:t xml:space="preserve"> - in the right-hand panel.  Visual Studio displays an empty user interface; if the </w:t>
-      </w:r>
-      <w:r>
-        <w:rPr>
-          <w:b/>
-          <w:bCs/>
-        </w:rPr>
-        <w:t>Solution Explorer</w:t>
-      </w:r>
-      <w:r>
-        <w:t xml:space="preserve"> is shown, it will be empty, and the central pane will also be empty.</w:t>
-      </w:r>
-    </w:p>
-    <w:p>
-      <w:pPr>
-        <w:pStyle w:val="ListParagraph"/>
-        <w:numPr>
-          <w:ilvl w:val="0"/>
-          <w:numId w:val="19"/>
-        </w:numPr>
-        <w:spacing w:after="0"/>
-      </w:pPr>
-      <w:r>
-        <w:t xml:space="preserve">From the pull-down menu – at the top line – click </w:t>
-      </w:r>
-      <w:r>
-        <w:rPr>
-          <w:b/>
-          <w:bCs/>
-        </w:rPr>
-        <w:t>File -&gt; New -&gt; Project...</w:t>
-      </w:r>
-      <w:r>
-        <w:t xml:space="preserve">  Visual Studio displays a dialog titled </w:t>
-      </w:r>
-      <w:proofErr w:type="gramStart"/>
-      <w:r>
-        <w:rPr>
-          <w:b/>
-          <w:bCs/>
-        </w:rPr>
-        <w:t>Create</w:t>
-      </w:r>
-      <w:proofErr w:type="gramEnd"/>
-      <w:r>
-        <w:rPr>
-          <w:b/>
-          <w:bCs/>
-        </w:rPr>
-        <w:t xml:space="preserve"> a new project</w:t>
-      </w:r>
-      <w:r>
-        <w:t>.</w:t>
-      </w:r>
-    </w:p>
-    <w:p>
-      <w:pPr>
-        <w:pStyle w:val="ListParagraph"/>
-        <w:numPr>
-          <w:ilvl w:val="0"/>
-          <w:numId w:val="19"/>
-        </w:numPr>
-        <w:spacing w:after="0"/>
-      </w:pPr>
-      <w:r>
-        <w:t xml:space="preserve">Type “blank” in the </w:t>
-      </w:r>
-      <w:r>
-        <w:rPr>
-          <w:b/>
-          <w:bCs/>
-        </w:rPr>
-        <w:t>search</w:t>
-      </w:r>
-      <w:r>
-        <w:t xml:space="preserve"> box.  Visual Studio displays the </w:t>
-      </w:r>
-      <w:r>
-        <w:rPr>
-          <w:b/>
-          <w:bCs/>
-        </w:rPr>
-        <w:t>Blank Solution</w:t>
-      </w:r>
-      <w:r>
-        <w:t xml:space="preserve"> option in the right-hand pane.</w:t>
-      </w:r>
-    </w:p>
-    <w:p>
-      <w:pPr>
-        <w:pStyle w:val="ListParagraph"/>
-        <w:numPr>
-          <w:ilvl w:val="0"/>
-          <w:numId w:val="19"/>
-        </w:numPr>
-        <w:spacing w:after="0"/>
-      </w:pPr>
-      <w:r>
-        <w:t xml:space="preserve">Select the </w:t>
-      </w:r>
-      <w:r>
-        <w:rPr>
-          <w:b/>
-          <w:bCs/>
-        </w:rPr>
-        <w:t xml:space="preserve">Blank Solution </w:t>
-      </w:r>
-      <w:r>
-        <w:t xml:space="preserve">option, and click the </w:t>
-      </w:r>
-      <w:r>
-        <w:rPr>
-          <w:b/>
-          <w:bCs/>
-        </w:rPr>
-        <w:t>Next</w:t>
-      </w:r>
-      <w:r>
-        <w:t xml:space="preserve"> command button.  Visual Studio displays a dialog titled </w:t>
-      </w:r>
-      <w:r>
-        <w:rPr>
-          <w:b/>
-          <w:bCs/>
-        </w:rPr>
-        <w:t>Configure your new project</w:t>
-      </w:r>
-      <w:r>
-        <w:t>.</w:t>
-      </w:r>
-    </w:p>
-    <w:p>
-      <w:pPr>
-        <w:pStyle w:val="ListParagraph"/>
-        <w:numPr>
-          <w:ilvl w:val="0"/>
-          <w:numId w:val="19"/>
-        </w:numPr>
-        <w:spacing w:after="0"/>
-      </w:pPr>
-      <w:r>
-        <w:t>Type “</w:t>
-      </w:r>
-      <w:proofErr w:type="spellStart"/>
-      <w:r>
-        <w:t>EmployeeManager</w:t>
-      </w:r>
-      <w:proofErr w:type="spellEnd"/>
-      <w:r>
-        <w:t xml:space="preserve">” in the </w:t>
-      </w:r>
-      <w:r>
-        <w:rPr>
-          <w:b/>
-          <w:bCs/>
-        </w:rPr>
-        <w:t>Solution name</w:t>
-      </w:r>
-      <w:r>
-        <w:t xml:space="preserve"> text box.</w:t>
-      </w:r>
-    </w:p>
-    <w:p>
-      <w:pPr>
-        <w:pStyle w:val="ListParagraph"/>
-        <w:numPr>
-          <w:ilvl w:val="0"/>
-          <w:numId w:val="19"/>
-        </w:numPr>
-        <w:spacing w:after="0"/>
-        <w:rPr>
-          <w:rFonts w:eastAsiaTheme="minorEastAsia"/>
-        </w:rPr>
-      </w:pPr>
-      <w:r>
-        <w:t>Navigate to the folder where you want this solution to reside.  On my Windows 10 computer, I chose</w:t>
-      </w:r>
-    </w:p>
-    <w:p>
-      <w:pPr>
-        <w:spacing w:after="0"/>
-        <w:ind w:left="720"/>
-      </w:pPr>
-      <w:r>
-        <w:t>C:\Users\sncole\source\GitRepositories\VSAndOtherPlatformProjects\</w:t>
-      </w:r>
-    </w:p>
-    <w:p>
-      <w:pPr>
-        <w:spacing w:after="0"/>
-        <w:ind w:left="720"/>
-      </w:pPr>
-      <w:proofErr w:type="spellStart"/>
-      <w:r>
-        <w:t>FundamentalsOfBuilding_NET_DesktopApplications</w:t>
-      </w:r>
-      <w:proofErr w:type="spellEnd"/>
-      <w:r>
-        <w:t>\</w:t>
-      </w:r>
-    </w:p>
-    <w:p>
-      <w:pPr>
-        <w:pStyle w:val="ListParagraph"/>
-        <w:numPr>
-          <w:ilvl w:val="0"/>
-          <w:numId w:val="18"/>
-        </w:numPr>
-        <w:spacing w:after="0"/>
-        <w:rPr>
-          <w:rFonts w:eastAsiaTheme="minorEastAsia"/>
-        </w:rPr>
-      </w:pPr>
-      <w:r>
-        <w:t xml:space="preserve">Click the </w:t>
-      </w:r>
-      <w:r>
-        <w:rPr>
-          <w:b/>
-          <w:bCs/>
-        </w:rPr>
-        <w:t>Create</w:t>
-      </w:r>
-      <w:r>
-        <w:t xml:space="preserve"> command button.  Visual Studio displays “</w:t>
-      </w:r>
-      <w:proofErr w:type="spellStart"/>
-      <w:r>
-        <w:t>EmployeeManager</w:t>
-      </w:r>
-      <w:proofErr w:type="spellEnd"/>
-      <w:r>
-        <w:t>” as the solution name in the right-hand panel.</w:t>
-      </w:r>
-    </w:p>
-    <w:p>
-      <w:pPr>
-        <w:pStyle w:val="Heading2"/>
-        <w:rPr>
-          <w:rFonts w:ascii="Cambria" w:hAnsi="Cambria"/>
-        </w:rPr>
-      </w:pPr>
-      <w:bookmarkStart w:id="2" w:name="_Create_a_Windows"/>
-      <w:bookmarkEnd w:id="2"/>
       <w:r>
         <w:rPr>
           <w:rFonts w:ascii="Cambria" w:hAnsi="Cambria"/>
@@ -2180,8 +2188,8 @@
           <w:rFonts w:ascii="Cambria" w:hAnsi="Cambria"/>
         </w:rPr>
       </w:pPr>
-      <w:bookmarkStart w:id="3" w:name="_Build_the_Main"/>
-      <w:bookmarkEnd w:id="3"/>
+      <w:bookmarkStart w:id="2" w:name="_Build_the_Main"/>
+      <w:bookmarkEnd w:id="2"/>
       <w:r>
         <w:t>Build the Main Layout</w:t>
       </w:r>
@@ -4387,16 +4395,1518 @@
     </w:p>
     <w:p>
       <w:pPr>
-        <w:spacing w:before="200" w:after="0"/>
-        <w:rPr>
-          <w:rFonts w:eastAsiaTheme="minorEastAsia"/>
-        </w:rPr>
-      </w:pPr>
-      <w:r>
-        <w:rPr>
-          <w:rFonts w:eastAsiaTheme="minorEastAsia"/>
-        </w:rPr>
+        <w:rPr>
+          <w:b/>
+          <w:bCs/>
+        </w:rPr>
+      </w:pPr>
+      <w:r>
         <w:t>Rebuild and run the application.  Experiment with resizing the form.</w:t>
+      </w:r>
+    </w:p>
+    <w:p>
+      <w:pPr>
+        <w:pStyle w:val="Heading2"/>
+        <w:rPr>
+          <w:rFonts w:ascii="Cambria" w:hAnsi="Cambria"/>
+        </w:rPr>
+      </w:pPr>
+      <w:bookmarkStart w:id="3" w:name="_Add_a_User"/>
+      <w:bookmarkEnd w:id="3"/>
+      <w:r>
+        <w:t>Add a User Control for the Header</w:t>
+      </w:r>
+    </w:p>
+    <w:p>
+      <w:pPr>
+        <w:pStyle w:val="ListParagraph"/>
+        <w:numPr>
+          <w:ilvl w:val="0"/>
+          <w:numId w:val="23"/>
+        </w:numPr>
+        <w:spacing w:after="0"/>
+        <w:rPr>
+          <w:rFonts w:eastAsiaTheme="minorEastAsia"/>
+        </w:rPr>
+      </w:pPr>
+      <w:r>
+        <w:t xml:space="preserve">Right-click </w:t>
+      </w:r>
+      <w:proofErr w:type="spellStart"/>
+      <w:r>
+        <w:t>EmployeeManager.WinForms</w:t>
+      </w:r>
+      <w:proofErr w:type="spellEnd"/>
+      <w:r>
+        <w:t xml:space="preserve"> in the </w:t>
+      </w:r>
+      <w:r>
+        <w:rPr>
+          <w:b/>
+          <w:bCs/>
+        </w:rPr>
+        <w:t>Solution Explorer</w:t>
+      </w:r>
+      <w:r>
+        <w:t>.  Visual Studio displays a pop-up menu.</w:t>
+      </w:r>
+    </w:p>
+    <w:p>
+      <w:pPr>
+        <w:pStyle w:val="ListParagraph"/>
+        <w:numPr>
+          <w:ilvl w:val="0"/>
+          <w:numId w:val="23"/>
+        </w:numPr>
+        <w:spacing w:after="0"/>
+        <w:rPr>
+          <w:rFonts w:eastAsiaTheme="minorEastAsia"/>
+        </w:rPr>
+      </w:pPr>
+      <w:r>
+        <w:t xml:space="preserve">Click </w:t>
+      </w:r>
+      <w:r>
+        <w:rPr>
+          <w:b/>
+          <w:bCs/>
+        </w:rPr>
+        <w:t>Add -&gt; New Folder.</w:t>
+      </w:r>
+      <w:r>
+        <w:t xml:space="preserve">  Visual Studio displays a new folder under </w:t>
+      </w:r>
+      <w:r>
+        <w:rPr>
+          <w:b/>
+          <w:bCs/>
+        </w:rPr>
+        <w:t>Dependencies</w:t>
+      </w:r>
+      <w:r>
+        <w:t>.  Rename this new folder “Controls”.</w:t>
+      </w:r>
+    </w:p>
+    <w:p>
+      <w:pPr>
+        <w:pStyle w:val="ListParagraph"/>
+        <w:numPr>
+          <w:ilvl w:val="0"/>
+          <w:numId w:val="23"/>
+        </w:numPr>
+        <w:rPr>
+          <w:rFonts w:eastAsiaTheme="minorEastAsia"/>
+        </w:rPr>
+      </w:pPr>
+      <w:r>
+        <w:t xml:space="preserve">Right-click "Controls” in the </w:t>
+      </w:r>
+      <w:r>
+        <w:rPr>
+          <w:b/>
+          <w:bCs/>
+        </w:rPr>
+        <w:t>Solution Explorer</w:t>
+      </w:r>
+      <w:r>
+        <w:t>.  Visual Studio displays a pop-up menu.</w:t>
+      </w:r>
+    </w:p>
+    <w:p>
+      <w:pPr>
+        <w:pStyle w:val="ListParagraph"/>
+        <w:numPr>
+          <w:ilvl w:val="0"/>
+          <w:numId w:val="23"/>
+        </w:numPr>
+        <w:rPr>
+          <w:rFonts w:eastAsiaTheme="minorEastAsia"/>
+        </w:rPr>
+      </w:pPr>
+      <w:r>
+        <w:lastRenderedPageBreak/>
+        <w:t xml:space="preserve">Click </w:t>
+      </w:r>
+      <w:r>
+        <w:rPr>
+          <w:b/>
+          <w:bCs/>
+        </w:rPr>
+        <w:t xml:space="preserve">Add -&gt; </w:t>
+      </w:r>
+      <w:r>
+        <w:rPr>
+          <w:b/>
+          <w:bCs/>
+        </w:rPr>
+        <w:t>User Control (Windows Forms)</w:t>
+      </w:r>
+      <w:r>
+        <w:rPr>
+          <w:b/>
+          <w:bCs/>
+        </w:rPr>
+        <w:t>.</w:t>
+      </w:r>
+      <w:r>
+        <w:t xml:space="preserve">  Visual Studio displays a pop-up dialog titled “Add New Item – Employee </w:t>
+      </w:r>
+      <w:proofErr w:type="spellStart"/>
+      <w:r>
+        <w:t>Manager.WinForms</w:t>
+      </w:r>
+      <w:proofErr w:type="spellEnd"/>
+      <w:r>
+        <w:t>” - with “A reusable Windows Forms (Win Forms) control”</w:t>
+      </w:r>
+      <w:r>
+        <w:t xml:space="preserve"> displayed</w:t>
+      </w:r>
+      <w:r>
+        <w:t xml:space="preserve"> in the right-hand panel.</w:t>
+      </w:r>
+    </w:p>
+    <w:p>
+      <w:pPr>
+        <w:pStyle w:val="ListParagraph"/>
+        <w:numPr>
+          <w:ilvl w:val="0"/>
+          <w:numId w:val="23"/>
+        </w:numPr>
+      </w:pPr>
+      <w:r>
+        <w:t xml:space="preserve">Rename this new control </w:t>
+      </w:r>
+      <w:proofErr w:type="spellStart"/>
+      <w:r>
+        <w:t>HeaderControl</w:t>
+      </w:r>
+      <w:proofErr w:type="spellEnd"/>
+      <w:r>
+        <w:t xml:space="preserve"> in the </w:t>
+      </w:r>
+      <w:r>
+        <w:rPr>
+          <w:b/>
+          <w:bCs/>
+        </w:rPr>
+        <w:t>Name:</w:t>
+      </w:r>
+      <w:r>
+        <w:t xml:space="preserve"> text box at the bottom of the dialog.</w:t>
+      </w:r>
+    </w:p>
+    <w:p>
+      <w:pPr>
+        <w:pStyle w:val="ListParagraph"/>
+        <w:numPr>
+          <w:ilvl w:val="0"/>
+          <w:numId w:val="23"/>
+        </w:numPr>
+      </w:pPr>
+      <w:r>
+        <w:t xml:space="preserve">Click the </w:t>
+      </w:r>
+      <w:r>
+        <w:rPr>
+          <w:b/>
+          <w:bCs/>
+        </w:rPr>
+        <w:t>Add</w:t>
+      </w:r>
+      <w:r>
+        <w:t xml:space="preserve"> command button in the dialog.  Visual Studio adds the user control to the project; it displays </w:t>
+      </w:r>
+      <w:proofErr w:type="spellStart"/>
+      <w:r>
+        <w:t>HeaderControl.cs</w:t>
+      </w:r>
+      <w:proofErr w:type="spellEnd"/>
+      <w:r>
+        <w:t xml:space="preserve"> [Design] as an empty window representing </w:t>
+      </w:r>
+      <w:proofErr w:type="spellStart"/>
+      <w:r>
+        <w:t>HeaderControl’s</w:t>
+      </w:r>
+      <w:proofErr w:type="spellEnd"/>
+      <w:r>
+        <w:t xml:space="preserve"> visual aspect.</w:t>
+      </w:r>
+    </w:p>
+    <w:p>
+      <w:pPr>
+        <w:pStyle w:val="ListParagraph"/>
+        <w:numPr>
+          <w:ilvl w:val="0"/>
+          <w:numId w:val="23"/>
+        </w:numPr>
+      </w:pPr>
+      <w:r>
+        <w:t xml:space="preserve">Widen </w:t>
+      </w:r>
+      <w:proofErr w:type="spellStart"/>
+      <w:r>
+        <w:t>HeaderControl</w:t>
+      </w:r>
+      <w:proofErr w:type="spellEnd"/>
+      <w:r>
+        <w:t xml:space="preserve"> to about 3 times its default size.</w:t>
+      </w:r>
+    </w:p>
+    <w:p>
+      <w:pPr>
+        <w:pStyle w:val="ListParagraph"/>
+        <w:numPr>
+          <w:ilvl w:val="0"/>
+          <w:numId w:val="23"/>
+        </w:numPr>
+        <w:rPr>
+          <w:rFonts w:eastAsiaTheme="minorEastAsia"/>
+        </w:rPr>
+      </w:pPr>
+      <w:r>
+        <w:t xml:space="preserve">Set </w:t>
+      </w:r>
+      <w:proofErr w:type="spellStart"/>
+      <w:r>
+        <w:t>HeaderControl’s</w:t>
+      </w:r>
+      <w:proofErr w:type="spellEnd"/>
+      <w:r>
+        <w:t xml:space="preserve"> </w:t>
+      </w:r>
+      <w:proofErr w:type="spellStart"/>
+      <w:r>
+        <w:rPr>
+          <w:b/>
+          <w:bCs/>
+        </w:rPr>
+        <w:t>BackColor</w:t>
+      </w:r>
+      <w:proofErr w:type="spellEnd"/>
+      <w:r>
+        <w:t xml:space="preserve"> property to #F05A28 (hexadecimal RGB color code).</w:t>
+      </w:r>
+    </w:p>
+    <w:p>
+      <w:pPr>
+        <w:pStyle w:val="ListParagraph"/>
+        <w:numPr>
+          <w:ilvl w:val="0"/>
+          <w:numId w:val="23"/>
+        </w:numPr>
+        <w:rPr>
+          <w:rFonts w:asciiTheme="minorEastAsia" w:eastAsiaTheme="minorEastAsia" w:hAnsiTheme="minorEastAsia" w:cstheme="minorEastAsia"/>
+        </w:rPr>
+      </w:pPr>
+      <w:r>
+        <w:rPr>
+          <w:rFonts w:eastAsiaTheme="minorEastAsia"/>
+        </w:rPr>
+        <w:t xml:space="preserve">Drop a </w:t>
+      </w:r>
+      <w:proofErr w:type="spellStart"/>
+      <w:r>
+        <w:rPr>
+          <w:rFonts w:eastAsiaTheme="minorEastAsia"/>
+          <w:b/>
+          <w:bCs/>
+        </w:rPr>
+        <w:t>PictureBox</w:t>
+      </w:r>
+      <w:proofErr w:type="spellEnd"/>
+      <w:r>
+        <w:rPr>
+          <w:rFonts w:eastAsiaTheme="minorEastAsia"/>
+          <w:b/>
+          <w:bCs/>
+        </w:rPr>
+        <w:t xml:space="preserve"> </w:t>
+      </w:r>
+      <w:r>
+        <w:rPr>
+          <w:rFonts w:eastAsiaTheme="minorEastAsia"/>
+        </w:rPr>
+        <w:t xml:space="preserve">onto </w:t>
+      </w:r>
+      <w:proofErr w:type="spellStart"/>
+      <w:r>
+        <w:t>HeaderControl</w:t>
+      </w:r>
+      <w:proofErr w:type="spellEnd"/>
+      <w:r>
+        <w:t>.</w:t>
+      </w:r>
+    </w:p>
+    <w:p>
+      <w:pPr>
+        <w:pStyle w:val="ListParagraph"/>
+        <w:numPr>
+          <w:ilvl w:val="0"/>
+          <w:numId w:val="23"/>
+        </w:numPr>
+        <w:spacing w:after="0"/>
+        <w:rPr>
+          <w:rFonts w:eastAsiaTheme="minorEastAsia"/>
+        </w:rPr>
+      </w:pPr>
+      <w:r>
+        <w:t xml:space="preserve">Note a small arrow in the upper-left corner of the </w:t>
+      </w:r>
+      <w:proofErr w:type="spellStart"/>
+      <w:r>
+        <w:rPr>
+          <w:rFonts w:eastAsiaTheme="minorEastAsia"/>
+          <w:b/>
+          <w:bCs/>
+        </w:rPr>
+        <w:t>PictureBox</w:t>
+      </w:r>
+      <w:proofErr w:type="spellEnd"/>
+      <w:r>
+        <w:rPr>
+          <w:rFonts w:eastAsiaTheme="minorEastAsia"/>
+        </w:rPr>
+        <w:t>.  This is called a “smart tag”.  One click</w:t>
+      </w:r>
+      <w:r>
+        <w:rPr>
+          <w:rFonts w:eastAsiaTheme="minorEastAsia"/>
+        </w:rPr>
+        <w:t>s</w:t>
+      </w:r>
+      <w:bookmarkStart w:id="4" w:name="_GoBack"/>
+      <w:bookmarkEnd w:id="4"/>
+      <w:r>
+        <w:rPr>
+          <w:rFonts w:eastAsiaTheme="minorEastAsia"/>
+        </w:rPr>
+        <w:t xml:space="preserve"> the smart tag to gain access to the most important options of the control – instead of using </w:t>
+      </w:r>
+      <w:r>
+        <w:rPr>
+          <w:rFonts w:eastAsiaTheme="minorEastAsia"/>
+          <w:b/>
+          <w:bCs/>
+        </w:rPr>
+        <w:t>Properties</w:t>
+      </w:r>
+      <w:r>
+        <w:rPr>
+          <w:rFonts w:eastAsiaTheme="minorEastAsia"/>
+        </w:rPr>
+        <w:t>.</w:t>
+      </w:r>
+    </w:p>
+    <w:p>
+      <w:pPr>
+        <w:pStyle w:val="ListParagraph"/>
+        <w:numPr>
+          <w:ilvl w:val="0"/>
+          <w:numId w:val="23"/>
+        </w:numPr>
+        <w:spacing w:after="0"/>
+      </w:pPr>
+      <w:r>
+        <w:rPr>
+          <w:rFonts w:eastAsiaTheme="minorEastAsia"/>
+        </w:rPr>
+        <w:t xml:space="preserve">Click the “smart tag”.  Visual Studio pops up a dialog titled </w:t>
+      </w:r>
+      <w:proofErr w:type="spellStart"/>
+      <w:r>
+        <w:rPr>
+          <w:rFonts w:eastAsiaTheme="minorEastAsia"/>
+          <w:b/>
+          <w:bCs/>
+        </w:rPr>
+        <w:t>PictureBox</w:t>
+      </w:r>
+      <w:proofErr w:type="spellEnd"/>
+      <w:r>
+        <w:rPr>
+          <w:rFonts w:eastAsiaTheme="minorEastAsia"/>
+          <w:b/>
+          <w:bCs/>
+        </w:rPr>
+        <w:t xml:space="preserve"> Tasks</w:t>
+      </w:r>
+      <w:r>
+        <w:rPr>
+          <w:rFonts w:eastAsiaTheme="minorEastAsia"/>
+        </w:rPr>
+        <w:t>.</w:t>
+      </w:r>
+    </w:p>
+    <w:p>
+      <w:pPr>
+        <w:pStyle w:val="ListParagraph"/>
+        <w:numPr>
+          <w:ilvl w:val="0"/>
+          <w:numId w:val="23"/>
+        </w:numPr>
+        <w:spacing w:after="0"/>
+        <w:rPr>
+          <w:rFonts w:asciiTheme="minorEastAsia" w:eastAsiaTheme="minorEastAsia" w:hAnsiTheme="minorEastAsia" w:cstheme="minorEastAsia"/>
+          <w:b/>
+          <w:bCs/>
+        </w:rPr>
+      </w:pPr>
+      <w:r>
+        <w:rPr>
+          <w:rFonts w:eastAsiaTheme="minorEastAsia"/>
+        </w:rPr>
+        <w:t xml:space="preserve">Click </w:t>
+      </w:r>
+      <w:r>
+        <w:rPr>
+          <w:rFonts w:eastAsiaTheme="minorEastAsia"/>
+          <w:b/>
+          <w:bCs/>
+        </w:rPr>
+        <w:t xml:space="preserve">Choose Image...  </w:t>
+      </w:r>
+      <w:r>
+        <w:rPr>
+          <w:rFonts w:eastAsiaTheme="minorEastAsia"/>
+        </w:rPr>
+        <w:t xml:space="preserve">Visual Studio pops up a dialog titled </w:t>
+      </w:r>
+      <w:r>
+        <w:rPr>
+          <w:rFonts w:eastAsiaTheme="minorEastAsia"/>
+          <w:b/>
+          <w:bCs/>
+        </w:rPr>
+        <w:t>Select Resource</w:t>
+      </w:r>
+      <w:r>
+        <w:rPr>
+          <w:rFonts w:eastAsiaTheme="minorEastAsia"/>
+        </w:rPr>
+        <w:t>.</w:t>
+      </w:r>
+    </w:p>
+    <w:p>
+      <w:pPr>
+        <w:spacing w:after="0"/>
+        <w:ind w:left="720"/>
+        <w:rPr>
+          <w:rFonts w:eastAsiaTheme="minorEastAsia"/>
+        </w:rPr>
+      </w:pPr>
+      <w:r>
+        <w:rPr>
+          <w:rFonts w:eastAsiaTheme="minorEastAsia"/>
+          <w:b/>
+          <w:bCs/>
+          <w:i/>
+          <w:iCs/>
+        </w:rPr>
+        <w:t>For the next step you will need a copy of the Wired Brain Coffee logo.  You can find it in the Exercise files for this course – at</w:t>
+      </w:r>
+    </w:p>
+    <w:p>
+      <w:pPr>
+        <w:spacing w:after="0"/>
+        <w:ind w:left="1440"/>
+        <w:rPr>
+          <w:rFonts w:eastAsiaTheme="minorEastAsia"/>
+        </w:rPr>
+      </w:pPr>
+      <w:r>
+        <w:rPr>
+          <w:rFonts w:eastAsiaTheme="minorEastAsia"/>
+        </w:rPr>
+        <w:t>fundamentals-building-dot-net-desktop-applications.zip\03\demos\before\logo.png</w:t>
+      </w:r>
+    </w:p>
+    <w:p>
+      <w:pPr>
+        <w:spacing w:after="0"/>
+        <w:ind w:left="720"/>
+        <w:rPr>
+          <w:rFonts w:eastAsiaTheme="minorEastAsia"/>
+        </w:rPr>
+      </w:pPr>
+      <w:r>
+        <w:rPr>
+          <w:rFonts w:eastAsiaTheme="minorEastAsia"/>
+          <w:b/>
+          <w:bCs/>
+          <w:i/>
+          <w:iCs/>
+        </w:rPr>
+        <w:t>Download it to a folder on the local computer</w:t>
+      </w:r>
+      <w:r>
+        <w:rPr>
+          <w:rFonts w:eastAsiaTheme="minorEastAsia"/>
+          <w:i/>
+          <w:iCs/>
+        </w:rPr>
+        <w:t>.</w:t>
+      </w:r>
+    </w:p>
+    <w:p>
+      <w:pPr>
+        <w:pStyle w:val="ListParagraph"/>
+        <w:numPr>
+          <w:ilvl w:val="0"/>
+          <w:numId w:val="22"/>
+        </w:numPr>
+        <w:spacing w:after="0"/>
+        <w:rPr>
+          <w:rFonts w:eastAsiaTheme="minorEastAsia"/>
+          <w:i/>
+          <w:iCs/>
+        </w:rPr>
+      </w:pPr>
+      <w:r>
+        <w:rPr>
+          <w:rFonts w:eastAsiaTheme="minorEastAsia"/>
+        </w:rPr>
+        <w:t xml:space="preserve">Click the </w:t>
+      </w:r>
+      <w:r>
+        <w:rPr>
+          <w:rFonts w:eastAsiaTheme="minorEastAsia"/>
+          <w:b/>
+          <w:bCs/>
+        </w:rPr>
+        <w:t>Local resource:</w:t>
+      </w:r>
+      <w:r>
+        <w:rPr>
+          <w:rFonts w:eastAsiaTheme="minorEastAsia"/>
+        </w:rPr>
+        <w:t xml:space="preserve"> radio button.  Then click the </w:t>
+      </w:r>
+      <w:r>
+        <w:rPr>
+          <w:rFonts w:eastAsiaTheme="minorEastAsia"/>
+          <w:b/>
+          <w:bCs/>
+        </w:rPr>
+        <w:t>Import...</w:t>
+      </w:r>
+      <w:r>
+        <w:rPr>
+          <w:rFonts w:eastAsiaTheme="minorEastAsia"/>
+        </w:rPr>
+        <w:t xml:space="preserve"> command button.  Finally navigate to the local copy of logo.png, and select it.  Visual Studio displays a copy of the image in the dialog’s right-hand pane.</w:t>
+      </w:r>
+    </w:p>
+    <w:p>
+      <w:pPr>
+        <w:pStyle w:val="ListParagraph"/>
+        <w:numPr>
+          <w:ilvl w:val="0"/>
+          <w:numId w:val="22"/>
+        </w:numPr>
+        <w:spacing w:after="0"/>
+        <w:rPr>
+          <w:rFonts w:eastAsiaTheme="minorEastAsia"/>
+        </w:rPr>
+      </w:pPr>
+      <w:r>
+        <w:rPr>
+          <w:rFonts w:eastAsiaTheme="minorEastAsia"/>
+        </w:rPr>
+        <w:t xml:space="preserve">Click </w:t>
+      </w:r>
+      <w:r>
+        <w:rPr>
+          <w:rFonts w:eastAsiaTheme="minorEastAsia"/>
+          <w:b/>
+          <w:bCs/>
+        </w:rPr>
+        <w:t>OK</w:t>
+      </w:r>
+      <w:r>
+        <w:rPr>
+          <w:rFonts w:eastAsiaTheme="minorEastAsia"/>
+        </w:rPr>
+        <w:t xml:space="preserve"> in </w:t>
+      </w:r>
+      <w:r>
+        <w:rPr>
+          <w:rFonts w:eastAsiaTheme="minorEastAsia"/>
+          <w:b/>
+          <w:bCs/>
+        </w:rPr>
+        <w:t>Select Resource</w:t>
+      </w:r>
+      <w:r>
+        <w:rPr>
+          <w:rFonts w:eastAsiaTheme="minorEastAsia"/>
+        </w:rPr>
+        <w:t>.</w:t>
+      </w:r>
+    </w:p>
+    <w:p>
+      <w:pPr>
+        <w:pStyle w:val="ListParagraph"/>
+        <w:numPr>
+          <w:ilvl w:val="0"/>
+          <w:numId w:val="22"/>
+        </w:numPr>
+        <w:spacing w:after="0"/>
+        <w:rPr>
+          <w:rFonts w:asciiTheme="minorEastAsia" w:eastAsiaTheme="minorEastAsia" w:hAnsiTheme="minorEastAsia" w:cstheme="minorEastAsia"/>
+          <w:b/>
+          <w:bCs/>
+        </w:rPr>
+      </w:pPr>
+      <w:r>
+        <w:rPr>
+          <w:rFonts w:eastAsiaTheme="minorEastAsia"/>
+        </w:rPr>
+        <w:t xml:space="preserve">Select </w:t>
+      </w:r>
+      <w:r>
+        <w:rPr>
+          <w:rFonts w:eastAsiaTheme="minorEastAsia"/>
+          <w:b/>
+          <w:bCs/>
+        </w:rPr>
+        <w:t>Zoom</w:t>
+      </w:r>
+      <w:r>
+        <w:rPr>
+          <w:rFonts w:eastAsiaTheme="minorEastAsia"/>
+        </w:rPr>
+        <w:t xml:space="preserve"> from the </w:t>
+      </w:r>
+      <w:r>
+        <w:rPr>
+          <w:rFonts w:eastAsiaTheme="minorEastAsia"/>
+          <w:b/>
+          <w:bCs/>
+        </w:rPr>
+        <w:t>Size Mode:</w:t>
+      </w:r>
+      <w:r>
+        <w:rPr>
+          <w:rFonts w:eastAsiaTheme="minorEastAsia"/>
+        </w:rPr>
+        <w:t xml:space="preserve"> pulldown list in </w:t>
+      </w:r>
+      <w:proofErr w:type="spellStart"/>
+      <w:r>
+        <w:rPr>
+          <w:rFonts w:eastAsiaTheme="minorEastAsia"/>
+          <w:b/>
+          <w:bCs/>
+        </w:rPr>
+        <w:t>PictureBox</w:t>
+      </w:r>
+      <w:proofErr w:type="spellEnd"/>
+      <w:r>
+        <w:rPr>
+          <w:rFonts w:eastAsiaTheme="minorEastAsia"/>
+          <w:b/>
+          <w:bCs/>
+        </w:rPr>
+        <w:t xml:space="preserve"> Tasks</w:t>
+      </w:r>
+      <w:r>
+        <w:rPr>
+          <w:rFonts w:eastAsiaTheme="minorEastAsia"/>
+        </w:rPr>
+        <w:t xml:space="preserve">.  Visual Studio resizes the logo, and displays it in the </w:t>
+      </w:r>
+      <w:r>
+        <w:rPr>
+          <w:rFonts w:eastAsiaTheme="minorEastAsia"/>
+          <w:b/>
+          <w:bCs/>
+        </w:rPr>
+        <w:t>Picture Box</w:t>
+      </w:r>
+      <w:r>
+        <w:rPr>
+          <w:rFonts w:eastAsiaTheme="minorEastAsia"/>
+        </w:rPr>
+        <w:t>.</w:t>
+      </w:r>
+      <w:r>
+        <w:tab/>
+      </w:r>
+    </w:p>
+    <w:p>
+      <w:pPr>
+        <w:pStyle w:val="ListParagraph"/>
+        <w:numPr>
+          <w:ilvl w:val="0"/>
+          <w:numId w:val="22"/>
+        </w:numPr>
+        <w:spacing w:after="0"/>
+        <w:rPr>
+          <w:rFonts w:asciiTheme="minorEastAsia" w:eastAsiaTheme="minorEastAsia" w:hAnsiTheme="minorEastAsia" w:cstheme="minorEastAsia"/>
+        </w:rPr>
+      </w:pPr>
+      <w:r>
+        <w:rPr>
+          <w:rFonts w:eastAsiaTheme="minorEastAsia"/>
+        </w:rPr>
+        <w:t xml:space="preserve">Resize the </w:t>
+      </w:r>
+      <w:r>
+        <w:rPr>
+          <w:rFonts w:eastAsiaTheme="minorEastAsia"/>
+          <w:b/>
+          <w:bCs/>
+        </w:rPr>
+        <w:t xml:space="preserve">Picture Box </w:t>
+      </w:r>
+      <w:r>
+        <w:rPr>
+          <w:rFonts w:eastAsiaTheme="minorEastAsia"/>
+        </w:rPr>
+        <w:t>to make it a little bit larger and approximately square.</w:t>
+      </w:r>
+    </w:p>
+    <w:p>
+      <w:pPr>
+        <w:pStyle w:val="ListParagraph"/>
+        <w:numPr>
+          <w:ilvl w:val="0"/>
+          <w:numId w:val="22"/>
+        </w:numPr>
+        <w:spacing w:after="0"/>
+        <w:rPr>
+          <w:rFonts w:asciiTheme="minorEastAsia" w:eastAsiaTheme="minorEastAsia" w:hAnsiTheme="minorEastAsia" w:cstheme="minorEastAsia"/>
+        </w:rPr>
+      </w:pPr>
+      <w:r>
+        <w:rPr>
+          <w:rFonts w:eastAsiaTheme="minorEastAsia"/>
+        </w:rPr>
+        <w:t xml:space="preserve">Move the </w:t>
+      </w:r>
+      <w:r>
+        <w:rPr>
+          <w:rFonts w:eastAsiaTheme="minorEastAsia"/>
+          <w:b/>
+          <w:bCs/>
+        </w:rPr>
+        <w:t xml:space="preserve">Picture Box </w:t>
+      </w:r>
+      <w:r>
+        <w:rPr>
+          <w:rFonts w:eastAsiaTheme="minorEastAsia"/>
+        </w:rPr>
+        <w:t xml:space="preserve">to the upper-left corner of </w:t>
+      </w:r>
+      <w:proofErr w:type="spellStart"/>
+      <w:r>
+        <w:rPr>
+          <w:rFonts w:eastAsiaTheme="minorEastAsia"/>
+        </w:rPr>
+        <w:t>HeaderControl</w:t>
+      </w:r>
+      <w:proofErr w:type="spellEnd"/>
+      <w:r>
+        <w:rPr>
+          <w:rFonts w:eastAsiaTheme="minorEastAsia"/>
+        </w:rPr>
+        <w:t>.</w:t>
+      </w:r>
+    </w:p>
+    <w:p>
+      <w:pPr>
+        <w:pStyle w:val="ListParagraph"/>
+        <w:numPr>
+          <w:ilvl w:val="0"/>
+          <w:numId w:val="22"/>
+        </w:numPr>
+        <w:spacing w:after="0"/>
+        <w:rPr>
+          <w:rFonts w:asciiTheme="minorEastAsia" w:eastAsiaTheme="minorEastAsia" w:hAnsiTheme="minorEastAsia" w:cstheme="minorEastAsia"/>
+        </w:rPr>
+      </w:pPr>
+      <w:r>
+        <w:rPr>
+          <w:rFonts w:eastAsiaTheme="minorEastAsia"/>
+        </w:rPr>
+        <w:t xml:space="preserve">Drop a </w:t>
+      </w:r>
+      <w:r>
+        <w:rPr>
+          <w:rFonts w:eastAsiaTheme="minorEastAsia"/>
+          <w:b/>
+          <w:bCs/>
+        </w:rPr>
+        <w:t xml:space="preserve">Label </w:t>
+      </w:r>
+      <w:r>
+        <w:rPr>
+          <w:rFonts w:eastAsiaTheme="minorEastAsia"/>
+        </w:rPr>
+        <w:t xml:space="preserve">onto </w:t>
+      </w:r>
+      <w:proofErr w:type="spellStart"/>
+      <w:r>
+        <w:t>HeaderControl</w:t>
+      </w:r>
+      <w:proofErr w:type="spellEnd"/>
+      <w:r>
+        <w:t>.</w:t>
+      </w:r>
+    </w:p>
+    <w:p>
+      <w:pPr>
+        <w:pStyle w:val="ListParagraph"/>
+        <w:numPr>
+          <w:ilvl w:val="0"/>
+          <w:numId w:val="22"/>
+        </w:numPr>
+        <w:spacing w:after="0"/>
+      </w:pPr>
+      <w:r>
+        <w:rPr>
+          <w:rFonts w:eastAsiaTheme="minorEastAsia"/>
+        </w:rPr>
+        <w:t xml:space="preserve">Change the </w:t>
+      </w:r>
+      <w:r>
+        <w:rPr>
+          <w:rFonts w:eastAsiaTheme="minorEastAsia"/>
+          <w:b/>
+          <w:bCs/>
+        </w:rPr>
+        <w:t>Font Size</w:t>
+      </w:r>
+      <w:r>
+        <w:rPr>
+          <w:rFonts w:eastAsiaTheme="minorEastAsia"/>
+        </w:rPr>
+        <w:t xml:space="preserve"> of the label to 28.</w:t>
+      </w:r>
+    </w:p>
+    <w:p>
+      <w:pPr>
+        <w:pStyle w:val="ListParagraph"/>
+        <w:numPr>
+          <w:ilvl w:val="0"/>
+          <w:numId w:val="22"/>
+        </w:numPr>
+        <w:spacing w:after="0"/>
+        <w:rPr>
+          <w:rFonts w:asciiTheme="minorEastAsia" w:eastAsiaTheme="minorEastAsia" w:hAnsiTheme="minorEastAsia" w:cstheme="minorEastAsia"/>
+        </w:rPr>
+      </w:pPr>
+      <w:r>
+        <w:rPr>
+          <w:rFonts w:eastAsiaTheme="minorEastAsia"/>
+        </w:rPr>
+        <w:t xml:space="preserve">Change the </w:t>
+      </w:r>
+      <w:r>
+        <w:rPr>
+          <w:rFonts w:eastAsiaTheme="minorEastAsia"/>
+          <w:b/>
+          <w:bCs/>
+        </w:rPr>
+        <w:t>Text</w:t>
+      </w:r>
+      <w:r>
+        <w:rPr>
+          <w:rFonts w:eastAsiaTheme="minorEastAsia"/>
+        </w:rPr>
+        <w:t xml:space="preserve"> of the label to "Employee Manager”.</w:t>
+      </w:r>
+    </w:p>
+    <w:p>
+      <w:pPr>
+        <w:pStyle w:val="ListParagraph"/>
+        <w:numPr>
+          <w:ilvl w:val="0"/>
+          <w:numId w:val="22"/>
+        </w:numPr>
+        <w:spacing w:after="0"/>
+        <w:rPr>
+          <w:rFonts w:asciiTheme="minorEastAsia" w:eastAsiaTheme="minorEastAsia" w:hAnsiTheme="minorEastAsia" w:cstheme="minorEastAsia"/>
+        </w:rPr>
+      </w:pPr>
+      <w:r>
+        <w:rPr>
+          <w:rFonts w:eastAsiaTheme="minorEastAsia"/>
+        </w:rPr>
+        <w:t xml:space="preserve">Move the label to the right of the </w:t>
+      </w:r>
+      <w:r>
+        <w:rPr>
+          <w:rFonts w:eastAsiaTheme="minorEastAsia"/>
+          <w:b/>
+          <w:bCs/>
+        </w:rPr>
+        <w:t>Picture Box</w:t>
+      </w:r>
+      <w:r>
+        <w:rPr>
+          <w:rFonts w:eastAsiaTheme="minorEastAsia"/>
+        </w:rPr>
+        <w:t xml:space="preserve"> - approximately aligned with the coffee cup.</w:t>
+      </w:r>
+    </w:p>
+    <w:p>
+      <w:pPr>
+        <w:pStyle w:val="ListParagraph"/>
+        <w:numPr>
+          <w:ilvl w:val="0"/>
+          <w:numId w:val="22"/>
+        </w:numPr>
+        <w:spacing w:after="0"/>
+      </w:pPr>
+      <w:r>
+        <w:rPr>
+          <w:rFonts w:eastAsiaTheme="minorEastAsia"/>
+        </w:rPr>
+        <w:t xml:space="preserve">Reduce the width of </w:t>
+      </w:r>
+      <w:proofErr w:type="spellStart"/>
+      <w:r>
+        <w:rPr>
+          <w:rFonts w:eastAsiaTheme="minorEastAsia"/>
+        </w:rPr>
+        <w:t>HeaderControl</w:t>
+      </w:r>
+      <w:proofErr w:type="spellEnd"/>
+      <w:r>
+        <w:rPr>
+          <w:rFonts w:eastAsiaTheme="minorEastAsia"/>
+        </w:rPr>
+        <w:t xml:space="preserve"> to get rid of space on the right and bottom.</w:t>
+      </w:r>
+    </w:p>
+    <w:p>
+      <w:pPr>
+        <w:pStyle w:val="ListParagraph"/>
+        <w:numPr>
+          <w:ilvl w:val="0"/>
+          <w:numId w:val="22"/>
+        </w:numPr>
+        <w:spacing w:after="0"/>
+        <w:rPr>
+          <w:rFonts w:asciiTheme="minorEastAsia" w:eastAsiaTheme="minorEastAsia" w:hAnsiTheme="minorEastAsia" w:cstheme="minorEastAsia"/>
+        </w:rPr>
+      </w:pPr>
+      <w:r>
+        <w:rPr>
+          <w:rFonts w:eastAsiaTheme="minorEastAsia"/>
+        </w:rPr>
+        <w:t xml:space="preserve">Click the </w:t>
+      </w:r>
+      <w:r>
+        <w:rPr>
+          <w:rFonts w:eastAsiaTheme="minorEastAsia"/>
+          <w:b/>
+          <w:bCs/>
+        </w:rPr>
+        <w:t>Picture Box</w:t>
+      </w:r>
+      <w:r>
+        <w:rPr>
+          <w:rFonts w:eastAsiaTheme="minorEastAsia"/>
+        </w:rPr>
+        <w:t>; hold down Ctrl on the keyboard, and click the label.  Now the Properties window allows you to change the properties for the 2-control combination (as if they were a single control).</w:t>
+      </w:r>
+    </w:p>
+    <w:p>
+      <w:pPr>
+        <w:pStyle w:val="ListParagraph"/>
+        <w:numPr>
+          <w:ilvl w:val="0"/>
+          <w:numId w:val="22"/>
+        </w:numPr>
+        <w:spacing w:after="0"/>
+      </w:pPr>
+      <w:r>
+        <w:rPr>
+          <w:rFonts w:eastAsiaTheme="minorEastAsia"/>
+        </w:rPr>
+        <w:t xml:space="preserve">Change the </w:t>
+      </w:r>
+      <w:r>
+        <w:rPr>
+          <w:rFonts w:eastAsiaTheme="minorEastAsia"/>
+          <w:b/>
+          <w:bCs/>
+        </w:rPr>
+        <w:t>Anchor</w:t>
+      </w:r>
+      <w:r>
+        <w:rPr>
+          <w:rFonts w:eastAsiaTheme="minorEastAsia"/>
+        </w:rPr>
+        <w:t xml:space="preserve"> property of this pair of controls to </w:t>
+      </w:r>
+      <w:r>
+        <w:rPr>
+          <w:rFonts w:eastAsiaTheme="minorEastAsia"/>
+          <w:b/>
+          <w:bCs/>
+        </w:rPr>
+        <w:t>Top</w:t>
+      </w:r>
+      <w:r>
+        <w:rPr>
+          <w:rFonts w:eastAsiaTheme="minorEastAsia"/>
+        </w:rPr>
+        <w:t xml:space="preserve"> (only).  Now these two controls are not anchored </w:t>
+      </w:r>
+      <w:r>
+        <w:rPr>
+          <w:rFonts w:eastAsiaTheme="minorEastAsia"/>
+          <w:b/>
+          <w:bCs/>
+        </w:rPr>
+        <w:t>Left</w:t>
+      </w:r>
+      <w:r>
+        <w:rPr>
+          <w:rFonts w:eastAsiaTheme="minorEastAsia"/>
+        </w:rPr>
+        <w:t xml:space="preserve"> or </w:t>
+      </w:r>
+      <w:r>
+        <w:rPr>
+          <w:rFonts w:eastAsiaTheme="minorEastAsia"/>
+          <w:b/>
+          <w:bCs/>
+        </w:rPr>
+        <w:t>Right</w:t>
+      </w:r>
+      <w:r>
+        <w:rPr>
+          <w:rFonts w:eastAsiaTheme="minorEastAsia"/>
+        </w:rPr>
+        <w:t xml:space="preserve">.  Therefore, when </w:t>
+      </w:r>
+      <w:proofErr w:type="spellStart"/>
+      <w:r>
+        <w:rPr>
+          <w:rFonts w:eastAsiaTheme="minorEastAsia"/>
+        </w:rPr>
+        <w:t>HeaderControl</w:t>
+      </w:r>
+      <w:proofErr w:type="spellEnd"/>
+      <w:r>
+        <w:rPr>
+          <w:rFonts w:eastAsiaTheme="minorEastAsia"/>
+        </w:rPr>
+        <w:t xml:space="preserve"> is resized wider or narrower, this pair of controls remains centered.</w:t>
+      </w:r>
+    </w:p>
+    <w:p>
+      <w:pPr>
+        <w:rPr>
+          <w:rFonts w:eastAsiaTheme="minorEastAsia"/>
+          <w:b/>
+          <w:bCs/>
+        </w:rPr>
+      </w:pPr>
+      <w:r>
+        <w:rPr>
+          <w:rFonts w:eastAsiaTheme="minorEastAsia"/>
+        </w:rPr>
+        <w:t xml:space="preserve">This completes the design of </w:t>
+      </w:r>
+      <w:proofErr w:type="spellStart"/>
+      <w:r>
+        <w:rPr>
+          <w:rFonts w:eastAsiaTheme="minorEastAsia"/>
+        </w:rPr>
+        <w:t>HeaderControl</w:t>
+      </w:r>
+      <w:proofErr w:type="spellEnd"/>
+      <w:r>
+        <w:rPr>
+          <w:rFonts w:eastAsiaTheme="minorEastAsia"/>
+        </w:rPr>
+        <w:t xml:space="preserve">, and it can be used in </w:t>
+      </w:r>
+      <w:proofErr w:type="spellStart"/>
+      <w:r>
+        <w:rPr>
+          <w:rFonts w:eastAsiaTheme="minorEastAsia"/>
+        </w:rPr>
+        <w:t>MainForm</w:t>
+      </w:r>
+      <w:proofErr w:type="spellEnd"/>
+      <w:r>
+        <w:rPr>
+          <w:rFonts w:eastAsiaTheme="minorEastAsia"/>
+        </w:rPr>
+        <w:t xml:space="preserve">.  To use it, it is necessary to build the project.  Right click </w:t>
+      </w:r>
+      <w:proofErr w:type="spellStart"/>
+      <w:r>
+        <w:rPr>
+          <w:rFonts w:eastAsiaTheme="minorEastAsia"/>
+        </w:rPr>
+        <w:t>EmployeeManager.WinForms</w:t>
+      </w:r>
+      <w:proofErr w:type="spellEnd"/>
+      <w:r>
+        <w:rPr>
+          <w:rFonts w:eastAsiaTheme="minorEastAsia"/>
+        </w:rPr>
+        <w:t xml:space="preserve">, and then click </w:t>
+      </w:r>
+      <w:r>
+        <w:rPr>
+          <w:rFonts w:eastAsiaTheme="minorEastAsia"/>
+          <w:b/>
+          <w:bCs/>
+        </w:rPr>
+        <w:t>Build</w:t>
+      </w:r>
+      <w:r>
+        <w:rPr>
+          <w:rFonts w:eastAsiaTheme="minorEastAsia"/>
+        </w:rPr>
+        <w:t xml:space="preserve"> in the context menu.  When the </w:t>
+      </w:r>
+      <w:r>
+        <w:rPr>
+          <w:rFonts w:eastAsiaTheme="minorEastAsia"/>
+          <w:b/>
+          <w:bCs/>
+        </w:rPr>
+        <w:t xml:space="preserve">Build </w:t>
+      </w:r>
+      <w:r>
+        <w:rPr>
+          <w:rFonts w:eastAsiaTheme="minorEastAsia"/>
+        </w:rPr>
+        <w:t xml:space="preserve">succeeds, Visual Studio displays </w:t>
+      </w:r>
+      <w:proofErr w:type="spellStart"/>
+      <w:r>
+        <w:rPr>
+          <w:rFonts w:eastAsiaTheme="minorEastAsia"/>
+        </w:rPr>
+        <w:t>HeaderControl</w:t>
+      </w:r>
+      <w:proofErr w:type="spellEnd"/>
+      <w:r>
+        <w:rPr>
+          <w:rFonts w:eastAsiaTheme="minorEastAsia"/>
+        </w:rPr>
+        <w:t xml:space="preserve"> at the top of </w:t>
+      </w:r>
+      <w:r>
+        <w:rPr>
+          <w:rFonts w:eastAsiaTheme="minorEastAsia"/>
+          <w:b/>
+          <w:bCs/>
+        </w:rPr>
+        <w:t>Toolbox</w:t>
+      </w:r>
+      <w:r>
+        <w:rPr>
+          <w:rFonts w:eastAsiaTheme="minorEastAsia"/>
+        </w:rPr>
+        <w:t>.</w:t>
+      </w:r>
+    </w:p>
+    <w:p>
+      <w:pPr>
+        <w:pStyle w:val="ListParagraph"/>
+        <w:numPr>
+          <w:ilvl w:val="0"/>
+          <w:numId w:val="21"/>
+        </w:numPr>
+        <w:rPr>
+          <w:rFonts w:asciiTheme="minorEastAsia" w:eastAsiaTheme="minorEastAsia" w:hAnsiTheme="minorEastAsia" w:cstheme="minorEastAsia"/>
+        </w:rPr>
+      </w:pPr>
+      <w:r>
+        <w:rPr>
+          <w:rFonts w:eastAsiaTheme="minorEastAsia"/>
+        </w:rPr>
+        <w:lastRenderedPageBreak/>
+        <w:t xml:space="preserve">Drop </w:t>
+      </w:r>
+      <w:proofErr w:type="spellStart"/>
+      <w:r>
+        <w:rPr>
+          <w:rFonts w:eastAsiaTheme="minorEastAsia"/>
+        </w:rPr>
+        <w:t>HeaderControl</w:t>
+      </w:r>
+      <w:proofErr w:type="spellEnd"/>
+      <w:r>
+        <w:rPr>
+          <w:rFonts w:eastAsiaTheme="minorEastAsia"/>
+        </w:rPr>
+        <w:t xml:space="preserve"> onto </w:t>
+      </w:r>
+      <w:proofErr w:type="spellStart"/>
+      <w:r>
+        <w:rPr>
+          <w:rFonts w:eastAsiaTheme="minorEastAsia"/>
+        </w:rPr>
+        <w:t>pnlHeader</w:t>
+      </w:r>
+      <w:proofErr w:type="spellEnd"/>
+      <w:r>
+        <w:rPr>
+          <w:rFonts w:eastAsiaTheme="minorEastAsia"/>
+        </w:rPr>
+        <w:t>.</w:t>
+      </w:r>
+    </w:p>
+    <w:p>
+      <w:pPr>
+        <w:pStyle w:val="ListParagraph"/>
+        <w:numPr>
+          <w:ilvl w:val="0"/>
+          <w:numId w:val="21"/>
+        </w:numPr>
+        <w:rPr>
+          <w:rFonts w:asciiTheme="minorEastAsia" w:eastAsiaTheme="minorEastAsia" w:hAnsiTheme="minorEastAsia" w:cstheme="minorEastAsia"/>
+        </w:rPr>
+      </w:pPr>
+      <w:r>
+        <w:rPr>
+          <w:rFonts w:eastAsiaTheme="minorEastAsia"/>
+        </w:rPr>
+        <w:t xml:space="preserve">Set the </w:t>
+      </w:r>
+      <w:r>
+        <w:rPr>
+          <w:rFonts w:eastAsiaTheme="minorEastAsia"/>
+          <w:b/>
+          <w:bCs/>
+        </w:rPr>
+        <w:t>Dock</w:t>
+      </w:r>
+      <w:r>
+        <w:rPr>
+          <w:rFonts w:eastAsiaTheme="minorEastAsia"/>
+        </w:rPr>
+        <w:t xml:space="preserve"> property of this (instance of) </w:t>
+      </w:r>
+      <w:proofErr w:type="spellStart"/>
+      <w:r>
+        <w:rPr>
+          <w:rFonts w:eastAsiaTheme="minorEastAsia"/>
+        </w:rPr>
+        <w:t>HeaderControl</w:t>
+      </w:r>
+      <w:proofErr w:type="spellEnd"/>
+      <w:r>
+        <w:rPr>
+          <w:rFonts w:eastAsiaTheme="minorEastAsia"/>
+        </w:rPr>
+        <w:t xml:space="preserve"> to </w:t>
+      </w:r>
+      <w:r>
+        <w:rPr>
+          <w:rFonts w:eastAsiaTheme="minorEastAsia"/>
+          <w:b/>
+          <w:bCs/>
+        </w:rPr>
+        <w:t>Fill</w:t>
+      </w:r>
+      <w:r>
+        <w:rPr>
+          <w:rFonts w:eastAsiaTheme="minorEastAsia"/>
+        </w:rPr>
+        <w:t xml:space="preserve">.  Visual Studio displays this </w:t>
+      </w:r>
+      <w:proofErr w:type="spellStart"/>
+      <w:r>
+        <w:rPr>
+          <w:rFonts w:eastAsiaTheme="minorEastAsia"/>
+        </w:rPr>
+        <w:t>HeaderControl</w:t>
+      </w:r>
+      <w:proofErr w:type="spellEnd"/>
+      <w:r>
+        <w:rPr>
+          <w:rFonts w:eastAsiaTheme="minorEastAsia"/>
+        </w:rPr>
+        <w:t xml:space="preserve"> instance in the panel.  But it looks a little different from what we saw when designing </w:t>
+      </w:r>
+      <w:proofErr w:type="spellStart"/>
+      <w:r>
+        <w:rPr>
+          <w:rFonts w:eastAsiaTheme="minorEastAsia"/>
+        </w:rPr>
+        <w:t>HeaderControl</w:t>
+      </w:r>
+      <w:proofErr w:type="spellEnd"/>
+      <w:r>
+        <w:rPr>
+          <w:rFonts w:eastAsiaTheme="minorEastAsia"/>
+        </w:rPr>
+        <w:t xml:space="preserve">.  The reason is that our chosen font size (28) is in conflict with the form’s font size (13) (partially inherited by the user control).  The compromise is to “scale in the ratio of the new font size” (a quote from </w:t>
+      </w:r>
+      <w:proofErr w:type="spellStart"/>
+      <w:r>
+        <w:rPr>
+          <w:rFonts w:eastAsiaTheme="minorEastAsia"/>
+        </w:rPr>
+        <w:t>Pluralsight</w:t>
+      </w:r>
+      <w:proofErr w:type="spellEnd"/>
+      <w:r>
+        <w:rPr>
+          <w:rFonts w:eastAsiaTheme="minorEastAsia"/>
+        </w:rPr>
+        <w:t xml:space="preserve"> that I don’t completely understand).  But there is a remedy.</w:t>
+      </w:r>
+    </w:p>
+    <w:p>
+      <w:pPr>
+        <w:pStyle w:val="ListParagraph"/>
+        <w:numPr>
+          <w:ilvl w:val="0"/>
+          <w:numId w:val="21"/>
+        </w:numPr>
+      </w:pPr>
+      <w:r>
+        <w:rPr>
+          <w:rFonts w:eastAsiaTheme="minorEastAsia"/>
+        </w:rPr>
+        <w:t xml:space="preserve">Select </w:t>
+      </w:r>
+      <w:proofErr w:type="spellStart"/>
+      <w:r>
+        <w:rPr>
+          <w:rFonts w:eastAsiaTheme="minorEastAsia"/>
+        </w:rPr>
+        <w:t>HeaderControl’s</w:t>
+      </w:r>
+      <w:proofErr w:type="spellEnd"/>
+      <w:r>
+        <w:rPr>
+          <w:rFonts w:eastAsiaTheme="minorEastAsia"/>
+        </w:rPr>
+        <w:t xml:space="preserve"> designer, and open </w:t>
+      </w:r>
+      <w:r>
+        <w:rPr>
+          <w:rFonts w:eastAsiaTheme="minorEastAsia"/>
+          <w:b/>
+          <w:bCs/>
+        </w:rPr>
+        <w:t>Properties</w:t>
+      </w:r>
+      <w:r>
+        <w:rPr>
+          <w:rFonts w:eastAsiaTheme="minorEastAsia"/>
+        </w:rPr>
+        <w:t>.</w:t>
+      </w:r>
+    </w:p>
+    <w:p>
+      <w:pPr>
+        <w:pStyle w:val="ListParagraph"/>
+        <w:numPr>
+          <w:ilvl w:val="0"/>
+          <w:numId w:val="21"/>
+        </w:numPr>
+      </w:pPr>
+      <w:r>
+        <w:rPr>
+          <w:rFonts w:eastAsiaTheme="minorEastAsia"/>
+        </w:rPr>
+        <w:t xml:space="preserve">Examine the </w:t>
+      </w:r>
+      <w:proofErr w:type="spellStart"/>
+      <w:r>
+        <w:rPr>
+          <w:rFonts w:eastAsiaTheme="minorEastAsia"/>
+          <w:b/>
+          <w:bCs/>
+        </w:rPr>
+        <w:t>AutoScaleMode</w:t>
+      </w:r>
+      <w:proofErr w:type="spellEnd"/>
+      <w:r>
+        <w:rPr>
+          <w:rFonts w:eastAsiaTheme="minorEastAsia"/>
+        </w:rPr>
+        <w:t xml:space="preserve"> property.  By default it is </w:t>
+      </w:r>
+      <w:r>
+        <w:rPr>
+          <w:rFonts w:eastAsiaTheme="minorEastAsia"/>
+          <w:b/>
+          <w:bCs/>
+        </w:rPr>
+        <w:t>Font</w:t>
+      </w:r>
+      <w:r>
+        <w:rPr>
+          <w:rFonts w:eastAsiaTheme="minorEastAsia"/>
+        </w:rPr>
+        <w:t xml:space="preserve">; change it to </w:t>
+      </w:r>
+      <w:proofErr w:type="gramStart"/>
+      <w:r>
+        <w:rPr>
+          <w:rFonts w:eastAsiaTheme="minorEastAsia"/>
+          <w:b/>
+          <w:bCs/>
+        </w:rPr>
+        <w:t>None</w:t>
+      </w:r>
+      <w:proofErr w:type="gramEnd"/>
+      <w:r>
+        <w:rPr>
+          <w:rFonts w:eastAsiaTheme="minorEastAsia"/>
+        </w:rPr>
+        <w:t>.</w:t>
+      </w:r>
+    </w:p>
+    <w:p>
+      <w:pPr>
+        <w:pStyle w:val="ListParagraph"/>
+        <w:numPr>
+          <w:ilvl w:val="0"/>
+          <w:numId w:val="21"/>
+        </w:numPr>
+      </w:pPr>
+      <w:r>
+        <w:rPr>
+          <w:rFonts w:eastAsiaTheme="minorEastAsia"/>
+        </w:rPr>
+        <w:t xml:space="preserve">Rebuild the project, and then examine </w:t>
+      </w:r>
+      <w:proofErr w:type="spellStart"/>
+      <w:r>
+        <w:rPr>
+          <w:rFonts w:eastAsiaTheme="minorEastAsia"/>
+        </w:rPr>
+        <w:t>MainForm</w:t>
+      </w:r>
+      <w:proofErr w:type="spellEnd"/>
+      <w:r>
+        <w:rPr>
+          <w:rFonts w:eastAsiaTheme="minorEastAsia"/>
+        </w:rPr>
+        <w:t xml:space="preserve"> again.  Significantly improved.</w:t>
+      </w:r>
+    </w:p>
+    <w:p>
+      <w:pPr>
+        <w:rPr>
+          <w:rFonts w:eastAsiaTheme="minorEastAsia"/>
+        </w:rPr>
+      </w:pPr>
+      <w:r>
+        <w:rPr>
+          <w:rFonts w:eastAsiaTheme="minorEastAsia"/>
+        </w:rPr>
+        <w:t>Run the application.  It works well cosmetically.</w:t>
       </w:r>
     </w:p>
     <w:p>
@@ -4482,7 +5992,7 @@
           <w:rPr>
             <w:noProof/>
           </w:rPr>
-          <w:t>1</w:t>
+          <w:t>5</w:t>
         </w:r>
         <w:r>
           <w:rPr>
@@ -4642,6 +6152,119 @@
     </w:lvl>
   </w:abstractNum>
   <w:abstractNum w:abstractNumId="1">
+    <w:nsid w:val="02BD3417"/>
+    <w:multiLevelType w:val="hybridMultilevel"/>
+    <w:tmpl w:val="2A3A4246"/>
+    <w:lvl w:ilvl="0" w:tplc="CF441502">
+      <w:start w:val="1"/>
+      <w:numFmt w:val="bullet"/>
+      <w:lvlText w:val=""/>
+      <w:lvlJc w:val="left"/>
+      <w:pPr>
+        <w:ind w:left="360" w:hanging="360"/>
+      </w:pPr>
+      <w:rPr>
+        <w:rFonts w:ascii="Symbol" w:hAnsi="Symbol" w:hint="default"/>
+      </w:rPr>
+    </w:lvl>
+    <w:lvl w:ilvl="1" w:tplc="49B06326">
+      <w:start w:val="1"/>
+      <w:numFmt w:val="bullet"/>
+      <w:lvlText w:val="o"/>
+      <w:lvlJc w:val="left"/>
+      <w:pPr>
+        <w:ind w:left="1080" w:hanging="360"/>
+      </w:pPr>
+      <w:rPr>
+        <w:rFonts w:ascii="Courier New" w:hAnsi="Courier New" w:hint="default"/>
+      </w:rPr>
+    </w:lvl>
+    <w:lvl w:ilvl="2" w:tplc="30CA21E2">
+      <w:start w:val="1"/>
+      <w:numFmt w:val="bullet"/>
+      <w:lvlText w:val=""/>
+      <w:lvlJc w:val="left"/>
+      <w:pPr>
+        <w:ind w:left="1800" w:hanging="360"/>
+      </w:pPr>
+      <w:rPr>
+        <w:rFonts w:ascii="Wingdings" w:hAnsi="Wingdings" w:hint="default"/>
+      </w:rPr>
+    </w:lvl>
+    <w:lvl w:ilvl="3" w:tplc="2304BEB0">
+      <w:start w:val="1"/>
+      <w:numFmt w:val="bullet"/>
+      <w:lvlText w:val=""/>
+      <w:lvlJc w:val="left"/>
+      <w:pPr>
+        <w:ind w:left="2520" w:hanging="360"/>
+      </w:pPr>
+      <w:rPr>
+        <w:rFonts w:ascii="Symbol" w:hAnsi="Symbol" w:hint="default"/>
+      </w:rPr>
+    </w:lvl>
+    <w:lvl w:ilvl="4" w:tplc="DBC48656">
+      <w:start w:val="1"/>
+      <w:numFmt w:val="bullet"/>
+      <w:lvlText w:val="o"/>
+      <w:lvlJc w:val="left"/>
+      <w:pPr>
+        <w:ind w:left="3240" w:hanging="360"/>
+      </w:pPr>
+      <w:rPr>
+        <w:rFonts w:ascii="Courier New" w:hAnsi="Courier New" w:hint="default"/>
+      </w:rPr>
+    </w:lvl>
+    <w:lvl w:ilvl="5" w:tplc="11484332">
+      <w:start w:val="1"/>
+      <w:numFmt w:val="bullet"/>
+      <w:lvlText w:val=""/>
+      <w:lvlJc w:val="left"/>
+      <w:pPr>
+        <w:ind w:left="3960" w:hanging="360"/>
+      </w:pPr>
+      <w:rPr>
+        <w:rFonts w:ascii="Wingdings" w:hAnsi="Wingdings" w:hint="default"/>
+      </w:rPr>
+    </w:lvl>
+    <w:lvl w:ilvl="6" w:tplc="22407DBA">
+      <w:start w:val="1"/>
+      <w:numFmt w:val="bullet"/>
+      <w:lvlText w:val=""/>
+      <w:lvlJc w:val="left"/>
+      <w:pPr>
+        <w:ind w:left="4680" w:hanging="360"/>
+      </w:pPr>
+      <w:rPr>
+        <w:rFonts w:ascii="Symbol" w:hAnsi="Symbol" w:hint="default"/>
+      </w:rPr>
+    </w:lvl>
+    <w:lvl w:ilvl="7" w:tplc="A836C4E2">
+      <w:start w:val="1"/>
+      <w:numFmt w:val="bullet"/>
+      <w:lvlText w:val="o"/>
+      <w:lvlJc w:val="left"/>
+      <w:pPr>
+        <w:ind w:left="5400" w:hanging="360"/>
+      </w:pPr>
+      <w:rPr>
+        <w:rFonts w:ascii="Courier New" w:hAnsi="Courier New" w:hint="default"/>
+      </w:rPr>
+    </w:lvl>
+    <w:lvl w:ilvl="8" w:tplc="BAE43D62">
+      <w:start w:val="1"/>
+      <w:numFmt w:val="bullet"/>
+      <w:lvlText w:val=""/>
+      <w:lvlJc w:val="left"/>
+      <w:pPr>
+        <w:ind w:left="6120" w:hanging="360"/>
+      </w:pPr>
+      <w:rPr>
+        <w:rFonts w:ascii="Wingdings" w:hAnsi="Wingdings" w:hint="default"/>
+      </w:rPr>
+    </w:lvl>
+  </w:abstractNum>
+  <w:abstractNum w:abstractNumId="2">
     <w:nsid w:val="0ED946E5"/>
     <w:multiLevelType w:val="hybridMultilevel"/>
     <w:tmpl w:val="EC20293E"/>
@@ -4754,7 +6377,120 @@
       </w:rPr>
     </w:lvl>
   </w:abstractNum>
-  <w:abstractNum w:abstractNumId="2">
+  <w:abstractNum w:abstractNumId="3">
+    <w:nsid w:val="11BD38FA"/>
+    <w:multiLevelType w:val="hybridMultilevel"/>
+    <w:tmpl w:val="19DA2816"/>
+    <w:lvl w:ilvl="0" w:tplc="166EF856">
+      <w:start w:val="1"/>
+      <w:numFmt w:val="bullet"/>
+      <w:lvlText w:val=""/>
+      <w:lvlJc w:val="left"/>
+      <w:pPr>
+        <w:ind w:left="360" w:hanging="360"/>
+      </w:pPr>
+      <w:rPr>
+        <w:rFonts w:ascii="Symbol" w:hAnsi="Symbol" w:hint="default"/>
+      </w:rPr>
+    </w:lvl>
+    <w:lvl w:ilvl="1" w:tplc="88D49028">
+      <w:start w:val="1"/>
+      <w:numFmt w:val="bullet"/>
+      <w:lvlText w:val=""/>
+      <w:lvlJc w:val="left"/>
+      <w:pPr>
+        <w:ind w:left="1080" w:hanging="360"/>
+      </w:pPr>
+      <w:rPr>
+        <w:rFonts w:ascii="Symbol" w:hAnsi="Symbol" w:hint="default"/>
+      </w:rPr>
+    </w:lvl>
+    <w:lvl w:ilvl="2" w:tplc="DD30FDD8">
+      <w:start w:val="1"/>
+      <w:numFmt w:val="bullet"/>
+      <w:lvlText w:val=""/>
+      <w:lvlJc w:val="left"/>
+      <w:pPr>
+        <w:ind w:left="1800" w:hanging="360"/>
+      </w:pPr>
+      <w:rPr>
+        <w:rFonts w:ascii="Wingdings" w:hAnsi="Wingdings" w:hint="default"/>
+      </w:rPr>
+    </w:lvl>
+    <w:lvl w:ilvl="3" w:tplc="D1542D18">
+      <w:start w:val="1"/>
+      <w:numFmt w:val="bullet"/>
+      <w:lvlText w:val=""/>
+      <w:lvlJc w:val="left"/>
+      <w:pPr>
+        <w:ind w:left="2520" w:hanging="360"/>
+      </w:pPr>
+      <w:rPr>
+        <w:rFonts w:ascii="Symbol" w:hAnsi="Symbol" w:hint="default"/>
+      </w:rPr>
+    </w:lvl>
+    <w:lvl w:ilvl="4" w:tplc="575AA2B4">
+      <w:start w:val="1"/>
+      <w:numFmt w:val="bullet"/>
+      <w:lvlText w:val="o"/>
+      <w:lvlJc w:val="left"/>
+      <w:pPr>
+        <w:ind w:left="3240" w:hanging="360"/>
+      </w:pPr>
+      <w:rPr>
+        <w:rFonts w:ascii="Courier New" w:hAnsi="Courier New" w:hint="default"/>
+      </w:rPr>
+    </w:lvl>
+    <w:lvl w:ilvl="5" w:tplc="4C68C70A">
+      <w:start w:val="1"/>
+      <w:numFmt w:val="bullet"/>
+      <w:lvlText w:val=""/>
+      <w:lvlJc w:val="left"/>
+      <w:pPr>
+        <w:ind w:left="3960" w:hanging="360"/>
+      </w:pPr>
+      <w:rPr>
+        <w:rFonts w:ascii="Wingdings" w:hAnsi="Wingdings" w:hint="default"/>
+      </w:rPr>
+    </w:lvl>
+    <w:lvl w:ilvl="6" w:tplc="5C966372">
+      <w:start w:val="1"/>
+      <w:numFmt w:val="bullet"/>
+      <w:lvlText w:val=""/>
+      <w:lvlJc w:val="left"/>
+      <w:pPr>
+        <w:ind w:left="4680" w:hanging="360"/>
+      </w:pPr>
+      <w:rPr>
+        <w:rFonts w:ascii="Symbol" w:hAnsi="Symbol" w:hint="default"/>
+      </w:rPr>
+    </w:lvl>
+    <w:lvl w:ilvl="7" w:tplc="9834A324">
+      <w:start w:val="1"/>
+      <w:numFmt w:val="bullet"/>
+      <w:lvlText w:val="o"/>
+      <w:lvlJc w:val="left"/>
+      <w:pPr>
+        <w:ind w:left="5400" w:hanging="360"/>
+      </w:pPr>
+      <w:rPr>
+        <w:rFonts w:ascii="Courier New" w:hAnsi="Courier New" w:hint="default"/>
+      </w:rPr>
+    </w:lvl>
+    <w:lvl w:ilvl="8" w:tplc="15F2409C">
+      <w:start w:val="1"/>
+      <w:numFmt w:val="bullet"/>
+      <w:lvlText w:val=""/>
+      <w:lvlJc w:val="left"/>
+      <w:pPr>
+        <w:ind w:left="6120" w:hanging="360"/>
+      </w:pPr>
+      <w:rPr>
+        <w:rFonts w:ascii="Wingdings" w:hAnsi="Wingdings" w:hint="default"/>
+      </w:rPr>
+    </w:lvl>
+  </w:abstractNum>
+  <w:abstractNum w:abstractNumId="4">
     <w:nsid w:val="13416855"/>
     <w:multiLevelType w:val="hybridMultilevel"/>
     <w:tmpl w:val="8530F90C"/>
@@ -4867,7 +6603,7 @@
       </w:rPr>
     </w:lvl>
   </w:abstractNum>
-  <w:abstractNum w:abstractNumId="3">
+  <w:abstractNum w:abstractNumId="5">
     <w:nsid w:val="17AE10FF"/>
     <w:multiLevelType w:val="hybridMultilevel"/>
     <w:tmpl w:val="8ED2A00E"/>
@@ -4980,7 +6716,7 @@
       </w:rPr>
     </w:lvl>
   </w:abstractNum>
-  <w:abstractNum w:abstractNumId="4">
+  <w:abstractNum w:abstractNumId="6">
     <w:nsid w:val="1A014EB6"/>
     <w:multiLevelType w:val="hybridMultilevel"/>
     <w:tmpl w:val="E97E06AE"/>
@@ -5093,7 +6829,7 @@
       </w:rPr>
     </w:lvl>
   </w:abstractNum>
-  <w:abstractNum w:abstractNumId="5">
+  <w:abstractNum w:abstractNumId="7">
     <w:nsid w:val="27CA2B1A"/>
     <w:multiLevelType w:val="hybridMultilevel"/>
     <w:tmpl w:val="7BB40CC2"/>
@@ -5206,7 +6942,7 @@
       </w:rPr>
     </w:lvl>
   </w:abstractNum>
-  <w:abstractNum w:abstractNumId="6">
+  <w:abstractNum w:abstractNumId="8">
     <w:nsid w:val="2C155371"/>
     <w:multiLevelType w:val="hybridMultilevel"/>
     <w:tmpl w:val="ACF6FD46"/>
@@ -5319,7 +7055,7 @@
       </w:rPr>
     </w:lvl>
   </w:abstractNum>
-  <w:abstractNum w:abstractNumId="7">
+  <w:abstractNum w:abstractNumId="9">
     <w:nsid w:val="32EF291C"/>
     <w:multiLevelType w:val="hybridMultilevel"/>
     <w:tmpl w:val="7EC8436C"/>
@@ -5432,7 +7168,7 @@
       </w:rPr>
     </w:lvl>
   </w:abstractNum>
-  <w:abstractNum w:abstractNumId="8">
+  <w:abstractNum w:abstractNumId="10">
     <w:nsid w:val="36372679"/>
     <w:multiLevelType w:val="hybridMultilevel"/>
     <w:tmpl w:val="6A92D27C"/>
@@ -5545,7 +7281,7 @@
       </w:rPr>
     </w:lvl>
   </w:abstractNum>
-  <w:abstractNum w:abstractNumId="9">
+  <w:abstractNum w:abstractNumId="11">
     <w:nsid w:val="38805540"/>
     <w:multiLevelType w:val="hybridMultilevel"/>
     <w:tmpl w:val="6CD8FF56"/>
@@ -5658,7 +7394,7 @@
       </w:rPr>
     </w:lvl>
   </w:abstractNum>
-  <w:abstractNum w:abstractNumId="10">
+  <w:abstractNum w:abstractNumId="12">
     <w:nsid w:val="3D441E29"/>
     <w:multiLevelType w:val="hybridMultilevel"/>
     <w:tmpl w:val="99725618"/>
@@ -5771,7 +7507,7 @@
       </w:rPr>
     </w:lvl>
   </w:abstractNum>
-  <w:abstractNum w:abstractNumId="11">
+  <w:abstractNum w:abstractNumId="13">
     <w:nsid w:val="42FD16DE"/>
     <w:multiLevelType w:val="hybridMultilevel"/>
     <w:tmpl w:val="FECA51BE"/>
@@ -5884,7 +7620,7 @@
       </w:rPr>
     </w:lvl>
   </w:abstractNum>
-  <w:abstractNum w:abstractNumId="12">
+  <w:abstractNum w:abstractNumId="14">
     <w:nsid w:val="478D280D"/>
     <w:multiLevelType w:val="hybridMultilevel"/>
     <w:tmpl w:val="6A84A5FE"/>
@@ -5997,7 +7733,7 @@
       </w:rPr>
     </w:lvl>
   </w:abstractNum>
-  <w:abstractNum w:abstractNumId="13">
+  <w:abstractNum w:abstractNumId="15">
     <w:nsid w:val="4DF333DA"/>
     <w:multiLevelType w:val="hybridMultilevel"/>
     <w:tmpl w:val="C992663E"/>
@@ -6110,7 +7846,7 @@
       </w:rPr>
     </w:lvl>
   </w:abstractNum>
-  <w:abstractNum w:abstractNumId="14">
+  <w:abstractNum w:abstractNumId="16">
     <w:nsid w:val="55D87980"/>
     <w:multiLevelType w:val="hybridMultilevel"/>
     <w:tmpl w:val="C89A38AA"/>
@@ -6223,7 +7959,7 @@
       </w:rPr>
     </w:lvl>
   </w:abstractNum>
-  <w:abstractNum w:abstractNumId="15">
+  <w:abstractNum w:abstractNumId="17">
     <w:nsid w:val="57260528"/>
     <w:multiLevelType w:val="hybridMultilevel"/>
     <w:tmpl w:val="023E59EA"/>
@@ -6336,7 +8072,7 @@
       </w:rPr>
     </w:lvl>
   </w:abstractNum>
-  <w:abstractNum w:abstractNumId="16">
+  <w:abstractNum w:abstractNumId="18">
     <w:nsid w:val="5F2E21EE"/>
     <w:multiLevelType w:val="hybridMultilevel"/>
     <w:tmpl w:val="7A7A2144"/>
@@ -6449,7 +8185,120 @@
       </w:rPr>
     </w:lvl>
   </w:abstractNum>
-  <w:abstractNum w:abstractNumId="17">
+  <w:abstractNum w:abstractNumId="19">
+    <w:nsid w:val="60C23FCD"/>
+    <w:multiLevelType w:val="hybridMultilevel"/>
+    <w:tmpl w:val="CBA282F0"/>
+    <w:lvl w:ilvl="0" w:tplc="B5341F54">
+      <w:start w:val="1"/>
+      <w:numFmt w:val="bullet"/>
+      <w:lvlText w:val=""/>
+      <w:lvlJc w:val="left"/>
+      <w:pPr>
+        <w:ind w:left="360" w:hanging="360"/>
+      </w:pPr>
+      <w:rPr>
+        <w:rFonts w:ascii="Symbol" w:hAnsi="Symbol" w:hint="default"/>
+      </w:rPr>
+    </w:lvl>
+    <w:lvl w:ilvl="1" w:tplc="38CEA430">
+      <w:start w:val="1"/>
+      <w:numFmt w:val="bullet"/>
+      <w:lvlText w:val="o"/>
+      <w:lvlJc w:val="left"/>
+      <w:pPr>
+        <w:ind w:left="1080" w:hanging="360"/>
+      </w:pPr>
+      <w:rPr>
+        <w:rFonts w:ascii="Courier New" w:hAnsi="Courier New" w:hint="default"/>
+      </w:rPr>
+    </w:lvl>
+    <w:lvl w:ilvl="2" w:tplc="4BE877FC">
+      <w:start w:val="1"/>
+      <w:numFmt w:val="bullet"/>
+      <w:lvlText w:val=""/>
+      <w:lvlJc w:val="left"/>
+      <w:pPr>
+        <w:ind w:left="1800" w:hanging="360"/>
+      </w:pPr>
+      <w:rPr>
+        <w:rFonts w:ascii="Wingdings" w:hAnsi="Wingdings" w:hint="default"/>
+      </w:rPr>
+    </w:lvl>
+    <w:lvl w:ilvl="3" w:tplc="6F64C9C6">
+      <w:start w:val="1"/>
+      <w:numFmt w:val="bullet"/>
+      <w:lvlText w:val=""/>
+      <w:lvlJc w:val="left"/>
+      <w:pPr>
+        <w:ind w:left="2520" w:hanging="360"/>
+      </w:pPr>
+      <w:rPr>
+        <w:rFonts w:ascii="Symbol" w:hAnsi="Symbol" w:hint="default"/>
+      </w:rPr>
+    </w:lvl>
+    <w:lvl w:ilvl="4" w:tplc="2F44B1DE">
+      <w:start w:val="1"/>
+      <w:numFmt w:val="bullet"/>
+      <w:lvlText w:val="o"/>
+      <w:lvlJc w:val="left"/>
+      <w:pPr>
+        <w:ind w:left="3240" w:hanging="360"/>
+      </w:pPr>
+      <w:rPr>
+        <w:rFonts w:ascii="Courier New" w:hAnsi="Courier New" w:hint="default"/>
+      </w:rPr>
+    </w:lvl>
+    <w:lvl w:ilvl="5" w:tplc="21D07916">
+      <w:start w:val="1"/>
+      <w:numFmt w:val="bullet"/>
+      <w:lvlText w:val=""/>
+      <w:lvlJc w:val="left"/>
+      <w:pPr>
+        <w:ind w:left="3960" w:hanging="360"/>
+      </w:pPr>
+      <w:rPr>
+        <w:rFonts w:ascii="Wingdings" w:hAnsi="Wingdings" w:hint="default"/>
+      </w:rPr>
+    </w:lvl>
+    <w:lvl w:ilvl="6" w:tplc="B9CA00C0">
+      <w:start w:val="1"/>
+      <w:numFmt w:val="bullet"/>
+      <w:lvlText w:val=""/>
+      <w:lvlJc w:val="left"/>
+      <w:pPr>
+        <w:ind w:left="4680" w:hanging="360"/>
+      </w:pPr>
+      <w:rPr>
+        <w:rFonts w:ascii="Symbol" w:hAnsi="Symbol" w:hint="default"/>
+      </w:rPr>
+    </w:lvl>
+    <w:lvl w:ilvl="7" w:tplc="3DD8D0EE">
+      <w:start w:val="1"/>
+      <w:numFmt w:val="bullet"/>
+      <w:lvlText w:val="o"/>
+      <w:lvlJc w:val="left"/>
+      <w:pPr>
+        <w:ind w:left="5400" w:hanging="360"/>
+      </w:pPr>
+      <w:rPr>
+        <w:rFonts w:ascii="Courier New" w:hAnsi="Courier New" w:hint="default"/>
+      </w:rPr>
+    </w:lvl>
+    <w:lvl w:ilvl="8" w:tplc="D5D018F8">
+      <w:start w:val="1"/>
+      <w:numFmt w:val="bullet"/>
+      <w:lvlText w:val=""/>
+      <w:lvlJc w:val="left"/>
+      <w:pPr>
+        <w:ind w:left="6120" w:hanging="360"/>
+      </w:pPr>
+      <w:rPr>
+        <w:rFonts w:ascii="Wingdings" w:hAnsi="Wingdings" w:hint="default"/>
+      </w:rPr>
+    </w:lvl>
+  </w:abstractNum>
+  <w:abstractNum w:abstractNumId="20">
     <w:nsid w:val="61182F85"/>
     <w:multiLevelType w:val="hybridMultilevel"/>
     <w:tmpl w:val="917E0FDC"/>
@@ -6562,7 +8411,7 @@
       </w:rPr>
     </w:lvl>
   </w:abstractNum>
-  <w:abstractNum w:abstractNumId="18">
+  <w:abstractNum w:abstractNumId="21">
     <w:nsid w:val="6D180D2D"/>
     <w:multiLevelType w:val="hybridMultilevel"/>
     <w:tmpl w:val="47783350"/>
@@ -6675,7 +8524,7 @@
       </w:rPr>
     </w:lvl>
   </w:abstractNum>
-  <w:abstractNum w:abstractNumId="19">
+  <w:abstractNum w:abstractNumId="22">
     <w:nsid w:val="7C203691"/>
     <w:multiLevelType w:val="hybridMultilevel"/>
     <w:tmpl w:val="C710470C"/>
@@ -6789,64 +8638,73 @@
     </w:lvl>
   </w:abstractNum>
   <w:num w:numId="1">
-    <w:abstractNumId w:val="19"/>
+    <w:abstractNumId w:val="22"/>
   </w:num>
   <w:num w:numId="2">
+    <w:abstractNumId w:val="18"/>
+  </w:num>
+  <w:num w:numId="3">
+    <w:abstractNumId w:val="6"/>
+  </w:num>
+  <w:num w:numId="4">
+    <w:abstractNumId w:val="9"/>
+  </w:num>
+  <w:num w:numId="5">
     <w:abstractNumId w:val="16"/>
   </w:num>
-  <w:num w:numId="3">
+  <w:num w:numId="6">
+    <w:abstractNumId w:val="14"/>
+  </w:num>
+  <w:num w:numId="7">
+    <w:abstractNumId w:val="5"/>
+  </w:num>
+  <w:num w:numId="8">
     <w:abstractNumId w:val="4"/>
   </w:num>
-  <w:num w:numId="4">
-    <w:abstractNumId w:val="7"/>
+  <w:num w:numId="9">
+    <w:abstractNumId w:val="15"/>
   </w:num>
-  <w:num w:numId="5">
-    <w:abstractNumId w:val="14"/>
-  </w:num>
-  <w:num w:numId="6">
-    <w:abstractNumId w:val="12"/>
-  </w:num>
-  <w:num w:numId="7">
-    <w:abstractNumId w:val="3"/>
-  </w:num>
-  <w:num w:numId="8">
-    <w:abstractNumId w:val="2"/>
-  </w:num>
-  <w:num w:numId="9">
+  <w:num w:numId="10">
     <w:abstractNumId w:val="13"/>
   </w:num>
-  <w:num w:numId="10">
-    <w:abstractNumId w:val="11"/>
-  </w:num>
   <w:num w:numId="11">
-    <w:abstractNumId w:val="8"/>
+    <w:abstractNumId w:val="10"/>
   </w:num>
   <w:num w:numId="12">
-    <w:abstractNumId w:val="18"/>
+    <w:abstractNumId w:val="21"/>
   </w:num>
   <w:num w:numId="13">
-    <w:abstractNumId w:val="15"/>
+    <w:abstractNumId w:val="17"/>
   </w:num>
   <w:num w:numId="14">
-    <w:abstractNumId w:val="5"/>
+    <w:abstractNumId w:val="7"/>
   </w:num>
   <w:num w:numId="15">
     <w:abstractNumId w:val="0"/>
   </w:num>
   <w:num w:numId="16">
-    <w:abstractNumId w:val="6"/>
+    <w:abstractNumId w:val="8"/>
   </w:num>
   <w:num w:numId="17">
-    <w:abstractNumId w:val="17"/>
+    <w:abstractNumId w:val="20"/>
   </w:num>
   <w:num w:numId="18">
-    <w:abstractNumId w:val="1"/>
+    <w:abstractNumId w:val="2"/>
   </w:num>
   <w:num w:numId="19">
-    <w:abstractNumId w:val="9"/>
+    <w:abstractNumId w:val="11"/>
   </w:num>
   <w:num w:numId="20">
-    <w:abstractNumId w:val="10"/>
+    <w:abstractNumId w:val="12"/>
+  </w:num>
+  <w:num w:numId="21">
+    <w:abstractNumId w:val="19"/>
+  </w:num>
+  <w:num w:numId="22">
+    <w:abstractNumId w:val="3"/>
+  </w:num>
+  <w:num w:numId="23">
+    <w:abstractNumId w:val="1"/>
   </w:num>
 </w:numbering>
 </file>

</xml_diff>